<commit_message>
update my cloud computing
</commit_message>
<xml_diff>
--- a/ABI/ABI_AS1.docx
+++ b/ABI/ABI_AS1.docx
@@ -10,6 +10,7 @@
           <w:docPartUnique/>
         </w:docPartObj>
       </w:sdtPr>
+      <w:sdtEndPr/>
       <w:sdtContent>
         <w:p>
           <w:r>
@@ -86,7 +87,294 @@
                           </wps:style>
                           <wps:txbx>
                             <w:txbxContent>
-                              <w:p/>
+                              <w:p>
+                                <w:pPr>
+                                  <w:rPr>
+                                    <w:bdr w:val="single" w:sz="4" w:space="0" w:color="auto"/>
+                                  </w:rPr>
+                                </w:pPr>
+                              </w:p>
+                              <w:p>
+                                <w:pPr>
+                                  <w:rPr>
+                                    <w:bdr w:val="single" w:sz="4" w:space="0" w:color="auto"/>
+                                  </w:rPr>
+                                </w:pPr>
+                              </w:p>
+                              <w:p>
+                                <w:pPr>
+                                  <w:rPr>
+                                    <w:bdr w:val="single" w:sz="4" w:space="0" w:color="auto"/>
+                                  </w:rPr>
+                                </w:pPr>
+                              </w:p>
+                              <w:p>
+                                <w:pPr>
+                                  <w:rPr>
+                                    <w:bdr w:val="single" w:sz="4" w:space="0" w:color="auto"/>
+                                  </w:rPr>
+                                </w:pPr>
+                              </w:p>
+                              <w:p>
+                                <w:pPr>
+                                  <w:rPr>
+                                    <w:bdr w:val="single" w:sz="4" w:space="0" w:color="auto"/>
+                                  </w:rPr>
+                                </w:pPr>
+                              </w:p>
+                              <w:p>
+                                <w:pPr>
+                                  <w:rPr>
+                                    <w:bdr w:val="single" w:sz="4" w:space="0" w:color="auto"/>
+                                  </w:rPr>
+                                </w:pPr>
+                              </w:p>
+                              <w:p>
+                                <w:pPr>
+                                  <w:rPr>
+                                    <w:bdr w:val="single" w:sz="4" w:space="0" w:color="auto"/>
+                                  </w:rPr>
+                                </w:pPr>
+                              </w:p>
+                              <w:p>
+                                <w:pPr>
+                                  <w:rPr>
+                                    <w:bdr w:val="single" w:sz="4" w:space="0" w:color="auto"/>
+                                  </w:rPr>
+                                </w:pPr>
+                              </w:p>
+                              <w:p>
+                                <w:pPr>
+                                  <w:rPr>
+                                    <w:bdr w:val="single" w:sz="4" w:space="0" w:color="auto"/>
+                                  </w:rPr>
+                                </w:pPr>
+                              </w:p>
+                              <w:p>
+                                <w:pPr>
+                                  <w:rPr>
+                                    <w:bdr w:val="single" w:sz="4" w:space="0" w:color="auto"/>
+                                  </w:rPr>
+                                </w:pPr>
+                              </w:p>
+                              <w:p>
+                                <w:pPr>
+                                  <w:rPr>
+                                    <w:bdr w:val="single" w:sz="4" w:space="0" w:color="auto"/>
+                                  </w:rPr>
+                                </w:pPr>
+                              </w:p>
+                              <w:p>
+                                <w:pPr>
+                                  <w:rPr>
+                                    <w:bdr w:val="single" w:sz="4" w:space="0" w:color="auto"/>
+                                  </w:rPr>
+                                </w:pPr>
+                              </w:p>
+                              <w:p>
+                                <w:pPr>
+                                  <w:rPr>
+                                    <w:bdr w:val="single" w:sz="4" w:space="0" w:color="auto"/>
+                                  </w:rPr>
+                                </w:pPr>
+                              </w:p>
+                              <w:p>
+                                <w:pPr>
+                                  <w:rPr>
+                                    <w:bdr w:val="single" w:sz="4" w:space="0" w:color="auto"/>
+                                  </w:rPr>
+                                </w:pPr>
+                              </w:p>
+                              <w:p>
+                                <w:pPr>
+                                  <w:rPr>
+                                    <w:bdr w:val="single" w:sz="4" w:space="0" w:color="auto"/>
+                                  </w:rPr>
+                                </w:pPr>
+                              </w:p>
+                              <w:p>
+                                <w:pPr>
+                                  <w:rPr>
+                                    <w:bdr w:val="single" w:sz="4" w:space="0" w:color="auto"/>
+                                  </w:rPr>
+                                </w:pPr>
+                              </w:p>
+                              <w:p>
+                                <w:pPr>
+                                  <w:rPr>
+                                    <w:bdr w:val="single" w:sz="4" w:space="0" w:color="auto"/>
+                                  </w:rPr>
+                                </w:pPr>
+                              </w:p>
+                              <w:p>
+                                <w:pPr>
+                                  <w:rPr>
+                                    <w:bdr w:val="single" w:sz="4" w:space="0" w:color="auto"/>
+                                  </w:rPr>
+                                </w:pPr>
+                              </w:p>
+                              <w:p>
+                                <w:pPr>
+                                  <w:rPr>
+                                    <w:bdr w:val="single" w:sz="4" w:space="0" w:color="auto"/>
+                                  </w:rPr>
+                                </w:pPr>
+                              </w:p>
+                              <w:p>
+                                <w:pPr>
+                                  <w:rPr>
+                                    <w:bdr w:val="single" w:sz="4" w:space="0" w:color="auto"/>
+                                  </w:rPr>
+                                </w:pPr>
+                              </w:p>
+                              <w:p>
+                                <w:pPr>
+                                  <w:rPr>
+                                    <w:bdr w:val="single" w:sz="4" w:space="0" w:color="auto"/>
+                                  </w:rPr>
+                                </w:pPr>
+                              </w:p>
+                              <w:p>
+                                <w:pPr>
+                                  <w:rPr>
+                                    <w:bdr w:val="single" w:sz="4" w:space="0" w:color="auto"/>
+                                  </w:rPr>
+                                </w:pPr>
+                              </w:p>
+                              <w:p>
+                                <w:pPr>
+                                  <w:rPr>
+                                    <w:bdr w:val="single" w:sz="4" w:space="0" w:color="auto"/>
+                                  </w:rPr>
+                                </w:pPr>
+                              </w:p>
+                              <w:p>
+                                <w:pPr>
+                                  <w:rPr>
+                                    <w:bdr w:val="single" w:sz="4" w:space="0" w:color="auto"/>
+                                  </w:rPr>
+                                </w:pPr>
+                              </w:p>
+                              <w:p>
+                                <w:pPr>
+                                  <w:rPr>
+                                    <w:bdr w:val="single" w:sz="4" w:space="0" w:color="auto"/>
+                                  </w:rPr>
+                                </w:pPr>
+                              </w:p>
+                              <w:p>
+                                <w:pPr>
+                                  <w:rPr>
+                                    <w:bdr w:val="single" w:sz="4" w:space="0" w:color="auto"/>
+                                  </w:rPr>
+                                </w:pPr>
+                              </w:p>
+                              <w:p>
+                                <w:pPr>
+                                  <w:rPr>
+                                    <w:bdr w:val="single" w:sz="4" w:space="0" w:color="auto"/>
+                                  </w:rPr>
+                                </w:pPr>
+                              </w:p>
+                              <w:p>
+                                <w:pPr>
+                                  <w:rPr>
+                                    <w:bdr w:val="single" w:sz="4" w:space="0" w:color="auto"/>
+                                  </w:rPr>
+                                </w:pPr>
+                              </w:p>
+                              <w:p>
+                                <w:pPr>
+                                  <w:rPr>
+                                    <w:bdr w:val="single" w:sz="4" w:space="0" w:color="auto"/>
+                                  </w:rPr>
+                                </w:pPr>
+                              </w:p>
+                              <w:p>
+                                <w:pPr>
+                                  <w:rPr>
+                                    <w:bdr w:val="single" w:sz="4" w:space="0" w:color="auto"/>
+                                  </w:rPr>
+                                </w:pPr>
+                              </w:p>
+                              <w:p>
+                                <w:pPr>
+                                  <w:rPr>
+                                    <w:bdr w:val="single" w:sz="4" w:space="0" w:color="auto"/>
+                                  </w:rPr>
+                                </w:pPr>
+                              </w:p>
+                              <w:p>
+                                <w:pPr>
+                                  <w:rPr>
+                                    <w:bdr w:val="single" w:sz="4" w:space="0" w:color="auto"/>
+                                  </w:rPr>
+                                </w:pPr>
+                              </w:p>
+                              <w:p>
+                                <w:pPr>
+                                  <w:rPr>
+                                    <w:bdr w:val="single" w:sz="4" w:space="0" w:color="auto"/>
+                                  </w:rPr>
+                                </w:pPr>
+                              </w:p>
+                              <w:p>
+                                <w:pPr>
+                                  <w:rPr>
+                                    <w:bdr w:val="single" w:sz="4" w:space="0" w:color="auto"/>
+                                  </w:rPr>
+                                </w:pPr>
+                              </w:p>
+                              <w:p>
+                                <w:pPr>
+                                  <w:rPr>
+                                    <w:bdr w:val="single" w:sz="4" w:space="0" w:color="auto"/>
+                                  </w:rPr>
+                                </w:pPr>
+                              </w:p>
+                              <w:p>
+                                <w:pPr>
+                                  <w:rPr>
+                                    <w:bdr w:val="single" w:sz="4" w:space="0" w:color="auto"/>
+                                  </w:rPr>
+                                </w:pPr>
+                              </w:p>
+                              <w:p>
+                                <w:pPr>
+                                  <w:jc w:val="center"/>
+                                  <w:rPr>
+                                    <w:bdr w:val="single" w:sz="4" w:space="0" w:color="auto"/>
+                                  </w:rPr>
+                                </w:pPr>
+                              </w:p>
+                              <w:p>
+                                <w:pPr>
+                                  <w:jc w:val="center"/>
+                                  <w:rPr>
+                                    <w:lang w:val="en-US"/>
+                                  </w:rPr>
+                                </w:pPr>
+                                <w:r>
+                                  <w:rPr>
+                                    <w:lang w:val="en-US"/>
+                                  </w:rPr>
+                                  <w:t>I declare that this assignment is my own work and</w:t>
+                                </w:r>
+                              </w:p>
+                              <w:p>
+                                <w:pPr>
+                                  <w:jc w:val="center"/>
+                                  <w:rPr>
+                                    <w:lang w:val="en-US"/>
+                                  </w:rPr>
+                                </w:pPr>
+                                <w:r>
+                                  <w:rPr>
+                                    <w:lang w:val="en-US"/>
+                                  </w:rPr>
+                                  <w:t>that I have correctly acknowledged the work of others.</w:t>
+                                </w:r>
+                              </w:p>
                             </w:txbxContent>
                           </wps:txbx>
                           <wps:bodyPr rot="0" spcFirstLastPara="0" vertOverflow="overflow" horzOverflow="overflow" vert="horz" wrap="square" lIns="274320" tIns="45720" rIns="274320" bIns="45720" numCol="1" spcCol="0" rtlCol="0" fromWordArt="0" anchor="ctr" anchorCtr="0" forceAA="0" compatLnSpc="1">
@@ -115,7 +403,294 @@
                     </v:fill>
                     <v:textbox inset="21.6pt,,21.6pt">
                       <w:txbxContent>
-                        <w:p/>
+                        <w:p>
+                          <w:pPr>
+                            <w:rPr>
+                              <w:bdr w:val="single" w:sz="4" w:space="0" w:color="auto"/>
+                            </w:rPr>
+                          </w:pPr>
+                        </w:p>
+                        <w:p>
+                          <w:pPr>
+                            <w:rPr>
+                              <w:bdr w:val="single" w:sz="4" w:space="0" w:color="auto"/>
+                            </w:rPr>
+                          </w:pPr>
+                        </w:p>
+                        <w:p>
+                          <w:pPr>
+                            <w:rPr>
+                              <w:bdr w:val="single" w:sz="4" w:space="0" w:color="auto"/>
+                            </w:rPr>
+                          </w:pPr>
+                        </w:p>
+                        <w:p>
+                          <w:pPr>
+                            <w:rPr>
+                              <w:bdr w:val="single" w:sz="4" w:space="0" w:color="auto"/>
+                            </w:rPr>
+                          </w:pPr>
+                        </w:p>
+                        <w:p>
+                          <w:pPr>
+                            <w:rPr>
+                              <w:bdr w:val="single" w:sz="4" w:space="0" w:color="auto"/>
+                            </w:rPr>
+                          </w:pPr>
+                        </w:p>
+                        <w:p>
+                          <w:pPr>
+                            <w:rPr>
+                              <w:bdr w:val="single" w:sz="4" w:space="0" w:color="auto"/>
+                            </w:rPr>
+                          </w:pPr>
+                        </w:p>
+                        <w:p>
+                          <w:pPr>
+                            <w:rPr>
+                              <w:bdr w:val="single" w:sz="4" w:space="0" w:color="auto"/>
+                            </w:rPr>
+                          </w:pPr>
+                        </w:p>
+                        <w:p>
+                          <w:pPr>
+                            <w:rPr>
+                              <w:bdr w:val="single" w:sz="4" w:space="0" w:color="auto"/>
+                            </w:rPr>
+                          </w:pPr>
+                        </w:p>
+                        <w:p>
+                          <w:pPr>
+                            <w:rPr>
+                              <w:bdr w:val="single" w:sz="4" w:space="0" w:color="auto"/>
+                            </w:rPr>
+                          </w:pPr>
+                        </w:p>
+                        <w:p>
+                          <w:pPr>
+                            <w:rPr>
+                              <w:bdr w:val="single" w:sz="4" w:space="0" w:color="auto"/>
+                            </w:rPr>
+                          </w:pPr>
+                        </w:p>
+                        <w:p>
+                          <w:pPr>
+                            <w:rPr>
+                              <w:bdr w:val="single" w:sz="4" w:space="0" w:color="auto"/>
+                            </w:rPr>
+                          </w:pPr>
+                        </w:p>
+                        <w:p>
+                          <w:pPr>
+                            <w:rPr>
+                              <w:bdr w:val="single" w:sz="4" w:space="0" w:color="auto"/>
+                            </w:rPr>
+                          </w:pPr>
+                        </w:p>
+                        <w:p>
+                          <w:pPr>
+                            <w:rPr>
+                              <w:bdr w:val="single" w:sz="4" w:space="0" w:color="auto"/>
+                            </w:rPr>
+                          </w:pPr>
+                        </w:p>
+                        <w:p>
+                          <w:pPr>
+                            <w:rPr>
+                              <w:bdr w:val="single" w:sz="4" w:space="0" w:color="auto"/>
+                            </w:rPr>
+                          </w:pPr>
+                        </w:p>
+                        <w:p>
+                          <w:pPr>
+                            <w:rPr>
+                              <w:bdr w:val="single" w:sz="4" w:space="0" w:color="auto"/>
+                            </w:rPr>
+                          </w:pPr>
+                        </w:p>
+                        <w:p>
+                          <w:pPr>
+                            <w:rPr>
+                              <w:bdr w:val="single" w:sz="4" w:space="0" w:color="auto"/>
+                            </w:rPr>
+                          </w:pPr>
+                        </w:p>
+                        <w:p>
+                          <w:pPr>
+                            <w:rPr>
+                              <w:bdr w:val="single" w:sz="4" w:space="0" w:color="auto"/>
+                            </w:rPr>
+                          </w:pPr>
+                        </w:p>
+                        <w:p>
+                          <w:pPr>
+                            <w:rPr>
+                              <w:bdr w:val="single" w:sz="4" w:space="0" w:color="auto"/>
+                            </w:rPr>
+                          </w:pPr>
+                        </w:p>
+                        <w:p>
+                          <w:pPr>
+                            <w:rPr>
+                              <w:bdr w:val="single" w:sz="4" w:space="0" w:color="auto"/>
+                            </w:rPr>
+                          </w:pPr>
+                        </w:p>
+                        <w:p>
+                          <w:pPr>
+                            <w:rPr>
+                              <w:bdr w:val="single" w:sz="4" w:space="0" w:color="auto"/>
+                            </w:rPr>
+                          </w:pPr>
+                        </w:p>
+                        <w:p>
+                          <w:pPr>
+                            <w:rPr>
+                              <w:bdr w:val="single" w:sz="4" w:space="0" w:color="auto"/>
+                            </w:rPr>
+                          </w:pPr>
+                        </w:p>
+                        <w:p>
+                          <w:pPr>
+                            <w:rPr>
+                              <w:bdr w:val="single" w:sz="4" w:space="0" w:color="auto"/>
+                            </w:rPr>
+                          </w:pPr>
+                        </w:p>
+                        <w:p>
+                          <w:pPr>
+                            <w:rPr>
+                              <w:bdr w:val="single" w:sz="4" w:space="0" w:color="auto"/>
+                            </w:rPr>
+                          </w:pPr>
+                        </w:p>
+                        <w:p>
+                          <w:pPr>
+                            <w:rPr>
+                              <w:bdr w:val="single" w:sz="4" w:space="0" w:color="auto"/>
+                            </w:rPr>
+                          </w:pPr>
+                        </w:p>
+                        <w:p>
+                          <w:pPr>
+                            <w:rPr>
+                              <w:bdr w:val="single" w:sz="4" w:space="0" w:color="auto"/>
+                            </w:rPr>
+                          </w:pPr>
+                        </w:p>
+                        <w:p>
+                          <w:pPr>
+                            <w:rPr>
+                              <w:bdr w:val="single" w:sz="4" w:space="0" w:color="auto"/>
+                            </w:rPr>
+                          </w:pPr>
+                        </w:p>
+                        <w:p>
+                          <w:pPr>
+                            <w:rPr>
+                              <w:bdr w:val="single" w:sz="4" w:space="0" w:color="auto"/>
+                            </w:rPr>
+                          </w:pPr>
+                        </w:p>
+                        <w:p>
+                          <w:pPr>
+                            <w:rPr>
+                              <w:bdr w:val="single" w:sz="4" w:space="0" w:color="auto"/>
+                            </w:rPr>
+                          </w:pPr>
+                        </w:p>
+                        <w:p>
+                          <w:pPr>
+                            <w:rPr>
+                              <w:bdr w:val="single" w:sz="4" w:space="0" w:color="auto"/>
+                            </w:rPr>
+                          </w:pPr>
+                        </w:p>
+                        <w:p>
+                          <w:pPr>
+                            <w:rPr>
+                              <w:bdr w:val="single" w:sz="4" w:space="0" w:color="auto"/>
+                            </w:rPr>
+                          </w:pPr>
+                        </w:p>
+                        <w:p>
+                          <w:pPr>
+                            <w:rPr>
+                              <w:bdr w:val="single" w:sz="4" w:space="0" w:color="auto"/>
+                            </w:rPr>
+                          </w:pPr>
+                        </w:p>
+                        <w:p>
+                          <w:pPr>
+                            <w:rPr>
+                              <w:bdr w:val="single" w:sz="4" w:space="0" w:color="auto"/>
+                            </w:rPr>
+                          </w:pPr>
+                        </w:p>
+                        <w:p>
+                          <w:pPr>
+                            <w:rPr>
+                              <w:bdr w:val="single" w:sz="4" w:space="0" w:color="auto"/>
+                            </w:rPr>
+                          </w:pPr>
+                        </w:p>
+                        <w:p>
+                          <w:pPr>
+                            <w:rPr>
+                              <w:bdr w:val="single" w:sz="4" w:space="0" w:color="auto"/>
+                            </w:rPr>
+                          </w:pPr>
+                        </w:p>
+                        <w:p>
+                          <w:pPr>
+                            <w:rPr>
+                              <w:bdr w:val="single" w:sz="4" w:space="0" w:color="auto"/>
+                            </w:rPr>
+                          </w:pPr>
+                        </w:p>
+                        <w:p>
+                          <w:pPr>
+                            <w:rPr>
+                              <w:bdr w:val="single" w:sz="4" w:space="0" w:color="auto"/>
+                            </w:rPr>
+                          </w:pPr>
+                        </w:p>
+                        <w:p>
+                          <w:pPr>
+                            <w:jc w:val="center"/>
+                            <w:rPr>
+                              <w:bdr w:val="single" w:sz="4" w:space="0" w:color="auto"/>
+                            </w:rPr>
+                          </w:pPr>
+                        </w:p>
+                        <w:p>
+                          <w:pPr>
+                            <w:jc w:val="center"/>
+                            <w:rPr>
+                              <w:lang w:val="en-US"/>
+                            </w:rPr>
+                          </w:pPr>
+                          <w:r>
+                            <w:rPr>
+                              <w:lang w:val="en-US"/>
+                            </w:rPr>
+                            <w:t>I declare that this assignment is my own work and</w:t>
+                          </w:r>
+                        </w:p>
+                        <w:p>
+                          <w:pPr>
+                            <w:jc w:val="center"/>
+                            <w:rPr>
+                              <w:lang w:val="en-US"/>
+                            </w:rPr>
+                          </w:pPr>
+                          <w:r>
+                            <w:rPr>
+                              <w:lang w:val="en-US"/>
+                            </w:rPr>
+                            <w:t>that I have correctly acknowledged the work of others.</w:t>
+                          </w:r>
+                        </w:p>
                       </w:txbxContent>
                     </v:textbox>
                     <w10:wrap anchorx="page" anchory="page"/>
@@ -537,6 +1112,7 @@
                                   <w:dataBinding w:prefixMappings="xmlns:ns0='http://schemas.openxmlformats.org/package/2006/metadata/core-properties' xmlns:ns1='http://purl.org/dc/elements/1.1/'" w:xpath="/ns0:coreProperties[1]/ns1:title[1]" w:storeItemID="{6C3C8BC8-F283-45AE-878A-BAB7291924A1}"/>
                                   <w:text/>
                                 </w:sdtPr>
+                                <w:sdtEndPr/>
                                 <w:sdtContent>
                                   <w:p>
                                     <w:pPr>
@@ -586,6 +1162,7 @@
                                   <w:dataBinding w:prefixMappings="xmlns:ns0='http://schemas.openxmlformats.org/package/2006/metadata/core-properties' xmlns:ns1='http://purl.org/dc/elements/1.1/'" w:xpath="/ns0:coreProperties[1]/ns1:subject[1]" w:storeItemID="{6C3C8BC8-F283-45AE-878A-BAB7291924A1}"/>
                                   <w:text/>
                                 </w:sdtPr>
+                                <w:sdtEndPr/>
                                 <w:sdtContent>
                                   <w:p>
                                     <w:pPr>
@@ -653,6 +1230,7 @@
                             <w:dataBinding w:prefixMappings="xmlns:ns0='http://schemas.openxmlformats.org/package/2006/metadata/core-properties' xmlns:ns1='http://purl.org/dc/elements/1.1/'" w:xpath="/ns0:coreProperties[1]/ns1:title[1]" w:storeItemID="{6C3C8BC8-F283-45AE-878A-BAB7291924A1}"/>
                             <w:text/>
                           </w:sdtPr>
+                          <w:sdtEndPr/>
                           <w:sdtContent>
                             <w:p>
                               <w:pPr>
@@ -702,6 +1280,7 @@
                             <w:dataBinding w:prefixMappings="xmlns:ns0='http://schemas.openxmlformats.org/package/2006/metadata/core-properties' xmlns:ns1='http://purl.org/dc/elements/1.1/'" w:xpath="/ns0:coreProperties[1]/ns1:subject[1]" w:storeItemID="{6C3C8BC8-F283-45AE-878A-BAB7291924A1}"/>
                             <w:text/>
                           </w:sdtPr>
+                          <w:sdtEndPr/>
                           <w:sdtContent>
                             <w:p>
                               <w:pPr>
@@ -811,6 +1390,7 @@
                                     <w:dataBinding w:prefixMappings="xmlns:ns0='http://schemas.openxmlformats.org/package/2006/metadata/core-properties' xmlns:ns1='http://purl.org/dc/elements/1.1/'" w:xpath="/ns0:coreProperties[1]/ns1:creator[1]" w:storeItemID="{6C3C8BC8-F283-45AE-878A-BAB7291924A1}"/>
                                     <w:text/>
                                   </w:sdtPr>
+                                  <w:sdtEndPr/>
                                   <w:sdtContent>
                                     <w:r>
                                       <w:rPr>
@@ -899,6 +1479,7 @@
                               <w:dataBinding w:prefixMappings="xmlns:ns0='http://schemas.openxmlformats.org/package/2006/metadata/core-properties' xmlns:ns1='http://purl.org/dc/elements/1.1/'" w:xpath="/ns0:coreProperties[1]/ns1:creator[1]" w:storeItemID="{6C3C8BC8-F283-45AE-878A-BAB7291924A1}"/>
                               <w:text/>
                             </w:sdtPr>
+                            <w:sdtEndPr/>
                             <w:sdtContent>
                               <w:r>
                                 <w:rPr>
@@ -2560,8 +3141,6 @@
       <w:r>
         <w:br w:type="page"/>
       </w:r>
-      <w:bookmarkStart w:id="0" w:name="_GoBack"/>
-      <w:bookmarkEnd w:id="0"/>
     </w:p>
     <w:p>
       <w:pPr>
@@ -2570,7 +3149,7 @@
           <w:rStyle w:val="Emphasis"/>
         </w:rPr>
       </w:pPr>
-      <w:bookmarkStart w:id="1" w:name="_Toc510386876"/>
+      <w:bookmarkStart w:id="0" w:name="_Toc510386876"/>
       <w:r>
         <w:rPr>
           <w:rStyle w:val="Emphasis"/>
@@ -2578,7 +3157,7 @@
         <w:lastRenderedPageBreak/>
         <w:t>Abstract</w:t>
       </w:r>
-      <w:bookmarkEnd w:id="1"/>
+      <w:bookmarkEnd w:id="0"/>
       <w:r>
         <w:rPr>
           <w:rStyle w:val="Emphasis"/>
@@ -2586,8 +3165,166 @@
         <w:t>:</w:t>
       </w:r>
     </w:p>
-    <w:p/>
-    <w:p/>
+    <w:p>
+      <w:pPr>
+        <w:rPr>
+          <w:lang w:val="en-US"/>
+        </w:rPr>
+      </w:pPr>
+      <w:r>
+        <w:rPr>
+          <w:lang w:val="en-US"/>
+        </w:rPr>
+        <w:t xml:space="preserve">While the main role of traditional Business Intelligence is transferring data to knowledge, an </w:t>
+      </w:r>
+      <w:r>
+        <w:rPr>
+          <w:lang w:val="en-US"/>
+        </w:rPr>
+        <w:t>Adapti</w:t>
+      </w:r>
+      <w:r>
+        <w:rPr>
+          <w:lang w:val="en-US"/>
+        </w:rPr>
+        <w:t>ve Business Intelligence</w:t>
+      </w:r>
+      <w:r>
+        <w:rPr>
+          <w:lang w:val="en-US"/>
+        </w:rPr>
+        <w:t>(ABI)</w:t>
+      </w:r>
+      <w:r>
+        <w:rPr>
+          <w:lang w:val="en-US"/>
+        </w:rPr>
+        <w:t xml:space="preserve"> is focus on making prediction and optimization. </w:t>
+      </w:r>
+      <w:r>
+        <w:rPr>
+          <w:lang w:val="en-US"/>
+        </w:rPr>
+        <w:t>This</w:t>
+      </w:r>
+      <w:r>
+        <w:rPr>
+          <w:lang w:val="en-US"/>
+        </w:rPr>
+        <w:t xml:space="preserve"> means </w:t>
+      </w:r>
+      <w:r>
+        <w:rPr>
+          <w:lang w:val="en-US"/>
+        </w:rPr>
+        <w:t>that this</w:t>
+      </w:r>
+      <w:r>
+        <w:rPr>
+          <w:lang w:val="en-US"/>
+        </w:rPr>
+        <w:t xml:space="preserve"> technique can learn by </w:t>
+      </w:r>
+      <w:r>
+        <w:rPr>
+          <w:lang w:val="en-US"/>
+        </w:rPr>
+        <w:t>itself.</w:t>
+      </w:r>
+      <w:r>
+        <w:rPr>
+          <w:lang w:val="en-US"/>
+        </w:rPr>
+        <w:t xml:space="preserve"> Random Forest</w:t>
+      </w:r>
+      <w:r>
+        <w:rPr>
+          <w:lang w:val="en-US"/>
+        </w:rPr>
+        <w:t xml:space="preserve"> (RF)</w:t>
+      </w:r>
+      <w:r>
+        <w:rPr>
+          <w:lang w:val="en-US"/>
+        </w:rPr>
+        <w:t xml:space="preserve"> method based on the decision tree is a modern technique to make prediction. Hundreds of researchers have already investigated and optimized RF to achieve a better performance.</w:t>
+      </w:r>
+      <w:r>
+        <w:rPr>
+          <w:lang w:val="en-US"/>
+        </w:rPr>
+        <w:t xml:space="preserve"> RF is getting more and more attention in ABI territory. </w:t>
+      </w:r>
+      <w:r>
+        <w:rPr>
+          <w:lang w:val="en-US"/>
+        </w:rPr>
+        <w:t>This article discuss</w:t>
+      </w:r>
+      <w:r>
+        <w:rPr>
+          <w:lang w:val="en-US"/>
+        </w:rPr>
+        <w:t>es</w:t>
+      </w:r>
+      <w:r>
+        <w:rPr>
+          <w:lang w:val="en-US"/>
+        </w:rPr>
+        <w:t xml:space="preserve"> </w:t>
+      </w:r>
+      <w:bookmarkStart w:id="1" w:name="_GoBack"/>
+      <w:bookmarkEnd w:id="1"/>
+      <w:r>
+        <w:rPr>
+          <w:lang w:val="en-US"/>
+        </w:rPr>
+        <w:t>some</w:t>
+      </w:r>
+      <w:r>
+        <w:rPr>
+          <w:lang w:val="en-US"/>
+        </w:rPr>
+        <w:t xml:space="preserve"> detail in RF</w:t>
+      </w:r>
+      <w:r>
+        <w:rPr>
+          <w:lang w:val="en-US"/>
+        </w:rPr>
+        <w:t xml:space="preserve"> and review an</w:t>
+      </w:r>
+      <w:r>
+        <w:rPr>
+          <w:lang w:val="en-US"/>
+        </w:rPr>
+        <w:t xml:space="preserve"> RF</w:t>
+      </w:r>
+      <w:r>
+        <w:rPr>
+          <w:lang w:val="en-US"/>
+        </w:rPr>
+        <w:t xml:space="preserve"> application on predicting the travel time</w:t>
+      </w:r>
+      <w:r>
+        <w:rPr>
+          <w:lang w:val="en-US"/>
+        </w:rPr>
+        <w:t xml:space="preserve"> automatically and continually</w:t>
+      </w:r>
+      <w:r>
+        <w:rPr>
+          <w:lang w:val="en-US"/>
+        </w:rPr>
+        <w:t>.</w:t>
+      </w:r>
+    </w:p>
+    <w:p>
+      <w:pPr>
+        <w:rPr>
+          <w:lang w:val="en-US"/>
+        </w:rPr>
+      </w:pPr>
+    </w:p>
     <w:p>
       <w:pPr>
         <w:pStyle w:val="Heading1"/>
@@ -2657,6 +3394,7 @@
             <w:docPart w:val="A21676BC5314154DB5D7B021FAAF6784"/>
           </w:placeholder>
         </w:sdtPr>
+        <w:sdtEndPr/>
         <w:sdtContent>
           <w:r>
             <w:t>(Breiman, 2001)</w:t>
@@ -2696,6 +3434,7 @@
             <w:docPart w:val="4A1F3095544BC043AF33A15B371D4D52"/>
           </w:placeholder>
         </w:sdtPr>
+        <w:sdtEndPr/>
         <w:sdtContent>
           <w:r>
             <w:t>(2016)</w:t>
@@ -2722,6 +3461,7 @@
             <w:docPart w:val="0701502EBD65BA4DA9A61C37D4F6CA3C"/>
           </w:placeholder>
         </w:sdtPr>
+        <w:sdtEndPr/>
         <w:sdtContent>
           <w:r>
             <w:t>(2018)</w:t>
@@ -2748,6 +3488,7 @@
             <w:docPart w:val="1365C58DA81B8745B0ECBF0AFF1F19C2"/>
           </w:placeholder>
         </w:sdtPr>
+        <w:sdtEndPr/>
         <w:sdtContent>
           <w:r>
             <w:t>(2018)</w:t>
@@ -2758,7 +3499,11 @@
         <w:t xml:space="preserve">  </w:t>
       </w:r>
       <w:r>
-        <w:t xml:space="preserve">proposed a Cascaded Random Forest method to classify hyperspectral images.  Liu, Cao, Zhao, Mulligan and Ye </w:t>
+        <w:t xml:space="preserve">proposed a Cascaded Random Forest method to classify hyperspectral images.  Liu, Cao, Zhao, </w:t>
+      </w:r>
+      <w:r>
+        <w:lastRenderedPageBreak/>
+        <w:t xml:space="preserve">Mulligan and Ye </w:t>
       </w:r>
       <w:sdt>
         <w:sdtPr>
@@ -2768,6 +3513,7 @@
             <w:docPart w:val="11FE9E9FC1BE014E9D6B7620558BD707"/>
           </w:placeholder>
         </w:sdtPr>
+        <w:sdtEndPr/>
         <w:sdtContent>
           <w:r>
             <w:t>(2018)</w:t>
@@ -2818,11 +3564,10 @@
         <w:rPr>
           <w:noProof/>
         </w:rPr>
-        <w:lastRenderedPageBreak/>
         <w:drawing>
           <wp:inline distT="0" distB="0" distL="0" distR="0">
-            <wp:extent cx="5727700" cy="2964815"/>
-            <wp:effectExtent l="0" t="0" r="0" b="0"/>
+            <wp:extent cx="5572125" cy="2964815"/>
+            <wp:effectExtent l="0" t="0" r="3175" b="0"/>
             <wp:docPr id="1" name="Picture 1"/>
             <wp:cNvGraphicFramePr>
               <a:graphicFrameLocks xmlns:a="http://schemas.openxmlformats.org/drawingml/2006/main" noChangeAspect="1"/>
@@ -2849,7 +3594,7 @@
                   <pic:spPr>
                     <a:xfrm>
                       <a:off x="0" y="0"/>
-                      <a:ext cx="5727700" cy="2964815"/>
+                      <a:ext cx="5572125" cy="2964815"/>
                     </a:xfrm>
                     <a:prstGeom prst="rect">
                       <a:avLst/>
@@ -2869,24 +3614,14 @@
       <w:r>
         <w:t xml:space="preserve">Figure </w:t>
       </w:r>
-      <w:r>
-        <w:fldChar w:fldCharType="begin"/>
-      </w:r>
-      <w:r>
-        <w:instrText xml:space="preserve"> SEQ Figure \* ARABIC </w:instrText>
-      </w:r>
-      <w:r>
-        <w:fldChar w:fldCharType="separate"/>
-      </w:r>
-      <w:r>
-        <w:rPr>
-          <w:noProof/>
-        </w:rPr>
-        <w:t>1</w:t>
-      </w:r>
-      <w:r>
-        <w:fldChar w:fldCharType="end"/>
-      </w:r>
+      <w:fldSimple w:instr=" SEQ Figure \* ARABIC ">
+        <w:r>
+          <w:rPr>
+            <w:noProof/>
+          </w:rPr>
+          <w:t>1</w:t>
+        </w:r>
+      </w:fldSimple>
       <w:r>
         <w:t xml:space="preserve">: Decision Tree  </w:t>
       </w:r>
@@ -2898,6 +3633,7 @@
             <w:docPart w:val="51002C07C3541F4B9127308ADE3C1D33"/>
           </w:placeholder>
         </w:sdtPr>
+        <w:sdtEndPr/>
         <w:sdtContent>
           <w:r>
             <w:rPr>
@@ -3000,7 +3736,11 @@
     <w:p/>
     <w:p>
       <w:r>
-        <w:t xml:space="preserve">For each node, features are select to split the data into classes and decided which class this node belongs to. For example, in the above Decision Trees, nodes are firstly divided into two classes by the feature that whether it is a student or not. Random Forests combine a set of small Decision Trees which created by embedding bootstrap random sampling and adopting Gini index as a feature selection standard </w:t>
+        <w:t xml:space="preserve">For each node, features are select to split the data into classes and decided which class this node belongs to. For example, in the above Decision Trees, nodes are firstly divided into two classes by the feature that whether it is a student or not. Random Forests combine a set of </w:t>
+      </w:r>
+      <w:r>
+        <w:lastRenderedPageBreak/>
+        <w:t xml:space="preserve">small Decision Trees which created by embedding bootstrap random sampling and adopting Gini index as a feature selection standard </w:t>
       </w:r>
       <w:sdt>
         <w:sdtPr>
@@ -3010,6 +3750,7 @@
             <w:docPart w:val="9992891EB692804E9D0CEF47A9975247"/>
           </w:placeholder>
         </w:sdtPr>
+        <w:sdtEndPr/>
         <w:sdtContent>
           <w:r>
             <w:t>(Hu et al., 2018)</w:t>
@@ -3038,11 +3779,7 @@
         </w:rPr>
       </w:pPr>
       <w:r>
-        <w:t xml:space="preserve">In ABI systems, data mining plays a very important role, which generates knowledge from information. There are two kinds of data mining, verification and discovery regarding its mining goal. Verification data mining methods aim to the goodness of fitting hypothesis, </w:t>
-      </w:r>
-      <w:r>
-        <w:lastRenderedPageBreak/>
-        <w:t>while discover methods are used to identify patterns. These result patterns can help us either describe the underlying rules or predict the values we are interested. The discover method for predicting are also mentioned as supervised learning or supervised model. It can be divided into Classification Model and Regression Model, these are the most popular kinds of a model in Data Science. Decision Tree is the approach that can be adopted in both Classifications as well as Regression (CARD)</w:t>
+        <w:t>In ABI systems, data mining plays a very important role, which generates knowledge from information. There are two kinds of data mining, verification and discovery regarding its mining goal. Verification data mining methods aim to the goodness of fitting hypothesis, while discover methods are used to identify patterns. These result patterns can help us either describe the underlying rules or predict the values we are interested. The discover method for predicting are also mentioned as supervised learning or supervised model. It can be divided into Classification Model and Regression Model, these are the most popular kinds of a model in Data Science. Decision Tree is the approach that can be adopted in both Classifications as well as Regression (CARD)</w:t>
       </w:r>
       <w:r>
         <w:t xml:space="preserve"> </w:t>
@@ -3058,6 +3795,7 @@
             <w:docPart w:val="BB3A765EE7033A47AE1248656E1A8EF1"/>
           </w:placeholder>
         </w:sdtPr>
+        <w:sdtEndPr/>
         <w:sdtContent>
           <w:r>
             <w:t>(Rokach &amp; Maimon, 2014)</w:t>
@@ -3078,6 +3816,7 @@
             <w:docPart w:val="FC4EA83228D45C46B27119F7CF93C662"/>
           </w:placeholder>
         </w:sdtPr>
+        <w:sdtEndPr/>
         <w:sdtContent>
           <w:r>
             <w:t>(2018)</w:t>
@@ -3141,6 +3880,7 @@
             <w:docPart w:val="4231F9A52BA42D4B8A77210E2404543A"/>
           </w:placeholder>
         </w:sdtPr>
+        <w:sdtEndPr/>
         <w:sdtContent>
           <w:r>
             <w:t>(Genuer, Poggi, Tuleau-Malot, &amp; Villa-Vialaneix, 2017)</w:t>
@@ -3170,6 +3910,7 @@
             <w:docPart w:val="FF44834478F8654DB8D91F268F6C780F"/>
           </w:placeholder>
         </w:sdtPr>
+        <w:sdtEndPr/>
         <w:sdtContent>
           <w:r>
             <w:t>(Breiman, 2001)</w:t>
@@ -3199,6 +3940,7 @@
             <w:docPart w:val="5B5573CF5B912A45B1863B770C6CD2D3"/>
           </w:placeholder>
         </w:sdtPr>
+        <w:sdtEndPr/>
         <w:sdtContent>
           <w:r>
             <w:t>(Breiman, 2001)</w:t>
@@ -3216,6 +3958,7 @@
       </w:pPr>
       <w:bookmarkStart w:id="10" w:name="_Toc510386885"/>
       <w:r>
+        <w:lastRenderedPageBreak/>
         <w:t>2.4 Disadvantages of the technique</w:t>
       </w:r>
       <w:bookmarkEnd w:id="10"/>
@@ -3262,6 +4005,7 @@
             <w:docPart w:val="266F9B0229DA7A43BC417D8D4E27E38C"/>
           </w:placeholder>
         </w:sdtPr>
+        <w:sdtEndPr/>
         <w:sdtContent>
           <w:r>
             <w:t>(Genuer et al., 2017)</w:t>
@@ -3281,7 +4025,6 @@
         </w:numPr>
       </w:pPr>
       <w:r>
-        <w:lastRenderedPageBreak/>
         <w:t xml:space="preserve">The memory consumption could be problem if the depth and or the number of tree is not optimal. </w:t>
       </w:r>
     </w:p>
@@ -3381,6 +4124,7 @@
             <w:docPart w:val="6D631B36718D71489F9ABC1F681F8AE0"/>
           </w:placeholder>
         </w:sdtPr>
+        <w:sdtEndPr/>
         <w:sdtContent>
           <w:r>
             <w:t>(Michalewicz, Schmidt, Michalewicz, &amp; Chiriac, 2006)</w:t>
@@ -3438,6 +4182,7 @@
             <w:docPart w:val="3D8006415CD2C34EAC29C1B6EFEDD8B9"/>
           </w:placeholder>
         </w:sdtPr>
+        <w:sdtEndPr/>
         <w:sdtContent>
           <w:r>
             <w:t>(2017)</w:t>
@@ -3448,7 +4193,11 @@
         <w:t xml:space="preserve"> </w:t>
       </w:r>
       <w:r>
-        <w:t xml:space="preserve">studied the Road Network State Estimation using Random Forest Ensemble Learning. The traffic data came from the St. Louis, USA. They are real traffic data in two years, from June 2014 to May 2016. Firstly, the researchers pick up one load as the predicting target, which is F3 shown in red colour in the image below: </w:t>
+        <w:t xml:space="preserve">studied the Road Network State Estimation using Random Forest Ensemble Learning. The traffic data came from the St. Louis, USA. They are real </w:t>
+      </w:r>
+      <w:r>
+        <w:lastRenderedPageBreak/>
+        <w:t xml:space="preserve">traffic data in two years, from June 2014 to May 2016. Firstly, the researchers pick up one load as the predicting target, which is F3 shown in red colour in the image below: </w:t>
       </w:r>
     </w:p>
     <w:p>
@@ -3460,7 +4209,6 @@
         <w:rPr>
           <w:noProof/>
         </w:rPr>
-        <w:lastRenderedPageBreak/>
         <w:drawing>
           <wp:inline distT="0" distB="0" distL="0" distR="0">
             <wp:extent cx="4742121" cy="2128171"/>
@@ -3512,24 +4260,14 @@
       <w:r>
         <w:t xml:space="preserve">Figure </w:t>
       </w:r>
-      <w:r>
-        <w:fldChar w:fldCharType="begin"/>
-      </w:r>
-      <w:r>
-        <w:instrText xml:space="preserve"> SEQ Figure \* ARABIC </w:instrText>
-      </w:r>
-      <w:r>
-        <w:fldChar w:fldCharType="separate"/>
-      </w:r>
-      <w:r>
-        <w:rPr>
-          <w:noProof/>
-        </w:rPr>
-        <w:t>2</w:t>
-      </w:r>
-      <w:r>
-        <w:fldChar w:fldCharType="end"/>
-      </w:r>
+      <w:fldSimple w:instr=" SEQ Figure \* ARABIC ">
+        <w:r>
+          <w:rPr>
+            <w:noProof/>
+          </w:rPr>
+          <w:t>2</w:t>
+        </w:r>
+      </w:fldSimple>
       <w:r>
         <w:t xml:space="preserve">: The traffic network </w:t>
       </w:r>
@@ -3541,6 +4279,7 @@
             <w:docPart w:val="678387D3DF2CF0489B392D0EBC0DC475"/>
           </w:placeholder>
         </w:sdtPr>
+        <w:sdtEndPr/>
         <w:sdtContent>
           <w:r>
             <w:rPr>
@@ -3698,24 +4437,14 @@
       <w:r>
         <w:t xml:space="preserve">Table </w:t>
       </w:r>
-      <w:r>
-        <w:fldChar w:fldCharType="begin"/>
-      </w:r>
-      <w:r>
-        <w:instrText xml:space="preserve"> SEQ Table \* ARABIC </w:instrText>
-      </w:r>
-      <w:r>
-        <w:fldChar w:fldCharType="separate"/>
-      </w:r>
-      <w:r>
-        <w:rPr>
-          <w:noProof/>
-        </w:rPr>
-        <w:t>1</w:t>
-      </w:r>
-      <w:r>
-        <w:fldChar w:fldCharType="end"/>
-      </w:r>
+      <w:fldSimple w:instr=" SEQ Table \* ARABIC ">
+        <w:r>
+          <w:rPr>
+            <w:noProof/>
+          </w:rPr>
+          <w:t>1</w:t>
+        </w:r>
+      </w:fldSimple>
       <w:r>
         <w:t xml:space="preserve">: </w:t>
       </w:r>
@@ -3733,6 +4462,7 @@
             <w:docPart w:val="A79CD1B9B7A32A4BAF91595DD5022865"/>
           </w:placeholder>
         </w:sdtPr>
+        <w:sdtEndPr/>
         <w:sdtContent>
           <w:r>
             <w:rPr>
@@ -3758,15 +4488,7 @@
         <w:t xml:space="preserve">Accuracy in 13-roads traffic network: </w:t>
       </w:r>
       <w:r>
-        <w:t xml:space="preserve">When applying to a 13-roads network, Random Forest model still outperform the Baseline and GBM model. Another </w:t>
-      </w:r>
-      <w:proofErr w:type="gramStart"/>
-      <w:r>
-        <w:t>two deep</w:t>
-      </w:r>
-      <w:proofErr w:type="gramEnd"/>
-      <w:r>
-        <w:t xml:space="preserve"> learning model CNN and LSTM were added for comparison. </w:t>
+        <w:t xml:space="preserve">When applying to a 13-roads network, Random Forest model still outperform the Baseline and GBM model. Another two deep learning model CNN and LSTM were added for comparison. </w:t>
       </w:r>
       <w:r>
         <w:t>These two methods cans</w:t>
@@ -3835,24 +4557,14 @@
       <w:r>
         <w:t xml:space="preserve">Table </w:t>
       </w:r>
-      <w:r>
-        <w:fldChar w:fldCharType="begin"/>
-      </w:r>
-      <w:r>
-        <w:instrText xml:space="preserve"> SEQ Table \* ARABIC </w:instrText>
-      </w:r>
-      <w:r>
-        <w:fldChar w:fldCharType="separate"/>
-      </w:r>
-      <w:r>
-        <w:rPr>
-          <w:noProof/>
-        </w:rPr>
-        <w:t>2</w:t>
-      </w:r>
-      <w:r>
-        <w:fldChar w:fldCharType="end"/>
-      </w:r>
+      <w:fldSimple w:instr=" SEQ Table \* ARABIC ">
+        <w:r>
+          <w:rPr>
+            <w:noProof/>
+          </w:rPr>
+          <w:t>2</w:t>
+        </w:r>
+      </w:fldSimple>
       <w:r>
         <w:t xml:space="preserve">: </w:t>
       </w:r>
@@ -3870,6 +4582,7 @@
             <w:docPart w:val="85D9E585670BE04E84C563D254B980EE"/>
           </w:placeholder>
         </w:sdtPr>
+        <w:sdtEndPr/>
         <w:sdtContent>
           <w:r>
             <w:rPr>
@@ -3971,24 +4684,14 @@
       <w:r>
         <w:t xml:space="preserve">Table </w:t>
       </w:r>
-      <w:r>
-        <w:fldChar w:fldCharType="begin"/>
-      </w:r>
-      <w:r>
-        <w:instrText xml:space="preserve"> SEQ Table \* ARABIC </w:instrText>
-      </w:r>
-      <w:r>
-        <w:fldChar w:fldCharType="separate"/>
-      </w:r>
-      <w:r>
-        <w:rPr>
-          <w:noProof/>
-        </w:rPr>
-        <w:t>3</w:t>
-      </w:r>
-      <w:r>
-        <w:fldChar w:fldCharType="end"/>
-      </w:r>
+      <w:fldSimple w:instr=" SEQ Table \* ARABIC ">
+        <w:r>
+          <w:rPr>
+            <w:noProof/>
+          </w:rPr>
+          <w:t>3</w:t>
+        </w:r>
+      </w:fldSimple>
       <w:r>
         <w:t xml:space="preserve">: </w:t>
       </w:r>
@@ -4006,6 +4709,7 @@
             <w:docPart w:val="40BF08962F5ADC449EEADF79CEE5BDA7"/>
           </w:placeholder>
         </w:sdtPr>
+        <w:sdtEndPr/>
         <w:sdtContent>
           <w:r>
             <w:rPr>
@@ -4095,24 +4799,14 @@
       <w:r>
         <w:t xml:space="preserve">Table </w:t>
       </w:r>
-      <w:r>
-        <w:fldChar w:fldCharType="begin"/>
-      </w:r>
-      <w:r>
-        <w:instrText xml:space="preserve"> SEQ Table \* ARABIC </w:instrText>
-      </w:r>
-      <w:r>
-        <w:fldChar w:fldCharType="separate"/>
-      </w:r>
-      <w:r>
-        <w:rPr>
-          <w:noProof/>
-        </w:rPr>
-        <w:t>4</w:t>
-      </w:r>
-      <w:r>
-        <w:fldChar w:fldCharType="end"/>
-      </w:r>
+      <w:fldSimple w:instr=" SEQ Table \* ARABIC ">
+        <w:r>
+          <w:rPr>
+            <w:noProof/>
+          </w:rPr>
+          <w:t>4</w:t>
+        </w:r>
+      </w:fldSimple>
       <w:r>
         <w:t xml:space="preserve">: The </w:t>
       </w:r>
@@ -4142,6 +4836,7 @@
             <w:docPart w:val="8D01ED8282240044A75E23E5BB9B5309"/>
           </w:placeholder>
         </w:sdtPr>
+        <w:sdtEndPr/>
         <w:sdtContent>
           <w:r>
             <w:rPr>
@@ -4355,6 +5050,7 @@
             <w:docPart w:val="7775BF1CB1277D44A30962D16E3242BD"/>
           </w:placeholder>
         </w:sdtPr>
+        <w:sdtEndPr/>
         <w:sdtContent>
           <w:r>
             <w:t>(Zhang &amp; Haghani, 2015)</w:t>
@@ -4402,6 +5098,7 @@
             <w:docPart w:val="DC7FA9E72FEC414D99EF0C7405FDD7F6"/>
           </w:placeholder>
         </w:sdtPr>
+        <w:sdtEndPr/>
         <w:sdtContent>
           <w:r>
             <w:t>(Leshem &amp; Ritov, 2007)</w:t>
@@ -4556,6 +5253,7 @@
             <w:docPart w:val="1E7AA364AA53BE499C4FCE85A631475E"/>
           </w:placeholder>
         </w:sdtPr>
+        <w:sdtEndPr/>
         <w:sdtContent>
           <w:r>
             <w:t>(Liu et al., 2018)</w:t>
@@ -4604,10 +5302,8 @@
     <w:sdt>
       <w:sdtPr>
         <w:id w:val="-941069516"/>
-        <w:placeholder>
-          <w:docPart w:val="9D5C3F7043B90645A1B7870FC1AC5111"/>
-        </w:placeholder>
       </w:sdtPr>
+      <w:sdtEndPr/>
       <w:sdtContent>
         <w:p>
           <w:pPr>
@@ -4912,6 +5608,11 @@
         <w:docPartUnique/>
       </w:docPartObj>
     </w:sdtPr>
+    <w:sdtEndPr>
+      <w:rPr>
+        <w:rStyle w:val="PageNumber"/>
+      </w:rPr>
+    </w:sdtEndPr>
     <w:sdtContent>
       <w:p>
         <w:pPr>
@@ -4964,6 +5665,11 @@
         <w:docPartUnique/>
       </w:docPartObj>
     </w:sdtPr>
+    <w:sdtEndPr>
+      <w:rPr>
+        <w:rStyle w:val="PageNumber"/>
+      </w:rPr>
+    </w:sdtEndPr>
     <w:sdtContent>
       <w:p>
         <w:pPr>
@@ -7286,32 +7992,6 @@
   <w:docParts>
     <w:docPart>
       <w:docPartPr>
-        <w:name w:val="9D5C3F7043B90645A1B7870FC1AC5111"/>
-        <w:category>
-          <w:name w:val="General"/>
-          <w:gallery w:val="placeholder"/>
-        </w:category>
-        <w:types>
-          <w:type w:val="bbPlcHdr"/>
-        </w:types>
-        <w:behaviors>
-          <w:behavior w:val="content"/>
-        </w:behaviors>
-        <w:guid w:val="{545304F5-7CB9-1D4A-BE10-34E3ED4D56AA}"/>
-      </w:docPartPr>
-      <w:docPartBody>
-        <w:p>
-          <w:r>
-            <w:rPr>
-              <w:rStyle w:val="PlaceholderText"/>
-            </w:rPr>
-            <w:t>Generating bibliography... please wait</w:t>
-          </w:r>
-        </w:p>
-      </w:docPartBody>
-    </w:docPart>
-    <w:docPart>
-      <w:docPartPr>
         <w:name w:val="A21676BC5314154DB5D7B021FAAF6784"/>
         <w:category>
           <w:name w:val="General"/>
@@ -7861,32 +8541,6 @@
     </w:docPart>
     <w:docPart>
       <w:docPartPr>
-        <w:name w:val="1E7AA364AA53BE499C4FCE85A631475E"/>
-        <w:category>
-          <w:name w:val="General"/>
-          <w:gallery w:val="placeholder"/>
-        </w:category>
-        <w:types>
-          <w:type w:val="bbPlcHdr"/>
-        </w:types>
-        <w:behaviors>
-          <w:behavior w:val="content"/>
-        </w:behaviors>
-        <w:guid w:val="{E2220E47-B4B6-EC4C-973F-0D9398FCECC4}"/>
-      </w:docPartPr>
-      <w:docPartBody>
-        <w:p>
-          <w:r>
-            <w:rPr>
-              <w:rStyle w:val="PlaceholderText"/>
-            </w:rPr>
-            <w:t>Formatting... please wait</w:t>
-          </w:r>
-        </w:p>
-      </w:docPartBody>
-    </w:docPart>
-    <w:docPart>
-      <w:docPartPr>
         <w:name w:val="678387D3DF2CF0489B392D0EBC0DC475"/>
         <w:category>
           <w:name w:val="General"/>
@@ -7917,19 +8571,12 @@
 
 <file path=word/glossary/fontTable.xml><?xml version="1.0" encoding="utf-8"?>
 <w:fonts xmlns:mc="http://schemas.openxmlformats.org/markup-compatibility/2006" xmlns:r="http://schemas.openxmlformats.org/officeDocument/2006/relationships" xmlns:w="http://schemas.openxmlformats.org/wordprocessingml/2006/main" xmlns:w14="http://schemas.microsoft.com/office/word/2010/wordml" xmlns:w15="http://schemas.microsoft.com/office/word/2012/wordml" xmlns:w16cid="http://schemas.microsoft.com/office/word/2016/wordml/cid" xmlns:w16se="http://schemas.microsoft.com/office/word/2015/wordml/symex" mc:Ignorable="w14 w15 w16se w16cid">
-  <w:font w:name="Times New Roman">
-    <w:panose1 w:val="02020603050405020304"/>
-    <w:charset w:val="00"/>
-    <w:family w:val="roman"/>
-    <w:pitch w:val="variable"/>
-    <w:sig w:usb0="E0002AFF" w:usb1="C0007841" w:usb2="00000009" w:usb3="00000000" w:csb0="000001FF" w:csb1="00000000"/>
-  </w:font>
   <w:font w:name="Calibri">
     <w:panose1 w:val="020F0502020204030204"/>
     <w:charset w:val="00"/>
     <w:family w:val="swiss"/>
     <w:pitch w:val="variable"/>
-    <w:sig w:usb0="A00002EF" w:usb1="4000207B" w:usb2="00000000" w:usb3="00000000" w:csb0="0000009F" w:csb1="00000000"/>
+    <w:sig w:usb0="E0002AFF" w:usb1="C000247B" w:usb2="00000009" w:usb3="00000000" w:csb0="000001FF" w:csb1="00000000"/>
   </w:font>
   <w:font w:name="DengXian">
     <w:altName w:val="等线"/>
@@ -7938,6 +8585,13 @@
     <w:family w:val="auto"/>
     <w:pitch w:val="variable"/>
     <w:sig w:usb0="A00002BF" w:usb1="38CF7CFA" w:usb2="00000016" w:usb3="00000000" w:csb0="0004000F" w:csb1="00000000"/>
+  </w:font>
+  <w:font w:name="Times New Roman">
+    <w:panose1 w:val="02020603050405020304"/>
+    <w:charset w:val="00"/>
+    <w:family w:val="roman"/>
+    <w:pitch w:val="variable"/>
+    <w:sig w:usb0="E0002AEF" w:usb1="C0007841" w:usb2="00000009" w:usb3="00000000" w:csb0="000001FF" w:csb1="00000000"/>
   </w:font>
   <w:font w:name="Arial">
     <w:panose1 w:val="020B0604020202020204"/>
@@ -7981,6 +8635,9 @@
   <w:rsids>
     <w:rsidRoot w:val="00DB338A"/>
     <w:rsid w:val="000433BB"/>
+    <w:rsid w:val="0047008F"/>
+    <w:rsid w:val="00801A80"/>
+    <w:rsid w:val="00C7254F"/>
     <w:rsid w:val="00D23BE1"/>
     <w:rsid w:val="00DB338A"/>
   </w:rsids>
@@ -8721,7 +9378,7 @@
 
 <file path=word/webextensions/taskpanes.xml><?xml version="1.0" encoding="utf-8"?>
 <wetp:taskpanes xmlns:wetp="http://schemas.microsoft.com/office/webextensions/taskpanes/2010/11">
-  <wetp:taskpane dockstate="right" visibility="1" width="350" row="0">
+  <wetp:taskpane dockstate="right" visibility="0" width="350" row="0">
     <wetp:webextensionref xmlns:r="http://schemas.openxmlformats.org/officeDocument/2006/relationships" r:id="rId1"/>
   </wetp:taskpane>
 </wetp:taskpanes>
@@ -8736,39 +9393,39 @@
   <we:properties>
     <we:property name="biblioId" value="-941069516"/>
     <we:property name="cit:1085965308" value="&quot;{\&quot;docs\&quot;:[{\&quot;id\&quot;:\&quot;doc:5ac07757e4b0a5268cd408e6\&quot;,\&quot;pageReplace\&quot;:\&quot;\&quot;,\&quot;author\&quot;:true,\&quot;year\&quot;:true,\&quot;prefix\&quot;:\&quot;\&quot;,\&quot;suffix\&quot;:\&quot;\&quot;}],\&quot;position\&quot;:\&quot;body\&quot;}&quot;"/>
+    <we:property name="cit:1176536246" value="&quot;{\&quot;docs\&quot;:[{\&quot;id\&quot;:\&quot;doc:5ac07741e4b032e838246604\&quot;,\&quot;pageReplace\&quot;:\&quot;\&quot;,\&quot;author\&quot;:true,\&quot;year\&quot;:true,\&quot;prefix\&quot;:\&quot;\&quot;,\&quot;suffix\&quot;:\&quot;\&quot;}],\&quot;position\&quot;:\&quot;body\&quot;}&quot;"/>
+    <we:property name="cit:1392619982" value="&quot;{\&quot;docs\&quot;:[{\&quot;pageReplace\&quot;:\&quot;37-46\&quot;,\&quot;author\&quot;:true,\&quot;year\&quot;:true,\&quot;prefix\&quot;:\&quot;\&quot;,\&quot;suffix\&quot;:\&quot;\&quot;,\&quot;id\&quot;:\&quot;doc:5ac0a874e4b03d53f0d1cdfe\&quot;}],\&quot;position\&quot;:\&quot;body\&quot;}&quot;"/>
+    <we:property name="cit:1532150439" value="&quot;{\&quot;docs\&quot;:[{\&quot;id\&quot;:\&quot;doc:5ac0ad0ce4b0770b05a45d44\&quot;,\&quot;pageReplace\&quot;:\&quot;\&quot;,\&quot;author\&quot;:true,\&quot;year\&quot;:true,\&quot;prefix\&quot;:\&quot;\&quot;,\&quot;suffix\&quot;:\&quot;\&quot;}],\&quot;position\&quot;:\&quot;body\&quot;}&quot;"/>
+    <we:property name="cit:1601829266" value="&quot;{\&quot;docs\&quot;:[{\&quot;id\&quot;:\&quot;doc:5ac07787e4b032e838246606\&quot;,\&quot;pageReplace\&quot;:\&quot;\&quot;,\&quot;author\&quot;:true,\&quot;year\&quot;:true,\&quot;prefix\&quot;:\&quot;\&quot;,\&quot;suffix\&quot;:\&quot;\&quot;}],\&quot;position\&quot;:\&quot;body\&quot;}&quot;"/>
+    <we:property name="cit:1605457180" value="&quot;{\&quot;docs\&quot;:[{\&quot;id\&quot;:\&quot;doc:5ac077cde4b03d53f0d1cc8d\&quot;,\&quot;pageReplace\&quot;:\&quot;\&quot;,\&quot;author\&quot;:true,\&quot;year\&quot;:true,\&quot;prefix\&quot;:\&quot;\&quot;,\&quot;suffix\&quot;:\&quot;\&quot;}],\&quot;position\&quot;:\&quot;body\&quot;}&quot;"/>
+    <we:property name="cit:1653101681" value="&quot;{\&quot;docs\&quot;:[{\&quot;id\&quot;:\&quot;doc:5ac07757e4b0a5268cd408e6\&quot;,\&quot;pageReplace\&quot;:\&quot;\&quot;,\&quot;author\&quot;:true,\&quot;year\&quot;:true,\&quot;prefix\&quot;:\&quot;\&quot;,\&quot;suffix\&quot;:\&quot;\&quot;}],\&quot;position\&quot;:\&quot;body\&quot;}&quot;"/>
+    <we:property name="cit:1815684844" value="&quot;{\&quot;docs\&quot;:[{\&quot;id\&quot;:\&quot;doc:5ac0ad0ce4b0770b05a45d44\&quot;,\&quot;pageReplace\&quot;:\&quot;\&quot;,\&quot;author\&quot;:true,\&quot;year\&quot;:true,\&quot;prefix\&quot;:\&quot;\&quot;,\&quot;suffix\&quot;:\&quot;\&quot;}],\&quot;position\&quot;:\&quot;body\&quot;}&quot;"/>
+    <we:property name="cit:1849135343" value="&quot;{\&quot;docs\&quot;:[{\&quot;pageReplace\&quot;:\&quot;\&quot;,\&quot;author\&quot;:false,\&quot;year\&quot;:true,\&quot;prefix\&quot;:\&quot;\&quot;,\&quot;suffix\&quot;:\&quot;\&quot;,\&quot;id\&quot;:\&quot;doc:5ac0ad0ce4b0770b05a45d44\&quot;}],\&quot;position\&quot;:\&quot;body\&quot;}&quot;"/>
     <we:property name="cit:2055499547" value="&quot;{\&quot;docs\&quot;:[{\&quot;id\&quot;:\&quot;doc:5ac060d7e4b0770b05a45a5d\&quot;,\&quot;pageReplace\&quot;:\&quot;\&quot;,\&quot;author\&quot;:true,\&quot;year\&quot;:true,\&quot;prefix\&quot;:\&quot;\&quot;,\&quot;suffix\&quot;:\&quot;\&quot;}],\&quot;position\&quot;:\&quot;body\&quot;}&quot;"/>
+    <we:property name="cit:475954727" value="&quot;{\&quot;docs\&quot;:[{\&quot;id\&quot;:\&quot;doc:5ac0ad0ce4b0770b05a45d44\&quot;,\&quot;pageReplace\&quot;:\&quot;\&quot;,\&quot;author\&quot;:true,\&quot;year\&quot;:true,\&quot;prefix\&quot;:\&quot;\&quot;,\&quot;suffix\&quot;:\&quot;\&quot;}],\&quot;position\&quot;:\&quot;body\&quot;}&quot;"/>
     <we:property name="cit:642774116" value="&quot;{\&quot;docs\&quot;:[{\&quot;id\&quot;:\&quot;doc:5ac0771be4b0770b05a45b3f\&quot;,\&quot;pageReplace\&quot;:\&quot;\&quot;,\&quot;author\&quot;:true,\&quot;year\&quot;:true,\&quot;prefix\&quot;:\&quot;\&quot;,\&quot;suffix\&quot;:\&quot;\&quot;}],\&quot;position\&quot;:\&quot;body\&quot;}&quot;"/>
+    <we:property name="cit:662982921" value="&quot;{\&quot;docs\&quot;:[{\&quot;id\&quot;:\&quot;doc:5ac0771be4b0770b05a45b3f\&quot;,\&quot;pageReplace\&quot;:\&quot;\&quot;,\&quot;author\&quot;:true,\&quot;year\&quot;:true,\&quot;prefix\&quot;:\&quot;\&quot;,\&quot;suffix\&quot;:\&quot;\&quot;}],\&quot;position\&quot;:\&quot;body\&quot;}&quot;"/>
+    <we:property name="cit:_1008825700" value="&quot;{\&quot;docs\&quot;:[{\&quot;id\&quot;:\&quot;doc:5ac07741e4b032e838246604\&quot;,\&quot;pageReplace\&quot;:\&quot;\&quot;,\&quot;author\&quot;:true,\&quot;year\&quot;:true,\&quot;prefix\&quot;:\&quot;\&quot;,\&quot;suffix\&quot;:\&quot;\&quot;}],\&quot;position\&quot;:\&quot;body\&quot;}&quot;"/>
     <we:property name="cit:_1161609685" value="&quot;{\&quot;docs\&quot;:[{\&quot;pageReplace\&quot;:\&quot;\&quot;,\&quot;author\&quot;:false,\&quot;year\&quot;:true,\&quot;prefix\&quot;:\&quot;\&quot;,\&quot;suffix\&quot;:\&quot;\&quot;,\&quot;id\&quot;:\&quot;doc:5ac079dfe4b003f4468e7fb3\&quot;}],\&quot;position\&quot;:\&quot;body\&quot;}&quot;"/>
     <we:property name="cit:_1285261748" value="&quot;{\&quot;docs\&quot;:[{\&quot;pageReplace\&quot;:\&quot;\&quot;,\&quot;author\&quot;:false,\&quot;year\&quot;:true,\&quot;prefix\&quot;:\&quot;\&quot;,\&quot;suffix\&quot;:\&quot;\&quot;,\&quot;id\&quot;:\&quot;doc:5ac07677e4b003f4468e7f97\&quot;}],\&quot;position\&quot;:\&quot;body\&quot;}&quot;"/>
+    <we:property name="cit:_1395737005" value="&quot;{\&quot;docs\&quot;:[{\&quot;pageReplace\&quot;:\&quot;37-46\&quot;,\&quot;author\&quot;:true,\&quot;year\&quot;:true,\&quot;prefix\&quot;:\&quot;\&quot;,\&quot;suffix\&quot;:\&quot;\&quot;,\&quot;id\&quot;:\&quot;doc:5ac0a874e4b03d53f0d1cdfe\&quot;}],\&quot;position\&quot;:\&quot;body\&quot;}&quot;"/>
+    <we:property name="cit:_1411155023" value="&quot;{\&quot;docs\&quot;:[{\&quot;pageReplace\&quot;:\&quot;\&quot;,\&quot;author\&quot;:false,\&quot;year\&quot;:true,\&quot;prefix\&quot;:\&quot;\&quot;,\&quot;suffix\&quot;:\&quot;\&quot;,\&quot;id\&quot;:\&quot;doc:5ac07677e4b003f4468e7f97\&quot;}],\&quot;position\&quot;:\&quot;body\&quot;}&quot;"/>
     <we:property name="cit:_1459880161" value="&quot;{\&quot;docs\&quot;:[{\&quot;pageReplace\&quot;:\&quot;\&quot;,\&quot;author\&quot;:false,\&quot;year\&quot;:true,\&quot;prefix\&quot;:\&quot;\&quot;,\&quot;suffix\&quot;:\&quot;\&quot;,\&quot;id\&quot;:\&quot;doc:5ac079dfe4b003f4468e7fb3\&quot;}],\&quot;position\&quot;:\&quot;body\&quot;}&quot;"/>
+    <we:property name="cit:_1765210819" value="&quot;{\&quot;docs\&quot;:[{\&quot;id\&quot;:\&quot;doc:5ac0a874e4b03d53f0d1cdfe\&quot;,\&quot;pageReplace\&quot;:\&quot;\&quot;,\&quot;author\&quot;:true,\&quot;year\&quot;:true,\&quot;prefix\&quot;:\&quot;\&quot;,\&quot;suffix\&quot;:\&quot;\&quot;}],\&quot;position\&quot;:\&quot;body\&quot;}&quot;"/>
+    <we:property name="cit:_1904680840" value="&quot;{\&quot;docs\&quot;:[{\&quot;id\&quot;:\&quot;doc:5ac07757e4b0a5268cd408e6\&quot;,\&quot;pageReplace\&quot;:\&quot;\&quot;,\&quot;author\&quot;:true,\&quot;year\&quot;:true,\&quot;prefix\&quot;:\&quot;\&quot;,\&quot;suffix\&quot;:\&quot;\&quot;}],\&quot;position\&quot;:\&quot;body\&quot;}&quot;"/>
     <we:property name="cit:_1969434284" value="&quot;{\&quot;docs\&quot;:[{\&quot;pageReplace\&quot;:\&quot;\&quot;,\&quot;author\&quot;:true,\&quot;year\&quot;:true,\&quot;prefix\&quot;:\&quot;\&quot;,\&quot;suffix\&quot;:\&quot;\&quot;,\&quot;id\&quot;:\&quot;doc:5ac0a07ce4b032e838246749\&quot;}],\&quot;position\&quot;:\&quot;body\&quot;}&quot;"/>
     <we:property name="cit:_1994166915" value="&quot;{\&quot;docs\&quot;:[{\&quot;id\&quot;:\&quot;doc:5ac07710e4b009ad5fa0157f\&quot;,\&quot;pageReplace\&quot;:\&quot;\&quot;,\&quot;author\&quot;:true,\&quot;year\&quot;:true,\&quot;prefix\&quot;:\&quot;\&quot;,\&quot;suffix\&quot;:\&quot;\&quot;}],\&quot;position\&quot;:\&quot;body\&quot;}&quot;"/>
+    <we:property name="cit:_338544662" value="&quot;{\&quot;docs\&quot;:[{\&quot;id\&quot;:\&quot;doc:5ac079dfe4b003f4468e7fb3\&quot;,\&quot;pageReplace\&quot;:\&quot;\&quot;,\&quot;author\&quot;:true,\&quot;year\&quot;:true,\&quot;prefix\&quot;:\&quot;\&quot;,\&quot;suffix\&quot;:\&quot;\&quot;}],\&quot;position\&quot;:\&quot;body\&quot;}&quot;"/>
     <we:property name="cit:_347328406" value="&quot;{\&quot;docs\&quot;:[{\&quot;id\&quot;:\&quot;doc:5ac07710e4b009ad5fa0157f\&quot;,\&quot;pageReplace\&quot;:\&quot;\&quot;,\&quot;author\&quot;:true,\&quot;year\&quot;:true,\&quot;prefix\&quot;:\&quot;\&quot;,\&quot;suffix\&quot;:\&quot;\&quot;}],\&quot;position\&quot;:\&quot;body\&quot;}&quot;"/>
     <we:property name="cit:_375239926" value="&quot;{\&quot;docs\&quot;:[{\&quot;pageReplace\&quot;:\&quot;\&quot;,\&quot;author\&quot;:false,\&quot;year\&quot;:true,\&quot;prefix\&quot;:\&quot;\&quot;,\&quot;suffix\&quot;:\&quot;\&quot;,\&quot;id\&quot;:\&quot;doc:5ac0771be4b0770b05a45b3f\&quot;}],\&quot;position\&quot;:\&quot;body\&quot;}&quot;"/>
+    <we:property name="cit:_483847937" value="&quot;{\&quot;docs\&quot;:[{\&quot;id\&quot;:\&quot;doc:5ac0ad0ce4b0770b05a45d44\&quot;,\&quot;pageReplace\&quot;:\&quot;\&quot;,\&quot;author\&quot;:true,\&quot;year\&quot;:true,\&quot;prefix\&quot;:\&quot;\&quot;,\&quot;suffix\&quot;:\&quot;\&quot;}],\&quot;position\&quot;:\&quot;body\&quot;}&quot;"/>
+    <we:property name="cit:_706719073" value="&quot;{\&quot;docs\&quot;:[{\&quot;id\&quot;:\&quot;doc:5ac0ad0ce4b0770b05a45d44\&quot;,\&quot;pageReplace\&quot;:\&quot;\&quot;,\&quot;author\&quot;:true,\&quot;year\&quot;:true,\&quot;prefix\&quot;:\&quot;\&quot;,\&quot;suffix\&quot;:\&quot;\&quot;}],\&quot;position\&quot;:\&quot;body\&quot;}&quot;"/>
     <we:property name="cit:_826357758" value="&quot;{\&quot;docs\&quot;:[{\&quot;pageReplace\&quot;:\&quot;\&quot;,\&quot;author\&quot;:false,\&quot;year\&quot;:true,\&quot;prefix\&quot;:\&quot;\&quot;,\&quot;suffix\&quot;:\&quot;\&quot;,\&quot;id\&quot;:\&quot;doc:5ac0761de4b0392658e7b2de\&quot;}],\&quot;position\&quot;:\&quot;body\&quot;}&quot;"/>
     <we:property name="cit:_884096582" value="&quot;{\&quot;docs\&quot;:[{\&quot;id\&quot;:\&quot;doc:5ac07677e4b003f4468e7f97\&quot;,\&quot;pageReplace\&quot;:\&quot;\&quot;,\&quot;author\&quot;:true,\&quot;year\&quot;:true,\&quot;prefix\&quot;:\&quot;\&quot;,\&quot;suffix\&quot;:\&quot;\&quot;}],\&quot;position\&quot;:\&quot;body\&quot;}&quot;"/>
+    <we:property name="cit:_935601569" value="&quot;{\&quot;docs\&quot;:[{\&quot;id\&quot;:\&quot;doc:5ac0a874e4b03d53f0d1cdfe\&quot;,\&quot;pageReplace\&quot;:\&quot;\&quot;,\&quot;author\&quot;:true,\&quot;year\&quot;:true,\&quot;prefix\&quot;:\&quot;\&quot;,\&quot;suffix\&quot;:\&quot;\&quot;}],\&quot;position\&quot;:\&quot;body\&quot;}&quot;"/>
     <we:property name="citationStyle" value="&quot;{\&quot;id\&quot;:\&quot;1669\&quot;,\&quot;name\&quot;:\&quot;APA 6th - American Psychological Association, 6th Edition\&quot;,\&quot;isInstitutional\&quot;:false,\&quot;isSorted\&quot;:true,\&quot;usesNumbers\&quot;:false}&quot;"/>
-    <we:property name="contentControlsValues" value="&quot;{\&quot;cit:1085965308\&quot;:{\&quot;children\&quot;:[{\&quot;text\&quot;:\&quot;(\&quot;,\&quot;docId\&quot;:null,\&quot;isContentSeparator\&quot;:true},{\&quot;children\&quot;:[{\&quot;children\&quot;:[{\&quot;children\&quot;:[{\&quot;text\&quot;:\&quot;Breiman\&quot;,\&quot;docId\&quot;:\&quot;doc:5ac07757e4b0a5268cd408e6\&quot;,\&quot;isContentSeparator\&quot;:false}],\&quot;docId\&quot;:\&quot;doc:5ac07757e4b0a5268cd408e6\&quot;,\&quot;isContentSeparator\&quot;:false},{\&quot;text\&quot;:\&quot;, \&quot;,\&quot;docId\&quot;:\&quot;doc:5ac07757e4b0a5268cd408e6\&quot;,\&quot;isContentSeparator\&quot;:true}],\&quot;docId\&quot;:\&quot;doc:5ac07757e4b0a5268cd408e6\&quot;,\&quot;isContentSeparator\&quot;:false},{\&quot;children\&quot;:[{\&quot;text\&quot;:\&quot;2001\&quot;,\&quot;docId\&quot;:\&quot;doc:5ac07757e4b0a5268cd408e6\&quot;,\&quot;isContentSeparator\&quot;:false}],\&quot;docId\&quot;:\&quot;doc:5ac07757e4b0a5268cd408e6\&quot;,\&quot;isContentSeparator\&quot;:false}],\&quot;docId\&quot;:\&quot;doc:5ac07757e4b0a5268cd408e6\&quot;,\&quot;isContentSeparator\&quot;:false},{\&quot;text\&quot;:\&quot;)\&quot;,\&quot;docId\&quot;:null,\&quot;isContentSeparator\&quot;:true}],\&quot;docId\&quot;:null,\&quot;isContentSeparator\&quot;:false},\&quot;cit:_375239926\&quot;:{\&quot;children\&quot;:[{\&quot;text\&quot;:\&quot;(\&quot;,\&quot;docId\&quot;:null,\&quot;isContentSeparator\&quot;:true},{\&quot;children\&quot;:[{\&quot;children\&quot;:[{\&quot;text\&quot;:\&quot;2016\&quot;,\&quot;docId\&quot;:\&quot;doc:5ac0771be4b0770b05a45b3f\&quot;,\&quot;isContentSeparator\&quot;:false}],\&quot;docId\&quot;:\&quot;doc:5ac0771be4b0770b05a45b3f\&quot;,\&quot;isContentSeparator\&quot;:false}],\&quot;docId\&quot;:\&quot;doc:5ac0771be4b0770b05a45b3f\&quot;,\&quot;isContentSeparator\&quot;:false},{\&quot;text\&quot;:\&quot;)\&quot;,\&quot;docId\&quot;:null,\&quot;isContentSeparator\&quot;:true}],\&quot;docId\&quot;:null,\&quot;isContentSeparator\&quot;:false},\&quot;cit:_1285261748\&quot;:{\&quot;children\&quot;:[{\&quot;text\&quot;:\&quot;(\&quot;,\&quot;docId\&quot;:null,\&quot;isContentSeparator\&quot;:true},{\&quot;children\&quot;:[{\&quot;children\&quot;:[{\&quot;text\&quot;:\&quot;2018\&quot;,\&quot;docId\&quot;:\&quot;doc:5ac07677e4b003f4468e7f97\&quot;,\&quot;isContentSeparator\&quot;:false}],\&quot;docId\&quot;:\&quot;doc:5ac07677e4b003f4468e7f97\&quot;,\&quot;isContentSeparator\&quot;:false}],\&quot;docId\&quot;:\&quot;doc:5ac07677e4b003f4468e7f97\&quot;,\&quot;isContentSeparator\&quot;:false},{\&quot;text\&quot;:\&quot;)\&quot;,\&quot;docId\&quot;:null,\&quot;isContentSeparator\&quot;:true}],\&quot;docId\&quot;:null,\&quot;isContentSeparator\&quot;:false},\&quot;cit:_826357758\&quot;:{\&quot;children\&quot;:[{\&quot;text\&quot;:\&quot;(\&quot;,\&quot;docId\&quot;:null,\&quot;isContentSeparator\&quot;:true},{\&quot;children\&quot;:[{\&quot;children\&quot;:[{\&quot;text\&quot;:\&quot;2018\&quot;,\&quot;docId\&quot;:\&quot;doc:5ac0761de4b0392658e7b2de\&quot;,\&quot;isContentSeparator\&quot;:false}],\&quot;docId\&quot;:\&quot;doc:5ac0761de4b0392658e7b2de\&quot;,\&quot;isContentSeparator\&quot;:false}],\&quot;docId\&quot;:\&quot;doc:5ac0761de4b0392658e7b2de\&quot;,\&quot;isContentSeparator\&quot;:false},{\&quot;text\&quot;:\&quot;)\&quot;,\&quot;docId\&quot;:null,\&quot;isContentSeparator\&quot;:true}],\&quot;docId\&quot;:null,\&quot;isContentSeparator\&quot;:false},\&quot;cit:_1459880161\&quot;:{\&quot;children\&quot;:[{\&quot;text\&quot;:\&quot;(\&quot;,\&quot;docId\&quot;:null,\&quot;isContentSeparator\&quot;:true},{\&quot;children\&quot;:[{\&quot;children\&quot;:[{\&quot;text\&quot;:\&quot;2018\&quot;,\&quot;docId\&quot;:\&quot;doc:5ac079dfe4b003f4468e7fb3\&quot;,\&quot;isContentSeparator\&quot;:false}],\&quot;docId\&quot;:\&quot;doc:5ac079dfe4b003f4468e7fb3\&quot;,\&quot;isContentSeparator\&quot;:false}],\&quot;docId\&quot;:\&quot;doc:5ac079dfe4b003f4468e7fb3\&quot;,\&quot;isContentSeparator\&quot;:false},{\&quot;text\&quot;:\&quot;)\&quot;,\&quot;docId\&quot;:null,\&quot;isContentSeparator\&quot;:true}],\&quot;docId\&quot;:null,\&quot;isContentSeparator\&quot;:false},\&quot;cit:_1969434284\&quot;:{\&quot;children\&quot;:[{\&quot;text\&quot;:\&quot;(\&quot;,\&quot;docId\&quot;:null,\&quot;isContentSeparator\&quot;:true},{\&quot;children\&quot;:[{\&quot;children\&quot;:[{\&quot;children\&quot;:[{\&quot;text\&quot;:\&quot;Akansha\&quot;,\&quot;docId\&quot;:\&quot;doc:5ac0a07ce4b032e838246749\&quot;,\&quot;isContentSeparator\&quot;:false}],\&quot;docId\&quot;:\&quot;doc:5ac0a07ce4b032e838246749\&quot;,\&quot;isContentSeparator\&quot;:false},{\&quot;text\&quot;:\&quot;, \&quot;,\&quot;docId\&quot;:\&quot;doc:5ac0a07ce4b032e838246749\&quot;,\&quot;isContentSeparator\&quot;:true}],\&quot;docId\&quot;:\&quot;doc:5ac0a07ce4b032e838246749\&quot;,\&quot;isContentSeparator\&quot;:false},{\&quot;children\&quot;:[{\&quot;text\&quot;:\&quot;2015\&quot;,\&quot;docId\&quot;:\&quot;doc:5ac0a07ce4b032e838246749\&quot;,\&quot;isContentSeparator\&quot;:false}],\&quot;docId\&quot;:\&quot;doc:5ac0a07ce4b032e838246749\&quot;,\&quot;isContentSeparator\&quot;:false}],\&quot;docId\&quot;:\&quot;doc:5ac0a07ce4b032e838246749\&quot;,\&quot;isContentSeparator\&quot;:false},{\&quot;text\&quot;:\&quot;)\&quot;,\&quot;docId\&quot;:null,\&quot;isContentSeparator\&quot;:true}],\&quot;docId\&quot;:null,\&quot;isContentSeparator\&quot;:false},\&quot;cit:_884096582\&quot;:{\&quot;children\&quot;:[{\&quot;text\&quot;:\&quot;(\&quot;,\&quot;docId\&quot;:null,\&quot;isContentSeparator\&quot;:true},{\&quot;children\&quot;:[{\&quot;children\&quot;:[{\&quot;children\&quot;:[{\&quot;text\&quot;:\&quot;Hu\&quot;,\&quot;docId\&quot;:\&quot;doc:5ac07677e4b003f4468e7f97\&quot;,\&quot;isContentSeparator\&quot;:false}],\&quot;docId\&quot;:\&quot;doc:5ac07677e4b003f4468e7f97\&quot;,\&quot;isContentSeparator\&quot;:false},{\&quot;text\&quot;:\&quot; et al.\&quot;,\&quot;docId\&quot;:\&quot;doc:5ac07677e4b003f4468e7f97\&quot;,\&quot;isContentSeparator\&quot;:false},{\&quot;text\&quot;:\&quot;, \&quot;,\&quot;docId\&quot;:\&quot;doc:5ac07677e4b003f4468e7f97\&quot;,\&quot;isContentSeparator\&quot;:true}],\&quot;docId\&quot;:\&quot;doc:5ac07677e4b003f4468e7f97\&quot;,\&quot;isContentSeparator\&quot;:false},{\&quot;children\&quot;:[{\&quot;text\&quot;:\&quot;2018\&quot;,\&quot;docId\&quot;:\&quot;doc:5ac07677e4b003f4468e7f97\&quot;,\&quot;isContentSeparator\&quot;:false}],\&quot;docId\&quot;:\&quot;doc:5ac07677e4b003f4468e7f97\&quot;,\&quot;isContentSeparator\&quot;:false}],\&quot;docId\&quot;:\&quot;doc:5ac07677e4b003f4468e7f97\&quot;,\&quot;isContentSeparator\&quot;:false},{\&quot;text\&quot;:\&quot;)\&quot;,\&quot;docId\&quot;:null,\&quot;isContentSeparator\&quot;:true}],\&quot;docId\&quot;:null,\&quot;isContentSeparator\&quot;:false},\&quot;cit:_1994166915\&quot;:{\&quot;children\&quot;:[{\&quot;text\&quot;:\&quot;(\&quot;,\&quot;docId\&quot;:null,\&quot;isContentSeparator\&quot;:true},{\&quot;children\&quot;:[{\&quot;children\&quot;:[{\&quot;children\&quot;:[{\&quot;text\&quot;:\&quot;Rokach\&quot;,\&quot;docId\&quot;:\&quot;doc:5ac07710e4b009ad5fa0157f\&quot;,\&quot;isContentSeparator\&quot;:false}],\&quot;docId\&quot;:\&quot;doc:5ac07710e4b009ad5fa0157f\&quot;,\&quot;isContentSeparator\&quot;:false},{\&quot;text\&quot;:\&quot; &amp; \&quot;,\&quot;docId\&quot;:\&quot;doc:5ac07710e4b009ad5fa0157f\&quot;,\&quot;isContentSeparator\&quot;:true},{\&quot;children\&quot;:[{\&quot;text\&quot;:\&quot;Maimon\&quot;,\&quot;docId\&quot;:\&quot;doc:5ac07710e4b009ad5fa0157f\&quot;,\&quot;isContentSeparator\&quot;:false}],\&quot;docId\&quot;:\&quot;doc:5ac07710e4b009ad5fa0157f\&quot;,\&quot;isContentSeparator\&quot;:false},{\&quot;text\&quot;:\&quot;, \&quot;,\&quot;docId\&quot;:\&quot;doc:5ac07710e4b009ad5fa0157f\&quot;,\&quot;isContentSeparator\&quot;:true}],\&quot;docId\&quot;:\&quot;doc:5ac07710e4b009ad5fa0157f\&quot;,\&quot;isContentSeparator\&quot;:false},{\&quot;children\&quot;:[{\&quot;text\&quot;:\&quot;2014\&quot;,\&quot;docId\&quot;:\&quot;doc:5ac07710e4b009ad5fa0157f\&quot;,\&quot;isContentSeparator\&quot;:false}],\&quot;docId\&quot;:\&quot;doc:5ac07710e4b009ad5fa0157f\&quot;,\&quot;isContentSeparator\&quot;:false}],\&quot;docId\&quot;:\&quot;doc:5ac07710e4b009ad5fa0157f\&quot;,\&quot;isContentSeparator\&quot;:false},{\&quot;text\&quot;:\&quot;)\&quot;,\&quot;docId\&quot;:null,\&quot;isContentSeparator\&quot;:true}],\&quot;docId\&quot;:null,\&quot;isContentSeparator\&quot;:false},\&quot;cit:_1411155023\&quot;:{\&quot;children\&quot;:[{\&quot;text\&quot;:\&quot;(\&quot;,\&quot;docId\&quot;:null,\&quot;isContentSeparator\&quot;:true},{\&quot;children\&quot;:[{\&quot;children\&quot;:[{\&quot;text\&quot;:\&quot;2018\&quot;,\&quot;docId\&quot;:\&quot;doc:5ac07677e4b003f4468e7f97\&quot;,\&quot;isContentSeparator\&quot;:false}],\&quot;docId\&quot;:\&quot;doc:5ac07677e4b003f4468e7f97\&quot;,\&quot;isContentSeparator\&quot;:false}],\&quot;docId\&quot;:\&quot;doc:5ac07677e4b003f4468e7f97\&quot;,\&quot;isContentSeparator\&quot;:false},{\&quot;text\&quot;:\&quot;)\&quot;,\&quot;docId\&quot;:null,\&quot;isContentSeparator\&quot;:true}],\&quot;docId\&quot;:null,\&quot;isContentSeparator\&quot;:false},\&quot;cit:_941069516\&quot;:{\&quot;children\&quot;:[{\&quot;text\&quot;:\&quot;References\&quot;,\&quot;center\&quot;:true,\&quot;addLineBreak\&quot;:true,\&quot;lineSpace\&quot;:2,\&quot;docId\&quot;:null,\&quot;isContentSeparator\&quot;:false},{\&quot;addLineBreak\&quot;:true,\&quot;lineSpace\&quot;:2,\&quot;indent\&quot;:\&quot;HANGING_INDENT\&quot;,\&quot;children\&quot;:[{\&quot;children\&quot;:[{\&quot;children\&quot;:[{\&quot;text\&quot;:\&quot;Akansha\&quot;,\&quot;docId\&quot;:null,\&quot;isContentSeparator\&quot;:false},{\&quot;text\&quot;:\&quot;, \&quot;,\&quot;docId\&quot;:null,\&quot;isContentSeparator\&quot;:true},{\&quot;text\&quot;:\&quot;S\&quot;,\&quot;docId\&quot;:null,\&quot;isContentSeparator\&quot;:false},{\&quot;text\&quot;:\&quot;.\&quot;,\&quot;docId\&quot;:null,\&quot;isContentSeparator\&quot;:false}],\&quot;docId\&quot;:null,\&quot;isContentSeparator\&quot;:false},{\&quot;text\&quot;:\&quot;\&quot;,\&quot;docId\&quot;:null,\&quot;isContentSeparator\&quot;:true}],\&quot;docId\&quot;:\&quot;doc:5ac0a07ce4b032e838246749\&quot;,\&quot;isContentSeparator\&quot;:false},{\&quot;children\&quot;:[{\&quot;text\&quot;:\&quot; (\&quot;,\&quot;docId\&quot;:null,\&quot;isContentSeparator\&quot;:true},{\&quot;text\&quot;:\&quot;2015\&quot;,\&quot;docId\&quot;:null,\&quot;isContentSeparator\&quot;:false},{\&quot;text\&quot;:\&quot;). \&quot;,\&quot;docId\&quot;:null,\&quot;isContentSeparator\&quot;:true}],\&quot;docId\&quot;:\&quot;doc:5ac0a07ce4b032e838246749\&quot;,\&quot;isContentSeparator\&quot;:false},{\&quot;children\&quot;:[{\&quot;text\&quot;:\&quot;How to create A perfect decision tree\&quot;,\&quot;docId\&quot;:null,\&quot;isContentSeparator\&quot;:false},{\&quot;text\&quot;:\&quot;.\&quot;,\&quot;docId\&quot;:null,\&quot;isContentSeparator\&quot;:true}],\&quot;docId\&quot;:\&quot;doc:5ac0a07ce4b032e838246749\&quot;,\&quot;isContentSeparator\&quot;:false},{\&quot;children\&quot;:[{\&quot;text\&quot;:\&quot; Retrieved from \&quot;,\&quot;docId\&quot;:null,\&quot;isContentSeparator\&quot;:true},{\&quot;text\&quot;:\&quot;https://www.edureka.co/blog/decision-trees/\&quot;,\&quot;docId\&quot;:null,\&quot;isContentSeparator\&quot;:false}],\&quot;docId\&quot;:\&quot;doc:5ac0a07ce4b032e838246749\&quot;,\&quot;isContentSeparator\&quot;:false}],\&quot;docId\&quot;:\&quot;doc:5ac0a07ce4b032e838246749\&quot;,\&quot;isContentSeparator\&quot;:false},{\&quot;addLineBreak\&quot;:true,\&quot;lineSpace\&quot;:2,\&quot;indent\&quot;:\&quot;HANGING_INDENT\&quot;,\&quot;children\&quot;:[{\&quot;children\&quot;:[{\&quot;children\&quot;:[{\&quot;text\&quot;:\&quot;Breiman\&quot;,\&quot;docId\&quot;:null,\&quot;isContentSeparator\&quot;:false},{\&quot;text\&quot;:\&quot;, \&quot;,\&quot;docId\&quot;:null,\&quot;isContentSeparator\&quot;:true},{\&quot;text\&quot;:\&quot;L\&quot;,\&quot;docId\&quot;:null,\&quot;isContentSeparator\&quot;:false},{\&quot;text\&quot;:\&quot;.\&quot;,\&quot;docId\&quot;:null,\&quot;isContentSeparator\&quot;:false}],\&quot;docId\&quot;:null,\&quot;isContentSeparator\&quot;:false},{\&quot;text\&quot;:\&quot;\&quot;,\&quot;docId\&quot;:null,\&quot;isContentSeparator\&quot;:true}],\&quot;docId\&quot;:\&quot;doc:5ac07757e4b0a5268cd408e6\&quot;,\&quot;isContentSeparator\&quot;:false},{\&quot;children\&quot;:[{\&quot;text\&quot;:\&quot; (\&quot;,\&quot;docId\&quot;:null,\&quot;isContentSeparator\&quot;:true},{\&quot;text\&quot;:\&quot;2001\&quot;,\&quot;docId\&quot;:null,\&quot;isContentSeparator\&quot;:false},{\&quot;text\&quot;:\&quot;). \&quot;,\&quot;docId\&quot;:null,\&quot;isContentSeparator\&quot;:true}],\&quot;docId\&quot;:\&quot;doc:5ac07757e4b0a5268cd408e6\&quot;,\&quot;isContentSeparator\&quot;:false},{\&quot;children\&quot;:[{\&quot;text\&quot;:\&quot;Random forests\&quot;,\&quot;docId\&quot;:null,\&quot;isContentSeparator\&quot;:false},{\&quot;text\&quot;:\&quot;.\&quot;,\&quot;docId\&quot;:null,\&quot;isContentSeparator\&quot;:true}],\&quot;docId\&quot;:\&quot;doc:5ac07757e4b0a5268cd408e6\&quot;,\&quot;isContentSeparator\&quot;:false},{\&quot;fontStyle\&quot;:{\&quot;italic\&quot;:true},\&quot;children\&quot;:[{\&quot;text\&quot;:\&quot; \&quot;,\&quot;docId\&quot;:null,\&quot;isContentSeparator\&quot;:true},{\&quot;text\&quot;:\&quot;Machine Learning\&quot;,\&quot;docId\&quot;:null,\&quot;isContentSeparator\&quot;:false},{\&quot;text\&quot;:\&quot;, \&quot;,\&quot;docId\&quot;:null,\&quot;isContentSeparator\&quot;:true}],\&quot;docId\&quot;:\&quot;doc:5ac07757e4b0a5268cd408e6\&quot;,\&quot;isContentSeparator\&quot;:false},{\&quot;fontStyle\&quot;:{\&quot;italic\&quot;:true},\&quot;children\&quot;:[{\&quot;text\&quot;:\&quot;45\&quot;,\&quot;docId\&quot;:null,\&quot;isContentSeparator\&quot;:false}],\&quot;docId\&quot;:\&quot;doc:5ac07757e4b0a5268cd408e6\&quot;,\&quot;isContentSeparator\&quot;:false},{\&quot;children\&quot;:[{\&quot;text\&quot;:\&quot;(\&quot;,\&quot;docId\&quot;:null,\&quot;isContentSeparator\&quot;:true},{\&quot;text\&quot;:\&quot;1\&quot;,\&quot;docId\&quot;:null,\&quot;isContentSeparator\&quot;:false},{\&quot;text\&quot;:\&quot;)\&quot;,\&quot;docId\&quot;:null,\&quot;isContentSeparator\&quot;:true}],\&quot;docId\&quot;:\&quot;doc:5ac07757e4b0a5268cd408e6\&quot;,\&quot;isContentSeparator\&quot;:false},{\&quot;children\&quot;:[{\&quot;text\&quot;:\&quot;, \&quot;,\&quot;docId\&quot;:null,\&quot;isContentSeparator\&quot;:true},{\&quot;text\&quot;:\&quot;5\&quot;,\&quot;docId\&quot;:null,\&quot;isContentSeparator\&quot;:false},{\&quot;text\&quot;:\&quot;-\&quot;,\&quot;docId\&quot;:null,\&quot;isContentSeparator\&quot;:true},{\&quot;text\&quot;:\&quot;32\&quot;,\&quot;docId\&quot;:null,\&quot;isContentSeparator\&quot;:false},{\&quot;text\&quot;:\&quot;. \&quot;,\&quot;docId\&quot;:null,\&quot;isContentSeparator\&quot;:true}],\&quot;docId\&quot;:\&quot;doc:5ac07757e4b0a5268cd408e6\&quot;,\&quot;isContentSeparator\&quot;:false}],\&quot;docId\&quot;:\&quot;doc:5ac07757e4b0a5268cd408e6\&quot;,\&quot;isContentSeparator\&quot;:false},{\&quot;addLineBreak\&quot;:true,\&quot;lineSpace\&quot;:2,\&quot;indent\&quot;:\&quot;HANGING_INDENT\&quot;,\&quot;children\&quot;:[{\&quot;children\&quot;:[{\&quot;children\&quot;:[{\&quot;text\&quot;:\&quot;Genuer\&quot;,\&quot;docId\&quot;:null,\&quot;isContentSeparator\&quot;:false},{\&quot;text\&quot;:\&quot;, \&quot;,\&quot;docId\&quot;:null,\&quot;isContentSeparator\&quot;:true},{\&quot;text\&quot;:\&quot;R\&quot;,\&quot;docId\&quot;:null,\&quot;isContentSeparator\&quot;:false},{\&quot;text\&quot;:\&quot;.\&quot;,\&quot;docId\&quot;:null,\&quot;isContentSeparator\&quot;:false}],\&quot;docId\&quot;:null,\&quot;isContentSeparator\&quot;:false},{\&quot;text\&quot;:\&quot;, \&quot;,\&quot;docId\&quot;:null,\&quot;isContentSeparator\&quot;:true},{\&quot;children\&quot;:[{\&quot;text\&quot;:\&quot;Poggi\&quot;,\&quot;docId\&quot;:null,\&quot;isContentSeparator\&quot;:false},{\&quot;text\&quot;:\&quot;, \&quot;,\&quot;docId\&quot;:null,\&quot;isContentSeparator\&quot;:true},{\&quot;text\&quot;:\&quot;J\&quot;,\&quot;docId\&quot;:null,\&quot;isContentSeparator\&quot;:false},{\&quot;text\&quot;:\&quot;.\&quot;,\&quot;docId\&quot;:null,\&quot;isContentSeparator\&quot;:false}],\&quot;docId\&quot;:null,\&quot;isContentSeparator\&quot;:false},{\&quot;text\&quot;:\&quot;, \&quot;,\&quot;docId\&quot;:null,\&quot;isContentSeparator\&quot;:true},{\&quot;children\&quot;:[{\&quot;text\&quot;:\&quot;Tuleau-Malot\&quot;,\&quot;docId\&quot;:null,\&quot;isContentSeparator\&quot;:false},{\&quot;text\&quot;:\&quot;, \&quot;,\&quot;docId\&quot;:null,\&quot;isContentSeparator\&quot;:true},{\&quot;text\&quot;:\&quot;C\&quot;,\&quot;docId\&quot;:null,\&quot;isContentSeparator\&quot;:false},{\&quot;text\&quot;:\&quot;.\&quot;,\&quot;docId\&quot;:null,\&quot;isContentSeparator\&quot;:false}],\&quot;docId\&quot;:null,\&quot;isContentSeparator\&quot;:false},{\&quot;text\&quot;:\&quot;, &amp; \&quot;,\&quot;docId\&quot;:null,\&quot;isContentSeparator\&quot;:true},{\&quot;children\&quot;:[{\&quot;text\&quot;:\&quot;Villa-Vialaneix\&quot;,\&quot;docId\&quot;:null,\&quot;isContentSeparator\&quot;:false},{\&quot;text\&quot;:\&quot;, \&quot;,\&quot;docId\&quot;:null,\&quot;isContentSeparator\&quot;:true},{\&quot;text\&quot;:\&quot;N\&quot;,\&quot;docId\&quot;:null,\&quot;isContentSeparator\&quot;:false},{\&quot;text\&quot;:\&quot;.\&quot;,\&quot;docId\&quot;:null,\&quot;isContentSeparator\&quot;:false}],\&quot;docId\&quot;:null,\&quot;isContentSeparator\&quot;:false},{\&quot;text\&quot;:\&quot;\&quot;,\&quot;docId\&quot;:null,\&quot;isContentSeparator\&quot;:true}],\&quot;docId\&quot;:\&quot;doc:5ac07741e4b032e838246604\&quot;,\&quot;isContentSeparator\&quot;:false},{\&quot;children\&quot;:[{\&quot;text\&quot;:\&quot; (\&quot;,\&quot;docId\&quot;:null,\&quot;isContentSeparator\&quot;:true},{\&quot;text\&quot;:\&quot;2017\&quot;,\&quot;docId\&quot;:null,\&quot;isContentSeparator\&quot;:false},{\&quot;text\&quot;:\&quot;). \&quot;,\&quot;docId\&quot;:null,\&quot;isContentSeparator\&quot;:true}],\&quot;docId\&quot;:\&quot;doc:5ac07741e4b032e838246604\&quot;,\&quot;isContentSeparator\&quot;:false},{\&quot;children\&quot;:[{\&quot;text\&quot;:\&quot;Random forests for big data\&quot;,\&quot;docId\&quot;:null,\&quot;isContentSeparator\&quot;:false},{\&quot;text\&quot;:\&quot;.\&quot;,\&quot;docId\&quot;:null,\&quot;isContentSeparator\&quot;:true}],\&quot;docId\&quot;:\&quot;doc:5ac07741e4b032e838246604\&quot;,\&quot;isContentSeparator\&quot;:false},{\&quot;fontStyle\&quot;:{\&quot;italic\&quot;:true},\&quot;children\&quot;:[{\&quot;text\&quot;:\&quot; \&quot;,\&quot;docId\&quot;:null,\&quot;isContentSeparator\&quot;:true},{\&quot;text\&quot;:\&quot;Big Data Research\&quot;,\&quot;docId\&quot;:null,\&quot;isContentSeparator\&quot;:false},{\&quot;text\&quot;:\&quot;, \&quot;,\&quot;docId\&quot;:null,\&quot;isContentSeparator\&quot;:true}],\&quot;docId\&quot;:\&quot;doc:5ac07741e4b032e838246604\&quot;,\&quot;isContentSeparator\&quot;:false},{\&quot;fontStyle\&quot;:{\&quot;italic\&quot;:true},\&quot;children\&quot;:[{\&quot;text\&quot;:\&quot;9\&quot;,\&quot;docId\&quot;:null,\&quot;isContentSeparator\&quot;:false}],\&quot;docId\&quot;:\&quot;doc:5ac07741e4b032e838246604\&quot;,\&quot;isContentSeparator\&quot;:false},{\&quot;children\&quot;:[{\&quot;text\&quot;:\&quot;, \&quot;,\&quot;docId\&quot;:null,\&quot;isContentSeparator\&quot;:true},{\&quot;text\&quot;:\&quot;28\&quot;,\&quot;docId\&quot;:null,\&quot;isContentSeparator\&quot;:false},{\&quot;text\&quot;:\&quot;-\&quot;,\&quot;docId\&quot;:null,\&quot;isContentSeparator\&quot;:true},{\&quot;text\&quot;:\&quot;46\&quot;,\&quot;docId\&quot;:null,\&quot;isContentSeparator\&quot;:false},{\&quot;text\&quot;:\&quot;. \&quot;,\&quot;docId\&quot;:null,\&quot;isContentSeparator\&quot;:true}],\&quot;docId\&quot;:\&quot;doc:5ac07741e4b032e838246604\&quot;,\&quot;isContentSeparator\&quot;:false}],\&quot;docId\&quot;:\&quot;doc:5ac07741e4b032e838246604\&quot;,\&quot;isContentSeparator\&quot;:false},{\&quot;addLineBreak\&quot;:true,\&quot;lineSpace\&quot;:2,\&quot;indent\&quot;:\&quot;HANGING_INDENT\&quot;,\&quot;children\&quot;:[{\&quot;children\&quot;:[{\&quot;children\&quot;:[{\&quot;text\&quot;:\&quot;Hou\&quot;,\&quot;docId\&quot;:null,\&quot;isContentSeparator\&quot;:false},{\&quot;text\&quot;:\&quot;, \&quot;,\&quot;docId\&quot;:null,\&quot;isContentSeparator\&quot;:true},{\&quot;text\&quot;:\&quot;Y\&quot;,\&quot;docId\&quot;:null,\&quot;isContentSeparator\&quot;:false},{\&quot;text\&quot;:\&quot;.\&quot;,\&quot;docId\&quot;:null,\&quot;isContentSeparator\&quot;:false}],\&quot;docId\&quot;:null,\&quot;isContentSeparator\&quot;:false},{\&quot;text\&quot;:\&quot;, \&quot;,\&quot;docId\&quot;:null,\&quot;isContentSeparator\&quot;:true},{\&quot;children\&quot;:[{\&quot;text\&quot;:\&quot;Edara\&quot;,\&quot;docId\&quot;:null,\&quot;isContentSeparator\&quot;:false},{\&quot;text\&quot;:\&quot;, \&quot;,\&quot;docId\&quot;:null,\&quot;isContentSeparator\&quot;:true},{\&quot;text\&quot;:\&quot;P\&quot;,\&quot;docId\&quot;:null,\&quot;isContentSeparator\&quot;:false},{\&quot;text\&quot;:\&quot;.\&quot;,\&quot;docId\&quot;:null,\&quot;isContentSeparator\&quot;:false}],\&quot;docId\&quot;:null,\&quot;isContentSeparator\&quot;:false},{\&quot;text\&quot;:\&quot;, &amp; \&quot;,\&quot;docId\&quot;:null,\&quot;isContentSeparator\&quot;:true},{\&quot;children\&quot;:[{\&quot;text\&quot;:\&quot;Chang\&quot;,\&quot;docId\&quot;:null,\&quot;isContentSeparator\&quot;:false},{\&quot;text\&quot;:\&quot;, \&quot;,\&quot;docId\&quot;:null,\&quot;isContentSeparator\&quot;:true},{\&quot;text\&quot;:\&quot;Y\&quot;,\&quot;docId\&quot;:null,\&quot;isContentSeparator\&quot;:false},{\&quot;text\&quot;:\&quot;.\&quot;,\&quot;docId\&quot;:null,\&quot;isContentSeparator\&quot;:false}],\&quot;docId\&quot;:null,\&quot;isContentSeparator\&quot;:false},{\&quot;text\&quot;:\&quot;\&quot;,\&quot;docId\&quot;:null,\&quot;isContentSeparator\&quot;:true}],\&quot;docId\&quot;:\&quot;doc:5ac0ad0ce4b0770b05a45d44\&quot;,\&quot;isContentSeparator\&quot;:false},{\&quot;children\&quot;:[{\&quot;text\&quot;:\&quot; (\&quot;,\&quot;docId\&quot;:null,\&quot;isContentSeparator\&quot;:true},{\&quot;text\&quot;:\&quot;2017\&quot;,\&quot;docId\&quot;:null,\&quot;isContentSeparator\&quot;:false},{\&quot;text\&quot;:\&quot;). \&quot;,\&quot;docId\&quot;:null,\&quot;isContentSeparator\&quot;:true}],\&quot;docId\&quot;:\&quot;doc:5ac0ad0ce4b0770b05a45d44\&quot;,\&quot;isContentSeparator\&quot;:false},{\&quot;children\&quot;:[{\&quot;text\&quot;:\&quot;(\&quot;,\&quot;docId\&quot;:null,\&quot;isContentSeparator\&quot;:true},{\&quot;text\&quot;:\&quot;2017\&quot;,\&quot;docId\&quot;:null,\&quot;isContentSeparator\&quot;:false},{\&quot;text\&quot;:\&quot;). \&quot;,\&quot;docId\&quot;:null,\&quot;isContentSeparator\&quot;:true}],\&quot;docId\&quot;:\&quot;doc:5ac0ad0ce4b0770b05a45d44\&quot;,\&quot;isContentSeparator\&quot;:false},{\&quot;children\&quot;:[{\&quot;text\&quot;:\&quot;Road network state estimation using random forest ensemble learning\&quot;,\&quot;docId\&quot;:null,\&quot;isContentSeparator\&quot;:false},{\&quot;text\&quot;:\&quot;. \&quot;,\&quot;docId\&quot;:null,\&quot;isContentSeparator\&quot;:true}],\&quot;docId\&quot;:\&quot;doc:5ac0ad0ce4b0770b05a45d44\&quot;,\&quot;isContentSeparator\&quot;:false},{\&quot;children\&quot;:[{\&quot;text\&quot;:\&quot;Paper presented at the \&quot;,\&quot;docId\&quot;:null,\&quot;isContentSeparator\&quot;:true}],\&quot;docId\&quot;:\&quot;doc:5ac0ad0ce4b0770b05a45d44\&quot;,\&quot;isContentSeparator\&quot;:false},{\&quot;fontStyle\&quot;:{\&quot;italic\&quot;:true},\&quot;children\&quot;:[{\&quot;text\&quot;:\&quot;\&quot;,\&quot;docId\&quot;:null,\&quot;isContentSeparator\&quot;:true},{\&quot;text\&quot;:\&quot;Intelligent Transportation Systems (ITSC), 2017 IEEE 20th International Conference On\&quot;,\&quot;docId\&quot;:null,\&quot;isContentSeparator\&quot;:false},{\&quot;text\&quot;:\&quot;, \&quot;,\&quot;docId\&quot;:null,\&quot;isContentSeparator\&quot;:true}],\&quot;docId\&quot;:\&quot;doc:5ac0ad0ce4b0770b05a45d44\&quot;,\&quot;isContentSeparator\&quot;:false},{\&quot;children\&quot;:[{\&quot;text\&quot;:\&quot;\&quot;,\&quot;docId\&quot;:null,\&quot;isContentSeparator\&quot;:true},{\&quot;text\&quot;:\&quot;1\&quot;,\&quot;docId\&quot;:null,\&quot;isContentSeparator\&quot;:false},{\&quot;text\&quot;:\&quot;-\&quot;,\&quot;docId\&quot;:null,\&quot;isContentSeparator\&quot;:true},{\&quot;text\&quot;:\&quot;6\&quot;,\&quot;docId\&quot;:null,\&quot;isContentSeparator\&quot;:false},{\&quot;text\&quot;:\&quot;. \&quot;,\&quot;docId\&quot;:null,\&quot;isContentSeparator\&quot;:true}],\&quot;docId\&quot;:\&quot;doc:5ac0ad0ce4b0770b05a45d44\&quot;,\&quot;isContentSeparator\&quot;:false}],\&quot;docId\&quot;:\&quot;doc:5ac0ad0ce4b0770b05a45d44\&quot;,\&quot;isContentSeparator\&quot;:false},{\&quot;addLineBreak\&quot;:true,\&quot;lineSpace\&quot;:2,\&quot;indent\&quot;:\&quot;HANGING_INDENT\&quot;,\&quot;children\&quot;:[{\&quot;children\&quot;:[{\&quot;children\&quot;:[{\&quot;text\&quot;:\&quot;Hu\&quot;,\&quot;docId\&quot;:null,\&quot;isContentSeparator\&quot;:false},{\&quot;text\&quot;:\&quot;, \&quot;,\&quot;docId\&quot;:null,\&quot;isContentSeparator\&quot;:true},{\&quot;text\&quot;:\&quot;C\&quot;,\&quot;docId\&quot;:null,\&quot;isContentSeparator\&quot;:false},{\&quot;text\&quot;:\&quot;.\&quot;,\&quot;docId\&quot;:null,\&quot;isContentSeparator\&quot;:false}],\&quot;docId\&quot;:null,\&quot;isContentSeparator\&quot;:false},{\&quot;text\&quot;:\&quot;, \&quot;,\&quot;docId\&quot;:null,\&quot;isContentSeparator\&quot;:true},{\&quot;children\&quot;:[{\&quot;text\&quot;:\&quot;Chen\&quot;,\&quot;docId\&quot;:null,\&quot;isContentSeparator\&quot;:false},{\&quot;text\&quot;:\&quot;, \&quot;,\&quot;docId\&quot;:null,\&quot;isContentSeparator\&quot;:true},{\&quot;text\&quot;:\&quot;Y\&quot;,\&quot;docId\&quot;:null,\&quot;isContentSeparator\&quot;:false},{\&quot;text\&quot;:\&quot;.\&quot;,\&quot;docId\&quot;:null,\&quot;isContentSeparator\&quot;:false}],\&quot;docId\&quot;:null,\&quot;isContentSeparator\&quot;:false},{\&quot;text\&quot;:\&quot;, \&quot;,\&quot;docId\&quot;:null,\&quot;isContentSeparator\&quot;:true},{\&quot;children\&quot;:[{\&quot;text\&quot;:\&quot;Hu\&quot;,\&quot;docId\&quot;:null,\&quot;isContentSeparator\&quot;:false},{\&quot;text\&quot;:\&quot;, \&quot;,\&quot;docId\&quot;:null,\&quot;isContentSeparator\&quot;:true},{\&quot;text\&quot;:\&quot;L\&quot;,\&quot;docId\&quot;:null,\&quot;isContentSeparator\&quot;:false},{\&quot;text\&quot;:\&quot;.\&quot;,\&quot;docId\&quot;:null,\&quot;isContentSeparator\&quot;:false}],\&quot;docId\&quot;:null,\&quot;isContentSeparator\&quot;:false},{\&quot;text\&quot;:\&quot;, &amp; \&quot;,\&quot;docId\&quot;:null,\&quot;isContentSeparator\&quot;:true},{\&quot;children\&quot;:[{\&quot;text\&quot;:\&quot;Peng\&quot;,\&quot;docId\&quot;:null,\&quot;isContentSeparator\&quot;:false},{\&quot;text\&quot;:\&quot;, \&quot;,\&quot;docId\&quot;:null,\&quot;isContentSeparator\&quot;:true},{\&quot;text\&quot;:\&quot;X\&quot;,\&quot;docId\&quot;:null,\&quot;isContentSeparator\&quot;:false},{\&quot;text\&quot;:\&quot;.\&quot;,\&quot;docId\&quot;:null,\&quot;isContentSeparator\&quot;:false}],\&quot;docId\&quot;:null,\&quot;isContentSeparator\&quot;:false},{\&quot;text\&quot;:\&quot;\&quot;,\&quot;docId\&quot;:null,\&quot;isContentSeparator\&quot;:true}],\&quot;docId\&quot;:\&quot;doc:5ac07677e4b003f4468e7f97\&quot;,\&quot;isContentSeparator\&quot;:false},{\&quot;children\&quot;:[{\&quot;text\&quot;:\&quot; (\&quot;,\&quot;docId\&quot;:null,\&quot;isContentSeparator\&quot;:true},{\&quot;text\&quot;:\&quot;2018\&quot;,\&quot;docId\&quot;:null,\&quot;isContentSeparator\&quot;:false},{\&quot;text\&quot;:\&quot;). \&quot;,\&quot;docId\&quot;:null,\&quot;isContentSeparator\&quot;:true}],\&quot;docId\&quot;:\&quot;doc:5ac07677e4b003f4468e7f97\&quot;,\&quot;isContentSeparator\&quot;:false},{\&quot;children\&quot;:[{\&quot;text\&quot;:\&quot;A novel random forests based class incremental learning method for activity recognition\&quot;,\&quot;docId\&quot;:null,\&quot;isContentSeparator\&quot;:false},{\&quot;text\&quot;:\&quot;.\&quot;,\&quot;docId\&quot;:null,\&quot;isContentSeparator\&quot;:true}],\&quot;docId\&quot;:\&quot;doc:5ac07677e4b003f4468e7f97\&quot;,\&quot;isContentSeparator\&quot;:false},{\&quot;fontStyle\&quot;:{\&quot;italic\&quot;:true},\&quot;children\&quot;:[{\&quot;text\&quot;:\&quot; \&quot;,\&quot;docId\&quot;:null,\&quot;isContentSeparator\&quot;:true},{\&quot;text\&quot;:\&quot;Pattern Recognition\&quot;,\&quot;docId\&quot;:null,\&quot;isContentSeparator\&quot;:false},{\&quot;text\&quot;:\&quot;, \&quot;,\&quot;docId\&quot;:null,\&quot;isContentSeparator\&quot;:true}],\&quot;docId\&quot;:\&quot;doc:5ac07677e4b003f4468e7f97\&quot;,\&quot;isContentSeparator\&quot;:false},{\&quot;fontStyle\&quot;:{\&quot;italic\&quot;:true},\&quot;children\&quot;:[{\&quot;text\&quot;:\&quot;78\&quot;,\&quot;docId\&quot;:null,\&quot;isContentSeparator\&quot;:false}],\&quot;docId\&quot;:\&quot;doc:5ac07677e4b003f4468e7f97\&quot;,\&quot;isContentSeparator\&quot;:false},{\&quot;children\&quot;:[{\&quot;text\&quot;:\&quot;, \&quot;,\&quot;docId\&quot;:null,\&quot;isContentSeparator\&quot;:true},{\&quot;text\&quot;:\&quot;277\&quot;,\&quot;docId\&quot;:null,\&quot;isContentSeparator\&quot;:false},{\&quot;text\&quot;:\&quot;-\&quot;,\&quot;docId\&quot;:null,\&quot;isContentSeparator\&quot;:true},{\&quot;text\&quot;:\&quot;290\&quot;,\&quot;docId\&quot;:null,\&quot;isContentSeparator\&quot;:false},{\&quot;text\&quot;:\&quot;. \&quot;,\&quot;docId\&quot;:null,\&quot;isContentSeparator\&quot;:true}],\&quot;docId\&quot;:\&quot;doc:5ac07677e4b003f4468e7f97\&quot;,\&quot;isContentSeparator\&quot;:false}],\&quot;docId\&quot;:\&quot;doc:5ac07677e4b003f4468e7f97\&quot;,\&quot;isContentSeparator\&quot;:false},{\&quot;addLineBreak\&quot;:true,\&quot;lineSpace\&quot;:2,\&quot;indent\&quot;:\&quot;HANGING_INDENT\&quot;,\&quot;children\&quot;:[{\&quot;children\&quot;:[{\&quot;children\&quot;:[{\&quot;text\&quot;:\&quot;Kim\&quot;,\&quot;docId\&quot;:null,\&quot;isContentSeparator\&quot;:false},{\&quot;text\&quot;:\&quot;, \&quot;,\&quot;docId\&quot;:null,\&quot;isContentSeparator\&quot;:true},{\&quot;text\&quot;:\&quot;K\&quot;,\&quot;docId\&quot;:null,\&quot;isContentSeparator\&quot;:false},{\&quot;text\&quot;:\&quot;.\&quot;,\&quot;docId\&quot;:null,\&quot;isContentSeparator\&quot;:false}],\&quot;docId\&quot;:null,\&quot;isContentSeparator\&quot;:false},{\&quot;text\&quot;:\&quot;, &amp; \&quot;,\&quot;docId\&quot;:null,\&quot;isContentSeparator\&quot;:true},{\&quot;children\&quot;:[{\&quot;text\&quot;:\&quot;Giles\&quot;,\&quot;docId\&quot;:null,\&quot;isContentSeparator\&quot;:false},{\&quot;text\&quot;:\&quot;, \&quot;,\&quot;docId\&quot;:null,\&quot;isContentSeparator\&quot;:true},{\&quot;text\&quot;:\&quot;C\&quot;,\&quot;docId\&quot;:null,\&quot;isContentSeparator\&quot;:false},{\&quot;text\&quot;:\&quot;.\&quot;,\&quot;docId\&quot;:null,\&quot;isContentSeparator\&quot;:false},{\&quot;text\&quot;:\&quot; \&quot;,\&quot;docId\&quot;:null,\&quot;isContentSeparator\&quot;:false},{\&quot;text\&quot;:\&quot;L\&quot;,\&quot;docId\&quot;:null,\&quot;isContentSeparator\&quot;:false},{\&quot;text\&quot;:\&quot;.\&quot;,\&quot;docId\&quot;:null,\&quot;isContentSeparator\&quot;:false}],\&quot;docId\&quot;:null,\&quot;isContentSeparator\&quot;:false},{\&quot;text\&quot;:\&quot;\&quot;,\&quot;docId\&quot;:null,\&quot;isContentSeparator\&quot;:true}],\&quot;docId\&quot;:\&quot;doc:5ac0771be4b0770b05a45b3f\&quot;,\&quot;isContentSeparator\&quot;:false},{\&quot;children\&quot;:[{\&quot;text\&quot;:\&quot; (\&quot;,\&quot;docId\&quot;:null,\&quot;isContentSeparator\&quot;:true},{\&quot;text\&quot;:\&quot;2016\&quot;,\&quot;docId\&quot;:null,\&quot;isContentSeparator\&quot;:false},{\&quot;text\&quot;:\&quot;). \&quot;,\&quot;docId\&quot;:null,\&quot;isContentSeparator\&quot;:true}],\&quot;docId\&quot;:\&quot;doc:5ac0771be4b0770b05a45b3f\&quot;,\&quot;isContentSeparator\&quot;:false},{\&quot;children\&quot;:[{\&quot;text\&quot;:\&quot;Financial entity record linkage with random forests\&quot;,\&quot;docId\&quot;:null,\&quot;isContentSeparator\&quot;:false},{\&quot;text\&quot;:\&quot;. \&quot;,\&quot;docId\&quot;:null,\&quot;isContentSeparator\&quot;:true}],\&quot;docId\&quot;:\&quot;doc:5ac0771be4b0770b05a45b3f\&quot;,\&quot;isContentSeparator\&quot;:false},{\&quot;children\&quot;:[{\&quot;text\&quot;:\&quot;Paper presented at the \&quot;,\&quot;docId\&quot;:null,\&quot;isContentSeparator\&quot;:true}],\&quot;docId\&quot;:\&quot;doc:5ac0771be4b0770b05a45b3f\&quot;,\&quot;isContentSeparator\&quot;:false},{\&quot;fontStyle\&quot;:{\&quot;italic\&quot;:true},\&quot;children\&quot;:[{\&quot;text\&quot;:\&quot;\&quot;,\&quot;docId\&quot;:null,\&quot;isContentSeparator\&quot;:true},{\&quot;text\&quot;:\&quot;Proceedings of the Second International Workshop on Data Science for Macro-Modeling\&quot;,\&quot;docId\&quot;:null,\&quot;isContentSeparator\&quot;:false},{\&quot;text\&quot;:\&quot;, \&quot;,\&quot;docId\&quot;:null,\&quot;isContentSeparator\&quot;:true}],\&quot;docId\&quot;:\&quot;doc:5ac0771be4b0770b05a45b3f\&quot;,\&quot;isContentSeparator\&quot;:false},{\&quot;children\&quot;:[{\&quot;text\&quot;:\&quot;\&quot;,\&quot;docId\&quot;:null,\&quot;isContentSeparator\&quot;:true},{\&quot;text\&quot;:\&quot;13\&quot;,\&quot;docId\&quot;:null,\&quot;isContentSeparator\&quot;:false},{\&quot;text\&quot;:\&quot;. \&quot;,\&quot;docId\&quot;:null,\&quot;isContentSeparator\&quot;:true}],\&quot;docId\&quot;:\&quot;doc:5ac0771be4b0770b05a45b3f\&quot;,\&quot;isContentSeparator\&quot;:false}],\&quot;docId\&quot;:\&quot;doc:5ac0771be4b0770b05a45b3f\&quot;,\&quot;isContentSeparator\&quot;:false},{\&quot;addLineBreak\&quot;:true,\&quot;lineSpace\&quot;:2,\&quot;indent\&quot;:\&quot;HANGING_INDENT\&quot;,\&quot;children\&quot;:[{\&quot;children\&quot;:[{\&quot;children\&quot;:[{\&quot;text\&quot;:\&quot;Leshem\&quot;,\&quot;docId\&quot;:null,\&quot;isContentSeparator\&quot;:false},{\&quot;text\&quot;:\&quot;, \&quot;,\&quot;docId\&quot;:null,\&quot;isContentSeparator\&quot;:true},{\&quot;text\&quot;:\&quot;G\&quot;,\&quot;docId\&quot;:null,\&quot;isContentSeparator\&quot;:false},{\&quot;text\&quot;:\&quot;.\&quot;,\&quot;docId\&quot;:null,\&quot;isContentSeparator\&quot;:false}],\&quot;docId\&quot;:null,\&quot;isContentSeparator\&quot;:false},{\&quot;text\&quot;:\&quot;, &amp; \&quot;,\&quot;docId\&quot;:null,\&quot;isContentSeparator\&quot;:true},{\&quot;children\&quot;:[{\&quot;text\&quot;:\&quot;Ritov\&quot;,\&quot;docId\&quot;:null,\&quot;isContentSeparator\&quot;:false},{\&quot;text\&quot;:\&quot;, \&quot;,\&quot;docId\&quot;:null,\&quot;isContentSeparator\&quot;:true},{\&quot;text\&quot;:\&quot;Y\&quot;,\&quot;docId\&quot;:null,\&quot;isContentSeparator\&quot;:false},{\&quot;text\&quot;:\&quot;.\&quot;,\&quot;docId\&quot;:null,\&quot;isContentSeparator\&quot;:false}],\&quot;docId\&quot;:null,\&quot;isContentSeparator\&quot;:false},{\&quot;text\&quot;:\&quot;\&quot;,\&quot;docId\&quot;:null,\&quot;isContentSeparator\&quot;:true}],\&quot;docId\&quot;:\&quot;doc:5ac077cde4b03d53f0d1cc8d\&quot;,\&quot;isContentSeparator\&quot;:false},{\&quot;children\&quot;:[{\&quot;text\&quot;:\&quot; (\&quot;,\&quot;docId\&quot;:null,\&quot;isContentSeparator\&quot;:true},{\&quot;text\&quot;:\&quot;2007\&quot;,\&quot;docId\&quot;:null,\&quot;isContentSeparator\&quot;:false},{\&quot;text\&quot;:\&quot;). \&quot;,\&quot;docId\&quot;:null,\&quot;isContentSeparator\&quot;:true}],\&quot;docId\&quot;:\&quot;doc:5ac077cde4b03d53f0d1cc8d\&quot;,\&quot;isContentSeparator\&quot;:false},{\&quot;children\&quot;:[{\&quot;text\&quot;:\&quot;Traffic flow prediction using adaboost algorithm with random forests as a weak learner\&quot;,\&quot;docId\&quot;:null,\&quot;isContentSeparator\&quot;:false},{\&quot;text\&quot;:\&quot;. \&quot;,\&quot;docId\&quot;:null,\&quot;isContentSeparator\&quot;:true}],\&quot;docId\&quot;:\&quot;doc:5ac077cde4b03d53f0d1cc8d\&quot;,\&quot;isContentSeparator\&quot;:false},{\&quot;children\&quot;:[{\&quot;text\&quot;:\&quot;Paper presented at the \&quot;,\&quot;docId\&quot;:null,\&quot;isContentSeparator\&quot;:true}],\&quot;docId\&quot;:\&quot;doc:5ac077cde4b03d53f0d1cc8d\&quot;,\&quot;isContentSeparator\&quot;:false},{\&quot;fontStyle\&quot;:{\&quot;italic\&quot;:true},\&quot;children\&quot;:[{\&quot;text\&quot;:\&quot;\&quot;,\&quot;docId\&quot;:null,\&quot;isContentSeparator\&quot;:true},{\&quot;text\&quot;:\&quot;Proceedings of World Academy of Science, Engineering and Technology\&quot;,\&quot;docId\&quot;:null,\&quot;isContentSeparator\&quot;:false},{\&quot;text\&quot;:\&quot;, \&quot;,\&quot;docId\&quot;:null,\&quot;isContentSeparator\&quot;:true}],\&quot;docId\&quot;:\&quot;doc:5ac077cde4b03d53f0d1cc8d\&quot;,\&quot;isContentSeparator\&quot;:false},{\&quot;fontStyle\&quot;:{\&quot;italic\&quot;:true},\&quot;children\&quot;:[{\&quot;text\&quot;:\&quot;, \&quot;,\&quot;docId\&quot;:null,\&quot;isContentSeparator\&quot;:true},{\&quot;text\&quot;:\&quot;19\&quot;,\&quot;docId\&quot;:null,\&quot;isContentSeparator\&quot;:false}],\&quot;docId\&quot;:\&quot;doc:5ac077cde4b03d53f0d1cc8d\&quot;,\&quot;isContentSeparator\&quot;:false},{\&quot;children\&quot;:[{\&quot;text\&quot;:\&quot; \&quot;,\&quot;docId\&quot;:null,\&quot;isContentSeparator\&quot;:true},{\&quot;text\&quot;:\&quot;193\&quot;,\&quot;docId\&quot;:null,\&quot;isContentSeparator\&quot;:false},{\&quot;text\&quot;:\&quot;-\&quot;,\&quot;docId\&quot;:null,\&quot;isContentSeparator\&quot;:true},{\&quot;text\&quot;:\&quot;198\&quot;,\&quot;docId\&quot;:null,\&quot;isContentSeparator\&quot;:false},{\&quot;text\&quot;:\&quot;. \&quot;,\&quot;docId\&quot;:null,\&quot;isContentSeparator\&quot;:true}],\&quot;docId\&quot;:\&quot;doc:5ac077cde4b03d53f0d1cc8d\&quot;,\&quot;isContentSeparator\&quot;:false}],\&quot;docId\&quot;:\&quot;doc:5ac077cde4b03d53f0d1cc8d\&quot;,\&quot;isContentSeparator\&quot;:false},{\&quot;addLineBreak\&quot;:true,\&quot;lineSpace\&quot;:2,\&quot;indent\&quot;:\&quot;HANGING_INDENT\&quot;,\&quot;children\&quot;:[{\&quot;children\&quot;:[{\&quot;children\&quot;:[{\&quot;text\&quot;:\&quot;Liu\&quot;,\&quot;docId\&quot;:null,\&quot;isContentSeparator\&quot;:false},{\&quot;text\&quot;:\&quot;, \&quot;,\&quot;docId\&quot;:null,\&quot;isContentSeparator\&quot;:true},{\&quot;text\&quot;:\&quot;Y\&quot;,\&quot;docId\&quot;:null,\&quot;isContentSeparator\&quot;:false},{\&quot;text\&quot;:\&quot;.\&quot;,\&quot;docId\&quot;:null,\&quot;isContentSeparator\&quot;:false}],\&quot;docId\&quot;:null,\&quot;isContentSeparator\&quot;:false},{\&quot;text\&quot;:\&quot;, \&quot;,\&quot;docId\&quot;:null,\&quot;isContentSeparator\&quot;:true},{\&quot;children\&quot;:[{\&quot;text\&quot;:\&quot;Cao\&quot;,\&quot;docId\&quot;:null,\&quot;isContentSeparator\&quot;:false},{\&quot;text\&quot;:\&quot;, \&quot;,\&quot;docId\&quot;:null,\&quot;isContentSeparator\&quot;:true},{\&quot;text\&quot;:\&quot;G\&quot;,\&quot;docId\&quot;:null,\&quot;isContentSeparator\&quot;:false},{\&quot;text\&quot;:\&quot;.\&quot;,\&quot;docId\&quot;:null,\&quot;isContentSeparator\&quot;:false}],\&quot;docId\&quot;:null,\&quot;isContentSeparator\&quot;:false},{\&quot;text\&quot;:\&quot;, \&quot;,\&quot;docId\&quot;:null,\&quot;isContentSeparator\&quot;:true},{\&quot;children\&quot;:[{\&quot;text\&quot;:\&quot;Zhao\&quot;,\&quot;docId\&quot;:null,\&quot;isContentSeparator\&quot;:false},{\&quot;text\&quot;:\&quot;, \&quot;,\&quot;docId\&quot;:null,\&quot;isContentSeparator\&quot;:true},{\&quot;text\&quot;:\&quot;N\&quot;,\&quot;docId\&quot;:null,\&quot;isContentSeparator\&quot;:false},{\&quot;text\&quot;:\&quot;.\&quot;,\&quot;docId\&quot;:null,\&quot;isContentSeparator\&quot;:false}],\&quot;docId\&quot;:null,\&quot;isContentSeparator\&quot;:false},{\&quot;text\&quot;:\&quot;, \&quot;,\&quot;docId\&quot;:null,\&quot;isContentSeparator\&quot;:true},{\&quot;children\&quot;:[{\&quot;text\&quot;:\&quot;Mulligan\&quot;,\&quot;docId\&quot;:null,\&quot;isContentSeparator\&quot;:false},{\&quot;text\&quot;:\&quot;, \&quot;,\&quot;docId\&quot;:null,\&quot;isContentSeparator\&quot;:true},{\&quot;text\&quot;:\&quot;K\&quot;,\&quot;docId\&quot;:null,\&quot;isContentSeparator\&quot;:false},{\&quot;text\&quot;:\&quot;.\&quot;,\&quot;docId\&quot;:null,\&quot;isContentSeparator\&quot;:false}],\&quot;docId\&quot;:null,\&quot;isContentSeparator\&quot;:false},{\&quot;text\&quot;:\&quot;, &amp; \&quot;,\&quot;docId\&quot;:null,\&quot;isContentSeparator\&quot;:true},{\&quot;children\&quot;:[{\&quot;text\&quot;:\&quot;Ye\&quot;,\&quot;docId\&quot;:null,\&quot;isContentSeparator\&quot;:false},{\&quot;text\&quot;:\&quot;, \&quot;,\&quot;docId\&quot;:null,\&quot;isContentSeparator\&quot;:true},{\&quot;text\&quot;:\&quot;X\&quot;,\&quot;docId\&quot;:null,\&quot;isContentSeparator\&quot;:false},{\&quot;text\&quot;:\&quot;.\&quot;,\&quot;docId\&quot;:null,\&quot;isContentSeparator\&quot;:false}],\&quot;docId\&quot;:null,\&quot;isContentSeparator\&quot;:false},{\&quot;text\&quot;:\&quot;\&quot;,\&quot;docId\&quot;:null,\&quot;isContentSeparator\&quot;:true}],\&quot;docId\&quot;:\&quot;doc:5ac079dfe4b003f4468e7fb3\&quot;,\&quot;isContentSeparator\&quot;:false},{\&quot;children\&quot;:[{\&quot;text\&quot;:\&quot; (\&quot;,\&quot;docId\&quot;:null,\&quot;isContentSeparator\&quot;:true},{\&quot;text\&quot;:\&quot;2018\&quot;,\&quot;docId\&quot;:null,\&quot;isContentSeparator\&quot;:false},{\&quot;text\&quot;:\&quot;). \&quot;,\&quot;docId\&quot;:null,\&quot;isContentSeparator\&quot;:true}],\&quot;docId\&quot;:\&quot;doc:5ac079dfe4b003f4468e7fb3\&quot;,\&quot;isContentSeparator\&quot;:false},{\&quot;children\&quot;:[{\&quot;text\&quot;:\&quot;Improve ground-level PM 2.5 concentration mapping using a random forests-based geostatistical approach\&quot;,\&quot;docId\&quot;:null,\&quot;isContentSeparator\&quot;:false},{\&quot;text\&quot;:\&quot;.\&quot;,\&quot;docId\&quot;:null,\&quot;isContentSeparator\&quot;:true}],\&quot;docId\&quot;:\&quot;doc:5ac079dfe4b003f4468e7fb3\&quot;,\&quot;isContentSeparator\&quot;:false},{\&quot;fontStyle\&quot;:{\&quot;italic\&quot;:true},\&quot;children\&quot;:[{\&quot;text\&quot;:\&quot; \&quot;,\&quot;docId\&quot;:null,\&quot;isContentSeparator\&quot;:true},{\&quot;text\&quot;:\&quot;Environmental Pollution\&quot;,\&quot;docId\&quot;:null,\&quot;isContentSeparator\&quot;:false},{\&quot;text\&quot;:\&quot;, \&quot;,\&quot;docId\&quot;:null,\&quot;isContentSeparator\&quot;:true}],\&quot;docId\&quot;:\&quot;doc:5ac079dfe4b003f4468e7fb3\&quot;,\&quot;isContentSeparator\&quot;:false},{\&quot;fontStyle\&quot;:{\&quot;italic\&quot;:true},\&quot;children\&quot;:[{\&quot;text\&quot;:\&quot;235\&quot;,\&quot;docId\&quot;:null,\&quot;isContentSeparator\&quot;:false}],\&quot;docId\&quot;:\&quot;doc:5ac079dfe4b003f4468e7fb3\&quot;,\&quot;isContentSeparator\&quot;:false},{\&quot;children\&quot;:[{\&quot;text\&quot;:\&quot;, \&quot;,\&quot;docId\&quot;:null,\&quot;isContentSeparator\&quot;:true},{\&quot;text\&quot;:\&quot;272\&quot;,\&quot;docId\&quot;:null,\&quot;isContentSeparator\&quot;:false},{\&quot;text\&quot;:\&quot;-\&quot;,\&quot;docId\&quot;:null,\&quot;isContentSeparator\&quot;:true},{\&quot;text\&quot;:\&quot;282\&quot;,\&quot;docId\&quot;:null,\&quot;isContentSeparator\&quot;:false},{\&quot;text\&quot;:\&quot;. \&quot;,\&quot;docId\&quot;:null,\&quot;isContentSeparator\&quot;:true}],\&quot;docId\&quot;:\&quot;doc:5ac079dfe4b003f4468e7fb3\&quot;,\&quot;isContentSeparator\&quot;:false}],\&quot;docId\&quot;:\&quot;doc:5ac079dfe4b003f4468e7fb3\&quot;,\&quot;isContentSeparator\&quot;:false},{\&quot;addLineBreak\&quot;:true,\&quot;lineSpace\&quot;:2,\&quot;indent\&quot;:\&quot;HANGING_INDENT\&quot;,\&quot;children\&quot;:[{\&quot;children\&quot;:[{\&quot;children\&quot;:[{\&quot;text\&quot;:\&quot;Michalewicz\&quot;,\&quot;docId\&quot;:null,\&quot;isContentSeparator\&quot;:false},{\&quot;text\&quot;:\&quot;, \&quot;,\&quot;docId\&quot;:null,\&quot;isContentSeparator\&quot;:true},{\&quot;text\&quot;:\&quot;Z\&quot;,\&quot;docId\&quot;:null,\&quot;isContentSeparator\&quot;:false},{\&quot;text\&quot;:\&quot;.\&quot;,\&quot;docId\&quot;:null,\&quot;isContentSeparator\&quot;:false}],\&quot;docId\&quot;:null,\&quot;isContentSeparator\&quot;:false},{\&quot;text\&quot;:\&quot;, \&quot;,\&quot;docId\&quot;:null,\&quot;isContentSeparator\&quot;:true},{\&quot;children\&quot;:[{\&quot;text\&quot;:\&quot;Schmidt\&quot;,\&quot;docId\&quot;:null,\&quot;isContentSeparator\&quot;:false},{\&quot;text\&quot;:\&quot;, \&quot;,\&quot;docId\&quot;:null,\&quot;isContentSeparator\&quot;:true},{\&quot;text\&quot;:\&quot;M\&quot;,\&quot;docId\&quot;:null,\&quot;isContentSeparator\&quot;:false},{\&quot;text\&quot;:\&quot;.\&quot;,\&quot;docId\&quot;:null,\&quot;isContentSeparator\&quot;:false}],\&quot;docId\&quot;:null,\&quot;isContentSeparator\&quot;:false},{\&quot;text\&quot;:\&quot;, \&quot;,\&quot;docId\&quot;:null,\&quot;isContentSeparator\&quot;:true},{\&quot;children\&quot;:[{\&quot;text\&quot;:\&quot;Michalewicz\&quot;,\&quot;docId\&quot;:null,\&quot;isContentSeparator\&quot;:false},{\&quot;text\&quot;:\&quot;, \&quot;,\&quot;docId\&quot;:null,\&quot;isContentSeparator\&quot;:true},{\&quot;text\&quot;:\&quot;M\&quot;,\&quot;docId\&quot;:null,\&quot;isContentSeparator\&quot;:false},{\&quot;text\&quot;:\&quot;.\&quot;,\&quot;docId\&quot;:null,\&quot;isContentSeparator\&quot;:false}],\&quot;docId\&quot;:null,\&quot;isContentSeparator\&quot;:false},{\&quot;text\&quot;:\&quot;, &amp; \&quot;,\&quot;docId\&quot;:null,\&quot;isContentSeparator\&quot;:true},{\&quot;children\&quot;:[{\&quot;text\&quot;:\&quot;Chiriac\&quot;,\&quot;docId\&quot;:null,\&quot;isContentSeparator\&quot;:false},{\&quot;text\&quot;:\&quot;, \&quot;,\&quot;docId\&quot;:null,\&quot;isContentSeparator\&quot;:true},{\&quot;text\&quot;:\&quot;C\&quot;,\&quot;docId\&quot;:null,\&quot;isContentSeparator\&quot;:false},{\&quot;text\&quot;:\&quot;.\&quot;,\&quot;docId\&quot;:null,\&quot;isContentSeparator\&quot;:false}],\&quot;docId\&quot;:null,\&quot;isContentSeparator\&quot;:false},{\&quot;text\&quot;:\&quot;\&quot;,\&quot;docId\&quot;:null,\&quot;isContentSeparator\&quot;:true}],\&quot;docId\&quot;:\&quot;doc:5ac0a874e4b03d53f0d1cdfe\&quot;,\&quot;isContentSeparator\&quot;:false},{\&quot;children\&quot;:[{\&quot;text\&quot;:\&quot; (\&quot;,\&quot;docId\&quot;:null,\&quot;isContentSeparator\&quot;:true},{\&quot;text\&quot;:\&quot;2006\&quot;,\&quot;docId\&quot;:null,\&quot;isContentSeparator\&quot;:false},{\&quot;text\&quot;:\&quot;). \&quot;,\&quot;docId\&quot;:null,\&quot;isContentSeparator\&quot;:true}],\&quot;docId\&quot;:\&quot;doc:5ac0a874e4b03d53f0d1cdfe\&quot;,\&quot;isContentSeparator\&quot;:false},{\&quot;children\&quot;:[{\&quot;text\&quot;:\&quot;Adaptive business intelligence\&quot;,\&quot;docId\&quot;:null,\&quot;isContentSeparator\&quot;:false},{\&quot;text\&quot;:\&quot;. \&quot;,\&quot;docId\&quot;:null,\&quot;isContentSeparator\&quot;:true}],\&quot;docId\&quot;:\&quot;doc:5ac0a874e4b03d53f0d1cdfe\&quot;,\&quot;isContentSeparator\&quot;:false},{\&quot;fontStyle\&quot;:{\&quot;italic\&quot;:true},\&quot;children\&quot;:[{\&quot;text\&quot;:\&quot;Adaptive business intelligence\&quot;,\&quot;docId\&quot;:null,\&quot;isContentSeparator\&quot;:false}],\&quot;docId\&quot;:\&quot;doc:5ac0a874e4b03d53f0d1cdfe\&quot;,\&quot;isContentSeparator\&quot;:false},{\&quot;children\&quot;:[{\&quot;text\&quot;:\&quot; (\&quot;,\&quot;docId\&quot;:null,\&quot;isContentSeparator\&quot;:true}],\&quot;docId\&quot;:\&quot;doc:5ac0a874e4b03d53f0d1cdfe\&quot;,\&quot;isContentSeparator\&quot;:false},{\&quot;children\&quot;:[{\&quot;text\&quot;:\&quot;pp. \&quot;,\&quot;docId\&quot;:null,\&quot;isContentSeparator\&quot;:true},{\&quot;text\&quot;:\&quot;37\&quot;,\&quot;docId\&quot;:null,\&quot;isContentSeparator\&quot;:false},{\&quot;text\&quot;:\&quot;-\&quot;,\&quot;docId\&quot;:null,\&quot;isContentSeparator\&quot;:true},{\&quot;text\&quot;:\&quot;46\&quot;,\&quot;docId\&quot;:null,\&quot;isContentSeparator\&quot;:false}],\&quot;docId\&quot;:\&quot;doc:5ac0a874e4b03d53f0d1cdfe\&quot;,\&quot;isContentSeparator\&quot;:false},{\&quot;children\&quot;:[{\&quot;text\&quot;:\&quot;)\&quot;,\&quot;docId\&quot;:null,\&quot;isContentSeparator\&quot;:true}],\&quot;docId\&quot;:\&quot;doc:5ac0a874e4b03d53f0d1cdfe\&quot;,\&quot;isContentSeparator\&quot;:false},{\&quot;children\&quot;:[{\&quot;text\&quot;:\&quot;. \&quot;,\&quot;docId\&quot;:null,\&quot;isContentSeparator\&quot;:true},{\&quot;text\&quot;:\&quot;Berlin, Heidelberg\&quot;,\&quot;docId\&quot;:null,\&quot;isContentSeparator\&quot;:false},{\&quot;text\&quot;:\&quot;:\&quot;,\&quot;docId\&quot;:null,\&quot;isContentSeparator\&quot;:true}],\&quot;docId\&quot;:\&quot;doc:5ac0a874e4b03d53f0d1cdfe\&quot;,\&quot;isContentSeparator\&quot;:false},{\&quot;children\&quot;:[{\&quot;text\&quot;:\&quot; \&quot;,\&quot;docId\&quot;:null,\&quot;isContentSeparator\&quot;:true},{\&quot;text\&quot;:\&quot;Springer\&quot;,\&quot;docId\&quot;:null,\&quot;isContentSeparator\&quot;:false},{\&quot;text\&quot;:\&quot;.\&quot;,\&quot;docId\&quot;:null,\&quot;isContentSeparator\&quot;:true}],\&quot;docId\&quot;:\&quot;doc:5ac0a874e4b03d53f0d1cdfe\&quot;,\&quot;isContentSeparator\&quot;:false}],\&quot;docId\&quot;:\&quot;doc:5ac0a874e4b03d53f0d1cdfe\&quot;,\&quot;isContentSeparator\&quot;:false},{\&quot;addLineBreak\&quot;:true,\&quot;lineSpace\&quot;:2,\&quot;indent\&quot;:\&quot;HANGING_INDENT\&quot;,\&quot;children\&quot;:[{\&quot;children\&quot;:[{\&quot;children\&quot;:[{\&quot;text\&quot;:\&quot;Rokach\&quot;,\&quot;docId\&quot;:null,\&quot;isContentSeparator\&quot;:false},{\&quot;text\&quot;:\&quot;, \&quot;,\&quot;docId\&quot;:null,\&quot;isContentSeparator\&quot;:true},{\&quot;text\&quot;:\&quot;L\&quot;,\&quot;docId\&quot;:null,\&quot;isContentSeparator\&quot;:false},{\&quot;text\&quot;:\&quot;.\&quot;,\&quot;docId\&quot;:null,\&quot;isContentSeparator\&quot;:false}],\&quot;docId\&quot;:null,\&quot;isContentSeparator\&quot;:false},{\&quot;text\&quot;:\&quot;, &amp; \&quot;,\&quot;docId\&quot;:null,\&quot;isContentSeparator\&quot;:true},{\&quot;children\&quot;:[{\&quot;text\&quot;:\&quot;Maimon\&quot;,\&quot;docId\&quot;:null,\&quot;isContentSeparator\&quot;:false},{\&quot;text\&quot;:\&quot;, \&quot;,\&quot;docId\&quot;:null,\&quot;isContentSeparator\&quot;:true},{\&quot;text\&quot;:\&quot;o\&quot;,\&quot;docId\&quot;:null,\&quot;isContentSeparator\&quot;:false},{\&quot;text\&quot;:\&quot;.\&quot;,\&quot;docId\&quot;:null,\&quot;isContentSeparator\&quot;:false},{\&quot;text\&quot;:\&quot; \&quot;,\&quot;docId\&quot;:null,\&quot;isContentSeparator\&quot;:false},{\&quot;text\&quot;:\&quot;Z\&quot;,\&quot;docId\&quot;:null,\&quot;isContentSeparator\&quot;:false},{\&quot;text\&quot;:\&quot;.\&quot;,\&quot;docId\&quot;:null,\&quot;isContentSeparator\&quot;:false}],\&quot;docId\&quot;:null,\&quot;isContentSeparator\&quot;:false},{\&quot;text\&quot;:\&quot;\&quot;,\&quot;docId\&quot;:null,\&quot;isContentSeparator\&quot;:true}],\&quot;docId\&quot;:\&quot;doc:5ac07710e4b009ad5fa0157f\&quot;,\&quot;isContentSeparator\&quot;:false},{\&quot;children\&quot;:[{\&quot;text\&quot;:\&quot; (\&quot;,\&quot;docId\&quot;:null,\&quot;isContentSeparator\&quot;:true},{\&quot;text\&quot;:\&quot;2014\&quot;,\&quot;docId\&quot;:null,\&quot;isContentSeparator\&quot;:false},{\&quot;text\&quot;:\&quot;). \&quot;,\&quot;docId\&quot;:null,\&quot;isContentSeparator\&quot;:true}],\&quot;docId\&quot;:\&quot;doc:5ac07710e4b009ad5fa0157f\&quot;,\&quot;isContentSeparator\&quot;:false},{\&quot;children\&quot;:[{\&quot;text\&quot;:\&quot;Introduction to decision trees\&quot;,\&quot;docId\&quot;:null,\&quot;isContentSeparator\&quot;:false},{\&quot;text\&quot;:\&quot;. \&quot;,\&quot;docId\&quot;:null,\&quot;isContentSeparator\&quot;:true}],\&quot;docId\&quot;:\&quot;doc:5ac07710e4b009ad5fa0157f\&quot;,\&quot;isContentSeparator\&quot;:false},{\&quot;fontStyle\&quot;:{\&quot;italic\&quot;:true},\&quot;children\&quot;:[{\&quot;text\&quot;:\&quot;Data mining with decision trees: Theory and applications\&quot;,\&quot;docId\&quot;:null,\&quot;isContentSeparator\&quot;:false}],\&quot;docId\&quot;:\&quot;doc:5ac07710e4b009ad5fa0157f\&quot;,\&quot;isContentSeparator\&quot;:false},{\&quot;children\&quot;:[{\&quot;text\&quot;:\&quot; (\&quot;,\&quot;docId\&quot;:null,\&quot;isContentSeparator\&quot;:true}],\&quot;docId\&quot;:\&quot;doc:5ac07710e4b009ad5fa0157f\&quot;,\&quot;isContentSeparator\&quot;:false},{\&quot;children\&quot;:[{\&quot;text\&quot;:\&quot;pp. \&quot;,\&quot;docId\&quot;:null,\&quot;isContentSeparator\&quot;:true},{\&quot;text\&quot;:\&quot;1\&quot;,\&quot;docId\&quot;:null,\&quot;isContentSeparator\&quot;:false},{\&quot;text\&quot;:\&quot;-\&quot;,\&quot;docId\&quot;:null,\&quot;isContentSeparator\&quot;:true},{\&quot;text\&quot;:\&quot;11\&quot;,\&quot;docId\&quot;:null,\&quot;isContentSeparator\&quot;:false}],\&quot;docId\&quot;:\&quot;doc:5ac07710e4b009ad5fa0157f\&quot;,\&quot;isContentSeparator\&quot;:false},{\&quot;children\&quot;:[{\&quot;text\&quot;:\&quot;)\&quot;,\&quot;docId\&quot;:null,\&quot;isContentSeparator\&quot;:true}],\&quot;docId\&quot;:\&quot;doc:5ac07710e4b009ad5fa0157f\&quot;,\&quot;isContentSeparator\&quot;:false},{\&quot;children\&quot;:[{\&quot;text\&quot;:\&quot; \&quot;,\&quot;docId\&quot;:null,\&quot;isContentSeparator\&quot;:true},{\&quot;text\&quot;:\&quot;World scientific\&quot;,\&quot;docId\&quot;:null,\&quot;isContentSeparator\&quot;:false},{\&quot;text\&quot;:\&quot;.\&quot;,\&quot;docId\&quot;:null,\&quot;isContentSeparator\&quot;:true}],\&quot;docId\&quot;:\&quot;doc:5ac07710e4b009ad5fa0157f\&quot;,\&quot;isContentSeparator\&quot;:false}],\&quot;docId\&quot;:\&quot;doc:5ac07710e4b009ad5fa0157f\&quot;,\&quot;isContentSeparator\&quot;:false},{\&quot;addLineBreak\&quot;:true,\&quot;lineSpace\&quot;:2,\&quot;indent\&quot;:\&quot;HANGING_INDENT\&quot;,\&quot;children\&quot;:[{\&quot;children\&quot;:[{\&quot;children\&quot;:[{\&quot;text\&quot;:\&quot;Zhang\&quot;,\&quot;docId\&quot;:null,\&quot;isContentSeparator\&quot;:false},{\&quot;text\&quot;:\&quot;, \&quot;,\&quot;docId\&quot;:null,\&quot;isContentSeparator\&quot;:true},{\&quot;text\&quot;:\&quot;Y\&quot;,\&quot;docId\&quot;:null,\&quot;isContentSeparator\&quot;:false},{\&quot;text\&quot;:\&quot;.\&quot;,\&quot;docId\&quot;:null,\&quot;isContentSeparator\&quot;:false}],\&quot;docId\&quot;:null,\&quot;isContentSeparator\&quot;:false},{\&quot;text\&quot;:\&quot;, &amp; \&quot;,\&quot;docId\&quot;:null,\&quot;isContentSeparator\&quot;:true},{\&quot;children\&quot;:[{\&quot;text\&quot;:\&quot;Haghani\&quot;,\&quot;docId\&quot;:null,\&quot;isContentSeparator\&quot;:false},{\&quot;text\&quot;:\&quot;, \&quot;,\&quot;docId\&quot;:null,\&quot;isContentSeparator\&quot;:true},{\&quot;text\&quot;:\&quot;A\&quot;,\&quot;docId\&quot;:null,\&quot;isContentSeparator\&quot;:false},{\&quot;text\&quot;:\&quot;.\&quot;,\&quot;docId\&quot;:null,\&quot;isContentSeparator\&quot;:false}],\&quot;docId\&quot;:null,\&quot;isContentSeparator\&quot;:false},{\&quot;text\&quot;:\&quot;\&quot;,\&quot;docId\&quot;:null,\&quot;isContentSeparator\&quot;:true}],\&quot;docId\&quot;:\&quot;doc:5ac07787e4b032e838246606\&quot;,\&quot;isContentSeparator\&quot;:false},{\&quot;children\&quot;:[{\&quot;text\&quot;:\&quot; (\&quot;,\&quot;docId\&quot;:null,\&quot;isContentSeparator\&quot;:true},{\&quot;text\&quot;:\&quot;2015\&quot;,\&quot;docId\&quot;:null,\&quot;isContentSeparator\&quot;:false},{\&quot;text\&quot;:\&quot;). \&quot;,\&quot;docId\&quot;:null,\&quot;isContentSeparator\&quot;:true}],\&quot;docId\&quot;:\&quot;doc:5ac07787e4b032e838246606\&quot;,\&quot;isContentSeparator\&quot;:false},{\&quot;children\&quot;:[{\&quot;text\&quot;:\&quot;A gradient boosting method to improve travel time prediction\&quot;,\&quot;docId\&quot;:null,\&quot;isContentSeparator\&quot;:false},{\&quot;text\&quot;:\&quot;.\&quot;,\&quot;docId\&quot;:null,\&quot;isContentSeparator\&quot;:true}],\&quot;docId\&quot;:\&quot;doc:5ac07787e4b032e838246606\&quot;,\&quot;isContentSeparator\&quot;:false},{\&quot;fontStyle\&quot;:{\&quot;italic\&quot;:true},\&quot;children\&quot;:[{\&quot;text\&quot;:\&quot; \&quot;,\&quot;docId\&quot;:null,\&quot;isContentSeparator\&quot;:true},{\&quot;text\&quot;:\&quot;Transportation Research Part C: Emerging Technologies\&quot;,\&quot;docId\&quot;:null,\&quot;isContentSeparator\&quot;:false},{\&quot;text\&quot;:\&quot;, \&quot;,\&quot;docId\&quot;:null,\&quot;isContentSeparator\&quot;:true}],\&quot;docId\&quot;:\&quot;doc:5ac07787e4b032e838246606\&quot;,\&quot;isContentSeparator\&quot;:false},{\&quot;fontStyle\&quot;:{\&quot;italic\&quot;:true},\&quot;children\&quot;:[{\&quot;text\&quot;:\&quot;58\&quot;,\&quot;docId\&quot;:null,\&quot;isContentSeparator\&quot;:false}],\&quot;docId\&quot;:\&quot;doc:5ac07787e4b032e838246606\&quot;,\&quot;isContentSeparator\&quot;:false},{\&quot;children\&quot;:[{\&quot;text\&quot;:\&quot;, \&quot;,\&quot;docId\&quot;:null,\&quot;isContentSeparator\&quot;:true},{\&quot;text\&quot;:\&quot;308\&quot;,\&quot;docId\&quot;:null,\&quot;isContentSeparator\&quot;:false},{\&quot;text\&quot;:\&quot;-\&quot;,\&quot;docId\&quot;:null,\&quot;isContentSeparator\&quot;:true},{\&quot;text\&quot;:\&quot;324\&quot;,\&quot;docId\&quot;:null,\&quot;isContentSeparator\&quot;:false},{\&quot;text\&quot;:\&quot;. \&quot;,\&quot;docId\&quot;:null,\&quot;isContentSeparator\&quot;:true}],\&quot;docId\&quot;:\&quot;doc:5ac07787e4b032e838246606\&quot;,\&quot;isContentSeparator\&quot;:false}],\&quot;docId\&quot;:\&quot;doc:5ac07787e4b032e838246606\&quot;,\&quot;isContentSeparator\&quot;:false},{\&quot;addLineBreak\&quot;:true,\&quot;lineSpace\&quot;:2,\&quot;indent\&quot;:\&quot;HANGING_INDENT\&quot;,\&quot;children\&quot;:[{\&quot;children\&quot;:[{\&quot;children\&quot;:[{\&quot;text\&quot;:\&quot;Zhang\&quot;,\&quot;docId\&quot;:null,\&quot;isContentSeparator\&quot;:false},{\&quot;text\&quot;:\&quot;, \&quot;,\&quot;docId\&quot;:null,\&quot;isContentSeparator\&quot;:true},{\&quot;text\&quot;:\&quot;Y\&quot;,\&quot;docId\&quot;:null,\&quot;isContentSeparator\&quot;:false},{\&quot;text\&quot;:\&quot;.\&quot;,\&quot;docId\&quot;:null,\&quot;isContentSeparator\&quot;:false}],\&quot;docId\&quot;:null,\&quot;isContentSeparator\&quot;:false},{\&quot;text\&quot;:\&quot;, \&quot;,\&quot;docId\&quot;:null,\&quot;isContentSeparator\&quot;:true},{\&quot;children\&quot;:[{\&quot;text\&quot;:\&quot;Cao\&quot;,\&quot;docId\&quot;:null,\&quot;isContentSeparator\&quot;:false},{\&quot;text\&quot;:\&quot;, \&quot;,\&quot;docId\&quot;:null,\&quot;isContentSeparator\&quot;:true},{\&quot;text\&quot;:\&quot;G\&quot;,\&quot;docId\&quot;:null,\&quot;isContentSeparator\&quot;:false},{\&quot;text\&quot;:\&quot;.\&quot;,\&quot;docId\&quot;:null,\&quot;isContentSeparator\&quot;:false}],\&quot;docId\&quot;:null,\&quot;isContentSeparator\&quot;:false},{\&quot;text\&quot;:\&quot;, \&quot;,\&quot;docId\&quot;:null,\&quot;isContentSeparator\&quot;:true},{\&quot;children\&quot;:[{\&quot;text\&quot;:\&quot;Li\&quot;,\&quot;docId\&quot;:null,\&quot;isContentSeparator\&quot;:false},{\&quot;text\&quot;:\&quot;, \&quot;,\&quot;docId\&quot;:null,\&quot;isContentSeparator\&quot;:true},{\&quot;text\&quot;:\&quot;X\&quot;,\&quot;docId\&quot;:null,\&quot;isContentSeparator\&quot;:false},{\&quot;text\&quot;:\&quot;.\&quot;,\&quot;docId\&quot;:null,\&quot;isContentSeparator\&quot;:false}],\&quot;docId\&quot;:null,\&quot;isContentSeparator\&quot;:false},{\&quot;text\&quot;:\&quot;, &amp; \&quot;,\&quot;docId\&quot;:null,\&quot;isContentSeparator\&quot;:true},{\&quot;children\&quot;:[{\&quot;text\&quot;:\&quot;Wang\&quot;,\&quot;docId\&quot;:null,\&quot;isContentSeparator\&quot;:false},{\&quot;text\&quot;:\&quot;, \&quot;,\&quot;docId\&quot;:null,\&quot;isContentSeparator\&quot;:true},{\&quot;text\&quot;:\&quot;B\&quot;,\&quot;docId\&quot;:null,\&quot;isContentSeparator\&quot;:false},{\&quot;text\&quot;:\&quot;.\&quot;,\&quot;docId\&quot;:null,\&quot;isContentSeparator\&quot;:false}],\&quot;docId\&quot;:null,\&quot;isContentSeparator\&quot;:false},{\&quot;text\&quot;:\&quot;\&quot;,\&quot;docId\&quot;:null,\&quot;isContentSeparator\&quot;:true}],\&quot;docId\&quot;:\&quot;doc:5ac0761de4b0392658e7b2de\&quot;,\&quot;isContentSeparator\&quot;:false},{\&quot;children\&quot;:[{\&quot;text\&quot;:\&quot; (\&quot;,\&quot;docId\&quot;:null,\&quot;isContentSeparator\&quot;:true},{\&quot;text\&quot;:\&quot;2018\&quot;,\&quot;docId\&quot;:null,\&quot;isContentSeparator\&quot;:false},{\&quot;text\&quot;:\&quot;). \&quot;,\&quot;docId\&quot;:null,\&quot;isContentSeparator\&quot;:true}],\&quot;docId\&quot;:\&quot;doc:5ac0761de4b0392658e7b2de\&quot;,\&quot;isContentSeparator\&quot;:false},{\&quot;children\&quot;:[{\&quot;text\&quot;:\&quot;Cascaded random forest for hyperspectral image classification\&quot;,\&quot;docId\&quot;:null,\&quot;isContentSeparator\&quot;:false},{\&quot;text\&quot;:\&quot;.\&quot;,\&quot;docId\&quot;:null,\&quot;isContentSeparator\&quot;:true}],\&quot;docId\&quot;:\&quot;doc:5ac0761de4b0392658e7b2de\&quot;,\&quot;isContentSeparator\&quot;:false},{\&quot;fontStyle\&quot;:{\&quot;italic\&quot;:true},\&quot;children\&quot;:[{\&quot;text\&quot;:\&quot; \&quot;,\&quot;docId\&quot;:null,\&quot;isContentSeparator\&quot;:true},{\&quot;text\&quot;:\&quot;IEEE Journal of Selected Topics in Applied Earth Observations and Remote Sensing\&quot;,\&quot;docId\&quot;:null,\&quot;isContentSeparator\&quot;:false},{\&quot;text\&quot;:\&quot;, \&quot;,\&quot;docId\&quot;:null,\&quot;isContentSeparator\&quot;:true}],\&quot;docId\&quot;:\&quot;doc:5ac0761de4b0392658e7b2de\&quot;,\&quot;isContentSeparator\&quot;:false}],\&quot;docId\&quot;:\&quot;doc:5ac0761de4b0392658e7b2de\&quot;,\&quot;isContentSeparator\&quot;:false}],\&quot;docId\&quot;:null,\&quot;isContentSeparator\&quot;:false},\&quot;cit:1176536246\&quot;:{\&quot;children\&quot;:[{\&quot;text\&quot;:\&quot;(\&quot;,\&quot;docId\&quot;:null,\&quot;isContentSeparator\&quot;:true},{\&quot;children\&quot;:[{\&quot;children\&quot;:[{\&quot;children\&quot;:[{\&quot;text\&quot;:\&quot;Genuer\&quot;,\&quot;docId\&quot;:\&quot;doc:5ac07741e4b032e838246604\&quot;,\&quot;isContentSeparator\&quot;:false}],\&quot;docId\&quot;:\&quot;doc:5ac07741e4b032e838246604\&quot;,\&quot;isContentSeparator\&quot;:false},{\&quot;text\&quot;:\&quot;, \&quot;,\&quot;docId\&quot;:\&quot;doc:5ac07741e4b032e838246604\&quot;,\&quot;isContentSeparator\&quot;:true},{\&quot;children\&quot;:[{\&quot;text\&quot;:\&quot;Poggi\&quot;,\&quot;docId\&quot;:\&quot;doc:5ac07741e4b032e838246604\&quot;,\&quot;isContentSeparator\&quot;:false}],\&quot;docId\&quot;:\&quot;doc:5ac07741e4b032e838246604\&quot;,\&quot;isContentSeparator\&quot;:false},{\&quot;text\&quot;:\&quot;, \&quot;,\&quot;docId\&quot;:\&quot;doc:5ac07741e4b032e838246604\&quot;,\&quot;isContentSeparator\&quot;:true},{\&quot;children\&quot;:[{\&quot;text\&quot;:\&quot;Tuleau-Malot\&quot;,\&quot;docId\&quot;:\&quot;doc:5ac07741e4b032e838246604\&quot;,\&quot;isContentSeparator\&quot;:false}],\&quot;docId\&quot;:\&quot;doc:5ac07741e4b032e838246604\&quot;,\&quot;isContentSeparator\&quot;:false},{\&quot;text\&quot;:\&quot;, &amp; \&quot;,\&quot;docId\&quot;:\&quot;doc:5ac07741e4b032e838246604\&quot;,\&quot;isContentSeparator\&quot;:true},{\&quot;children\&quot;:[{\&quot;text\&quot;:\&quot;Villa-Vialaneix\&quot;,\&quot;docId\&quot;:\&quot;doc:5ac07741e4b032e838246604\&quot;,\&quot;isContentSeparator\&quot;:false}],\&quot;docId\&quot;:\&quot;doc:5ac07741e4b032e838246604\&quot;,\&quot;isContentSeparator\&quot;:false},{\&quot;text\&quot;:\&quot;, \&quot;,\&quot;docId\&quot;:\&quot;doc:5ac07741e4b032e838246604\&quot;,\&quot;isContentSeparator\&quot;:true}],\&quot;docId\&quot;:\&quot;doc:5ac07741e4b032e838246604\&quot;,\&quot;isContentSeparator\&quot;:false},{\&quot;children\&quot;:[{\&quot;text\&quot;:\&quot;2017\&quot;,\&quot;docId\&quot;:\&quot;doc:5ac07741e4b032e838246604\&quot;,\&quot;isContentSeparator\&quot;:false}],\&quot;docId\&quot;:\&quot;doc:5ac07741e4b032e838246604\&quot;,\&quot;isContentSeparator\&quot;:false}],\&quot;docId\&quot;:\&quot;doc:5ac07741e4b032e838246604\&quot;,\&quot;isContentSeparator\&quot;:false},{\&quot;text\&quot;:\&quot;)\&quot;,\&quot;docId\&quot;:null,\&quot;isContentSeparator\&quot;:true}],\&quot;docId\&quot;:null,\&quot;isContentSeparator\&quot;:false},\&quot;cit:_1904680840\&quot;:{\&quot;children\&quot;:[{\&quot;text\&quot;:\&quot;(\&quot;,\&quot;docId\&quot;:null,\&quot;isContentSeparator\&quot;:true},{\&quot;children\&quot;:[{\&quot;children\&quot;:[{\&quot;children\&quot;:[{\&quot;text\&quot;:\&quot;Breiman\&quot;,\&quot;docId\&quot;:\&quot;doc:5ac07757e4b0a5268cd408e6\&quot;,\&quot;isContentSeparator\&quot;:false}],\&quot;docId\&quot;:\&quot;doc:5ac07757e4b0a5268cd408e6\&quot;,\&quot;isContentSeparator\&quot;:false},{\&quot;text\&quot;:\&quot;, \&quot;,\&quot;docId\&quot;:\&quot;doc:5ac07757e4b0a5268cd408e6\&quot;,\&quot;isContentSeparator\&quot;:true}],\&quot;docId\&quot;:\&quot;doc:5ac07757e4b0a5268cd408e6\&quot;,\&quot;isContentSeparator\&quot;:false},{\&quot;children\&quot;:[{\&quot;text\&quot;:\&quot;2001\&quot;,\&quot;docId\&quot;:\&quot;doc:5ac07757e4b0a5268cd408e6\&quot;,\&quot;isContentSeparator\&quot;:false}],\&quot;docId\&quot;:\&quot;doc:5ac07757e4b0a5268cd408e6\&quot;,\&quot;isContentSeparator\&quot;:false}],\&quot;docId\&quot;:\&quot;doc:5ac07757e4b0a5268cd408e6\&quot;,\&quot;isContentSeparator\&quot;:false},{\&quot;text\&quot;:\&quot;)\&quot;,\&quot;docId\&quot;:null,\&quot;isContentSeparator\&quot;:true}],\&quot;docId\&quot;:null,\&quot;isContentSeparator\&quot;:false},\&quot;cit:1653101681\&quot;:{\&quot;children\&quot;:[{\&quot;text\&quot;:\&quot;(\&quot;,\&quot;docId\&quot;:null,\&quot;isContentSeparator\&quot;:true},{\&quot;children\&quot;:[{\&quot;children\&quot;:[{\&quot;children\&quot;:[{\&quot;text\&quot;:\&quot;Breiman\&quot;,\&quot;docId\&quot;:\&quot;doc:5ac07757e4b0a5268cd408e6\&quot;,\&quot;isContentSeparator\&quot;:false}],\&quot;docId\&quot;:\&quot;doc:5ac07757e4b0a5268cd408e6\&quot;,\&quot;isContentSeparator\&quot;:false},{\&quot;text\&quot;:\&quot;, \&quot;,\&quot;docId\&quot;:\&quot;doc:5ac07757e4b0a5268cd408e6\&quot;,\&quot;isContentSeparator\&quot;:true}],\&quot;docId\&quot;:\&quot;doc:5ac07757e4b0a5268cd408e6\&quot;,\&quot;isContentSeparator\&quot;:false},{\&quot;children\&quot;:[{\&quot;text\&quot;:\&quot;2001\&quot;,\&quot;docId\&quot;:\&quot;doc:5ac07757e4b0a5268cd408e6\&quot;,\&quot;isContentSeparator\&quot;:false}],\&quot;docId\&quot;:\&quot;doc:5ac07757e4b0a5268cd408e6\&quot;,\&quot;isContentSeparator\&quot;:false}],\&quot;docId\&quot;:\&quot;doc:5ac07757e4b0a5268cd408e6\&quot;,\&quot;isContentSeparator\&quot;:false},{\&quot;text\&quot;:\&quot;)\&quot;,\&quot;docId\&quot;:null,\&quot;isContentSeparator\&quot;:true}],\&quot;docId\&quot;:null,\&quot;isContentSeparator\&quot;:false},\&quot;cit:_1008825700\&quot;:{\&quot;children\&quot;:[{\&quot;text\&quot;:\&quot;(\&quot;,\&quot;docId\&quot;:null,\&quot;isContentSeparator\&quot;:true},{\&quot;children\&quot;:[{\&quot;children\&quot;:[{\&quot;children\&quot;:[{\&quot;text\&quot;:\&quot;Genuer\&quot;,\&quot;docId\&quot;:\&quot;doc:5ac07741e4b032e838246604\&quot;,\&quot;isContentSeparator\&quot;:false}],\&quot;docId\&quot;:\&quot;doc:5ac07741e4b032e838246604\&quot;,\&quot;isContentSeparator\&quot;:false},{\&quot;text\&quot;:\&quot; et al.\&quot;,\&quot;docId\&quot;:\&quot;doc:5ac07741e4b032e838246604\&quot;,\&quot;isContentSeparator\&quot;:false},{\&quot;text\&quot;:\&quot;, \&quot;,\&quot;docId\&quot;:\&quot;doc:5ac07741e4b032e838246604\&quot;,\&quot;isContentSeparator\&quot;:true}],\&quot;docId\&quot;:\&quot;doc:5ac07741e4b032e838246604\&quot;,\&quot;isContentSeparator\&quot;:false},{\&quot;children\&quot;:[{\&quot;text\&quot;:\&quot;2017\&quot;,\&quot;docId\&quot;:\&quot;doc:5ac07741e4b032e838246604\&quot;,\&quot;isContentSeparator\&quot;:false}],\&quot;docId\&quot;:\&quot;doc:5ac07741e4b032e838246604\&quot;,\&quot;isContentSeparator\&quot;:false}],\&quot;docId\&quot;:\&quot;doc:5ac07741e4b032e838246604\&quot;,\&quot;isContentSeparator\&quot;:false},{\&quot;text\&quot;:\&quot;)\&quot;,\&quot;docId\&quot;:null,\&quot;isContentSeparator\&quot;:true}],\&quot;docId\&quot;:null,\&quot;isContentSeparator\&quot;:false},\&quot;cit:_1765210819\&quot;:{\&quot;children\&quot;:[{\&quot;text\&quot;:\&quot;(\&quot;,\&quot;docId\&quot;:null,\&quot;isContentSeparator\&quot;:true},{\&quot;children\&quot;:[{\&quot;children\&quot;:[{\&quot;children\&quot;:[{\&quot;text\&quot;:\&quot;Michalewicz\&quot;,\&quot;docId\&quot;:\&quot;doc:5ac0a874e4b03d53f0d1cdfe\&quot;,\&quot;isContentSeparator\&quot;:false}],\&quot;docId\&quot;:\&quot;doc:5ac0a874e4b03d53f0d1cdfe\&quot;,\&quot;isContentSeparator\&quot;:false},{\&quot;text\&quot;:\&quot;, \&quot;,\&quot;docId\&quot;:\&quot;doc:5ac0a874e4b03d53f0d1cdfe\&quot;,\&quot;isContentSeparator\&quot;:true},{\&quot;children\&quot;:[{\&quot;text\&quot;:\&quot;Schmidt\&quot;,\&quot;docId\&quot;:\&quot;doc:5ac0a874e4b03d53f0d1cdfe\&quot;,\&quot;isContentSeparator\&quot;:false}],\&quot;docId\&quot;:\&quot;doc:5ac0a874e4b03d53f0d1cdfe\&quot;,\&quot;isContentSeparator\&quot;:false},{\&quot;text\&quot;:\&quot;, \&quot;,\&quot;docId\&quot;:\&quot;doc:5ac0a874e4b03d53f0d1cdfe\&quot;,\&quot;isContentSeparator\&quot;:true},{\&quot;children\&quot;:[{\&quot;text\&quot;:\&quot;Michalewicz\&quot;,\&quot;docId\&quot;:\&quot;doc:5ac0a874e4b03d53f0d1cdfe\&quot;,\&quot;isContentSeparator\&quot;:false}],\&quot;docId\&quot;:\&quot;doc:5ac0a874e4b03d53f0d1cdfe\&quot;,\&quot;isContentSeparator\&quot;:false},{\&quot;text\&quot;:\&quot;, &amp; \&quot;,\&quot;docId\&quot;:\&quot;doc:5ac0a874e4b03d53f0d1cdfe\&quot;,\&quot;isContentSeparator\&quot;:true},{\&quot;children\&quot;:[{\&quot;text\&quot;:\&quot;Chiriac\&quot;,\&quot;docId\&quot;:\&quot;doc:5ac0a874e4b03d53f0d1cdfe\&quot;,\&quot;isContentSeparator\&quot;:false}],\&quot;docId\&quot;:\&quot;doc:5ac0a874e4b03d53f0d1cdfe\&quot;,\&quot;isContentSeparator\&quot;:false},{\&quot;text\&quot;:\&quot;, \&quot;,\&quot;docId\&quot;:\&quot;doc:5ac0a874e4b03d53f0d1cdfe\&quot;,\&quot;isContentSeparator\&quot;:true}],\&quot;docId\&quot;:\&quot;doc:5ac0a874e4b03d53f0d1cdfe\&quot;,\&quot;isContentSeparator\&quot;:false},{\&quot;children\&quot;:[{\&quot;text\&quot;:\&quot;2006\&quot;,\&quot;docId\&quot;:\&quot;doc:5ac0a874e4b03d53f0d1cdfe\&quot;,\&quot;isContentSeparator\&quot;:false}],\&quot;docId\&quot;:\&quot;doc:5ac0a874e4b03d53f0d1cdfe\&quot;,\&quot;isContentSeparator\&quot;:false}],\&quot;docId\&quot;:\&quot;doc:5ac0a874e4b03d53f0d1cdfe\&quot;,\&quot;isContentSeparator\&quot;:false},{\&quot;text\&quot;:\&quot;)\&quot;,\&quot;docId\&quot;:null,\&quot;isContentSeparator\&quot;:true}],\&quot;docId\&quot;:null,\&quot;isContentSeparator\&quot;:false},\&quot;cit:_1395737005\&quot;:{\&quot;children\&quot;:[{\&quot;text\&quot;:\&quot;(\&quot;,\&quot;docId\&quot;:null,\&quot;isContentSeparator\&quot;:true},{\&quot;children\&quot;:[{\&quot;children\&quot;:[{\&quot;children\&quot;:[{\&quot;text\&quot;:\&quot;Michalewicz\&quot;,\&quot;docId\&quot;:\&quot;doc:5ac0a874e4b03d53f0d1cdfe\&quot;,\&quot;isContentSeparator\&quot;:false}],\&quot;docId\&quot;:\&quot;doc:5ac0a874e4b03d53f0d1cdfe\&quot;,\&quot;isContentSeparator\&quot;:false},{\&quot;text\&quot;:\&quot;, \&quot;,\&quot;docId\&quot;:\&quot;doc:5ac0a874e4b03d53f0d1cdfe\&quot;,\&quot;isContentSeparator\&quot;:true},{\&quot;children\&quot;:[{\&quot;text\&quot;:\&quot;Schmidt\&quot;,\&quot;docId\&quot;:\&quot;doc:5ac0a874e4b03d53f0d1cdfe\&quot;,\&quot;isContentSeparator\&quot;:false}],\&quot;docId\&quot;:\&quot;doc:5ac0a874e4b03d53f0d1cdfe\&quot;,\&quot;isContentSeparator\&quot;:false},{\&quot;text\&quot;:\&quot;, \&quot;,\&quot;docId\&quot;:\&quot;doc:5ac0a874e4b03d53f0d1cdfe\&quot;,\&quot;isContentSeparator\&quot;:true},{\&quot;children\&quot;:[{\&quot;text\&quot;:\&quot;Michalewicz\&quot;,\&quot;docId\&quot;:\&quot;doc:5ac0a874e4b03d53f0d1cdfe\&quot;,\&quot;isContentSeparator\&quot;:false}],\&quot;docId\&quot;:\&quot;doc:5ac0a874e4b03d53f0d1cdfe\&quot;,\&quot;isContentSeparator\&quot;:false},{\&quot;text\&quot;:\&quot;, &amp; \&quot;,\&quot;docId\&quot;:\&quot;doc:5ac0a874e4b03d53f0d1cdfe\&quot;,\&quot;isContentSeparator\&quot;:true},{\&quot;children\&quot;:[{\&quot;text\&quot;:\&quot;Chiriac\&quot;,\&quot;docId\&quot;:\&quot;doc:5ac0a874e4b03d53f0d1cdfe\&quot;,\&quot;isContentSeparator\&quot;:false}],\&quot;docId\&quot;:\&quot;doc:5ac0a874e4b03d53f0d1cdfe\&quot;,\&quot;isContentSeparator\&quot;:false},{\&quot;text\&quot;:\&quot;, \&quot;,\&quot;docId\&quot;:\&quot;doc:5ac0a874e4b03d53f0d1cdfe\&quot;,\&quot;isContentSeparator\&quot;:true}],\&quot;docId\&quot;:\&quot;doc:5ac0a874e4b03d53f0d1cdfe\&quot;,\&quot;isContentSeparator\&quot;:false},{\&quot;children\&quot;:[{\&quot;text\&quot;:\&quot;2006\&quot;,\&quot;docId\&quot;:\&quot;doc:5ac0a874e4b03d53f0d1cdfe\&quot;,\&quot;isContentSeparator\&quot;:false}],\&quot;docId\&quot;:\&quot;doc:5ac0a874e4b03d53f0d1cdfe\&quot;,\&quot;isContentSeparator\&quot;:false}],\&quot;docId\&quot;:\&quot;doc:5ac0a874e4b03d53f0d1cdfe\&quot;,\&quot;isContentSeparator\&quot;:false},{\&quot;text\&quot;:\&quot;)\&quot;,\&quot;docId\&quot;:null,\&quot;isContentSeparator\&quot;:true}],\&quot;docId\&quot;:null,\&quot;isContentSeparator\&quot;:false},\&quot;cit:1392619982\&quot;:{\&quot;children\&quot;:[{\&quot;text\&quot;:\&quot;(\&quot;,\&quot;docId\&quot;:null,\&quot;isContentSeparator\&quot;:true},{\&quot;children\&quot;:[{\&quot;children\&quot;:[{\&quot;children\&quot;:[{\&quot;text\&quot;:\&quot;Michalewicz\&quot;,\&quot;docId\&quot;:\&quot;doc:5ac0a874e4b03d53f0d1cdfe\&quot;,\&quot;isContentSeparator\&quot;:false}],\&quot;docId\&quot;:\&quot;doc:5ac0a874e4b03d53f0d1cdfe\&quot;,\&quot;isContentSeparator\&quot;:false},{\&quot;text\&quot;:\&quot;, \&quot;,\&quot;docId\&quot;:\&quot;doc:5ac0a874e4b03d53f0d1cdfe\&quot;,\&quot;isContentSeparator\&quot;:true},{\&quot;children\&quot;:[{\&quot;text\&quot;:\&quot;Schmidt\&quot;,\&quot;docId\&quot;:\&quot;doc:5ac0a874e4b03d53f0d1cdfe\&quot;,\&quot;isContentSeparator\&quot;:false}],\&quot;docId\&quot;:\&quot;doc:5ac0a874e4b03d53f0d1cdfe\&quot;,\&quot;isContentSeparator\&quot;:false},{\&quot;text\&quot;:\&quot;, \&quot;,\&quot;docId\&quot;:\&quot;doc:5ac0a874e4b03d53f0d1cdfe\&quot;,\&quot;isContentSeparator\&quot;:true},{\&quot;children\&quot;:[{\&quot;text\&quot;:\&quot;Michalewicz\&quot;,\&quot;docId\&quot;:\&quot;doc:5ac0a874e4b03d53f0d1cdfe\&quot;,\&quot;isContentSeparator\&quot;:false}],\&quot;docId\&quot;:\&quot;doc:5ac0a874e4b03d53f0d1cdfe\&quot;,\&quot;isContentSeparator\&quot;:false},{\&quot;text\&quot;:\&quot;, &amp; \&quot;,\&quot;docId\&quot;:\&quot;doc:5ac0a874e4b03d53f0d1cdfe\&quot;,\&quot;isContentSeparator\&quot;:true},{\&quot;children\&quot;:[{\&quot;text\&quot;:\&quot;Chiriac\&quot;,\&quot;docId\&quot;:\&quot;doc:5ac0a874e4b03d53f0d1cdfe\&quot;,\&quot;isContentSeparator\&quot;:false}],\&quot;docId\&quot;:\&quot;doc:5ac0a874e4b03d53f0d1cdfe\&quot;,\&quot;isContentSeparator\&quot;:false},{\&quot;text\&quot;:\&quot;, \&quot;,\&quot;docId\&quot;:\&quot;doc:5ac0a874e4b03d53f0d1cdfe\&quot;,\&quot;isContentSeparator\&quot;:true}],\&quot;docId\&quot;:\&quot;doc:5ac0a874e4b03d53f0d1cdfe\&quot;,\&quot;isContentSeparator\&quot;:false},{\&quot;children\&quot;:[{\&quot;text\&quot;:\&quot;2006\&quot;,\&quot;docId\&quot;:\&quot;doc:5ac0a874e4b03d53f0d1cdfe\&quot;,\&quot;isContentSeparator\&quot;:false}],\&quot;docId\&quot;:\&quot;doc:5ac0a874e4b03d53f0d1cdfe\&quot;,\&quot;isContentSeparator\&quot;:false}],\&quot;docId\&quot;:\&quot;doc:5ac0a874e4b03d53f0d1cdfe\&quot;,\&quot;isContentSeparator\&quot;:false},{\&quot;text\&quot;:\&quot;)\&quot;,\&quot;docId\&quot;:null,\&quot;isContentSeparator\&quot;:true}],\&quot;docId\&quot;:null,\&quot;isContentSeparator\&quot;:false},\&quot;cit:_935601569\&quot;:{\&quot;children\&quot;:[{\&quot;text\&quot;:\&quot;(\&quot;,\&quot;docId\&quot;:null,\&quot;isContentSeparator\&quot;:true},{\&quot;children\&quot;:[{\&quot;children\&quot;:[{\&quot;children\&quot;:[{\&quot;text\&quot;:\&quot;Michalewicz\&quot;,\&quot;docId\&quot;:\&quot;doc:5ac0a874e4b03d53f0d1cdfe\&quot;,\&quot;isContentSeparator\&quot;:false}],\&quot;docId\&quot;:\&quot;doc:5ac0a874e4b03d53f0d1cdfe\&quot;,\&quot;isContentSeparator\&quot;:false},{\&quot;text\&quot;:\&quot;, \&quot;,\&quot;docId\&quot;:\&quot;doc:5ac0a874e4b03d53f0d1cdfe\&quot;,\&quot;isContentSeparator\&quot;:true},{\&quot;children\&quot;:[{\&quot;text\&quot;:\&quot;Schmidt\&quot;,\&quot;docId\&quot;:\&quot;doc:5ac0a874e4b03d53f0d1cdfe\&quot;,\&quot;isContentSeparator\&quot;:false}],\&quot;docId\&quot;:\&quot;doc:5ac0a874e4b03d53f0d1cdfe\&quot;,\&quot;isContentSeparator\&quot;:false},{\&quot;text\&quot;:\&quot;, \&quot;,\&quot;docId\&quot;:\&quot;doc:5ac0a874e4b03d53f0d1cdfe\&quot;,\&quot;isContentSeparator\&quot;:true},{\&quot;children\&quot;:[{\&quot;text\&quot;:\&quot;Michalewicz\&quot;,\&quot;docId\&quot;:\&quot;doc:5ac0a874e4b03d53f0d1cdfe\&quot;,\&quot;isContentSeparator\&quot;:false}],\&quot;docId\&quot;:\&quot;doc:5ac0a874e4b03d53f0d1cdfe\&quot;,\&quot;isContentSeparator\&quot;:false},{\&quot;text\&quot;:\&quot;, &amp; \&quot;,\&quot;docId\&quot;:\&quot;doc:5ac0a874e4b03d53f0d1cdfe\&quot;,\&quot;isContentSeparator\&quot;:true},{\&quot;children\&quot;:[{\&quot;text\&quot;:\&quot;Chiriac\&quot;,\&quot;docId\&quot;:\&quot;doc:5ac0a874e4b03d53f0d1cdfe\&quot;,\&quot;isContentSeparator\&quot;:false}],\&quot;docId\&quot;:\&quot;doc:5ac0a874e4b03d53f0d1cdfe\&quot;,\&quot;isContentSeparator\&quot;:false},{\&quot;text\&quot;:\&quot;, \&quot;,\&quot;docId\&quot;:\&quot;doc:5ac0a874e4b03d53f0d1cdfe\&quot;,\&quot;isContentSeparator\&quot;:true}],\&quot;docId\&quot;:\&quot;doc:5ac0a874e4b03d53f0d1cdfe\&quot;,\&quot;isContentSeparator\&quot;:false},{\&quot;children\&quot;:[{\&quot;text\&quot;:\&quot;2006\&quot;,\&quot;docId\&quot;:\&quot;doc:5ac0a874e4b03d53f0d1cdfe\&quot;,\&quot;isContentSeparator\&quot;:false}],\&quot;docId\&quot;:\&quot;doc:5ac0a874e4b03d53f0d1cdfe\&quot;,\&quot;isContentSeparator\&quot;:false}],\&quot;docId\&quot;:\&quot;doc:5ac0a874e4b03d53f0d1cdfe\&quot;,\&quot;isContentSeparator\&quot;:false},{\&quot;text\&quot;:\&quot;)\&quot;,\&quot;docId\&quot;:null,\&quot;isContentSeparator\&quot;:true}],\&quot;docId\&quot;:null,\&quot;isContentSeparator\&quot;:false},\&quot;cit:1849135343\&quot;:{\&quot;children\&quot;:[{\&quot;text\&quot;:\&quot;(\&quot;,\&quot;docId\&quot;:null,\&quot;isContentSeparator\&quot;:true},{\&quot;children\&quot;:[{\&quot;children\&quot;:[{\&quot;text\&quot;:\&quot;2017\&quot;,\&quot;docId\&quot;:\&quot;doc:5ac0ad0ce4b0770b05a45d44\&quot;,\&quot;isContentSeparator\&quot;:false}],\&quot;docId\&quot;:\&quot;doc:5ac0ad0ce4b0770b05a45d44\&quot;,\&quot;isContentSeparator\&quot;:false}],\&quot;docId\&quot;:\&quot;doc:5ac0ad0ce4b0770b05a45d44\&quot;,\&quot;isContentSeparator\&quot;:false},{\&quot;text\&quot;:\&quot;)\&quot;,\&quot;docId\&quot;:null,\&quot;isContentSeparator\&quot;:true}],\&quot;docId\&quot;:null,\&quot;isContentSeparator\&quot;:false},\&quot;cit:_483847937\&quot;:{\&quot;children\&quot;:[{\&quot;text\&quot;:\&quot;(\&quot;,\&quot;docId\&quot;:null,\&quot;isContentSeparator\&quot;:true},{\&quot;children\&quot;:[{\&quot;children\&quot;:[{\&quot;children\&quot;:[{\&quot;text\&quot;:\&quot;Hou\&quot;,\&quot;docId\&quot;:\&quot;doc:5ac0ad0ce4b0770b05a45d44\&quot;,\&quot;isContentSeparator\&quot;:false}],\&quot;docId\&quot;:\&quot;doc:5ac0ad0ce4b0770b05a45d44\&quot;,\&quot;isContentSeparator\&quot;:false},{\&quot;text\&quot;:\&quot; et al.\&quot;,\&quot;docId\&quot;:\&quot;doc:5ac0ad0ce4b0770b05a45d44\&quot;,\&quot;isContentSeparator\&quot;:false},{\&quot;text\&quot;:\&quot;, \&quot;,\&quot;docId\&quot;:\&quot;doc:5ac0ad0ce4b0770b05a45d44\&quot;,\&quot;isContentSeparator\&quot;:true}],\&quot;docId\&quot;:\&quot;doc:5ac0ad0ce4b0770b05a45d44\&quot;,\&quot;isContentSeparator\&quot;:false},{\&quot;children\&quot;:[{\&quot;text\&quot;:\&quot;2017\&quot;,\&quot;docId\&quot;:\&quot;doc:5ac0ad0ce4b0770b05a45d44\&quot;,\&quot;isContentSeparator\&quot;:false}],\&quot;docId\&quot;:\&quot;doc:5ac0ad0ce4b0770b05a45d44\&quot;,\&quot;isContentSeparator\&quot;:false}],\&quot;docId\&quot;:\&quot;doc:5ac0ad0ce4b0770b05a45d44\&quot;,\&quot;isContentSeparator\&quot;:false},{\&quot;text\&quot;:\&quot;)\&quot;,\&quot;docId\&quot;:null,\&quot;isContentSeparator\&quot;:true}],\&quot;docId\&quot;:null,\&quot;isContentSeparator\&quot;:false},\&quot;cit:1532150439\&quot;:{\&quot;children\&quot;:[{\&quot;text\&quot;:\&quot;(\&quot;,\&quot;docId\&quot;:null,\&quot;isContentSeparator\&quot;:true},{\&quot;children\&quot;:[{\&quot;children\&quot;:[{\&quot;children\&quot;:[{\&quot;text\&quot;:\&quot;Hou\&quot;,\&quot;docId\&quot;:\&quot;doc:5ac0ad0ce4b0770b05a45d44\&quot;,\&quot;isContentSeparator\&quot;:false}],\&quot;docId\&quot;:\&quot;doc:5ac0ad0ce4b0770b05a45d44\&quot;,\&quot;isContentSeparator\&quot;:false},{\&quot;text\&quot;:\&quot; et al.\&quot;,\&quot;docId\&quot;:\&quot;doc:5ac0ad0ce4b0770b05a45d44\&quot;,\&quot;isContentSeparator\&quot;:false},{\&quot;text\&quot;:\&quot;, \&quot;,\&quot;docId\&quot;:\&quot;doc:5ac0ad0ce4b0770b05a45d44\&quot;,\&quot;isContentSeparator\&quot;:true}],\&quot;docId\&quot;:\&quot;doc:5ac0ad0ce4b0770b05a45d44\&quot;,\&quot;isContentSeparator\&quot;:false},{\&quot;children\&quot;:[{\&quot;text\&quot;:\&quot;2017\&quot;,\&quot;docId\&quot;:\&quot;doc:5ac0ad0ce4b0770b05a45d44\&quot;,\&quot;isContentSeparator\&quot;:false}],\&quot;docId\&quot;:\&quot;doc:5ac0ad0ce4b0770b05a45d44\&quot;,\&quot;isContentSeparator\&quot;:false}],\&quot;docId\&quot;:\&quot;doc:5ac0ad0ce4b0770b05a45d44\&quot;,\&quot;isContentSeparator\&quot;:false},{\&quot;text\&quot;:\&quot;)\&quot;,\&quot;docId\&quot;:null,\&quot;isContentSeparator\&quot;:true}],\&quot;docId\&quot;:null,\&quot;isContentSeparator\&quot;:false},\&quot;cit:475954727\&quot;:{\&quot;children\&quot;:[{\&quot;text\&quot;:\&quot;(\&quot;,\&quot;docId\&quot;:null,\&quot;isContentSeparator\&quot;:true},{\&quot;children\&quot;:[{\&quot;children\&quot;:[{\&quot;children\&quot;:[{\&quot;text\&quot;:\&quot;Hou\&quot;,\&quot;docId\&quot;:\&quot;doc:5ac0ad0ce4b0770b05a45d44\&quot;,\&quot;isContentSeparator\&quot;:false}],\&quot;docId\&quot;:\&quot;doc:5ac0ad0ce4b0770b05a45d44\&quot;,\&quot;isContentSeparator\&quot;:false},{\&quot;text\&quot;:\&quot; et al.\&quot;,\&quot;docId\&quot;:\&quot;doc:5ac0ad0ce4b0770b05a45d44\&quot;,\&quot;isContentSeparator\&quot;:false},{\&quot;text\&quot;:\&quot;, \&quot;,\&quot;docId\&quot;:\&quot;doc:5ac0ad0ce4b0770b05a45d44\&quot;,\&quot;isContentSeparator\&quot;:true}],\&quot;docId\&quot;:\&quot;doc:5ac0ad0ce4b0770b05a45d44\&quot;,\&quot;isContentSeparator\&quot;:false},{\&quot;children\&quot;:[{\&quot;text\&quot;:\&quot;2017\&quot;,\&quot;docId\&quot;:\&quot;doc:5ac0ad0ce4b0770b05a45d44\&quot;,\&quot;isContentSeparator\&quot;:false}],\&quot;docId\&quot;:\&quot;doc:5ac0ad0ce4b0770b05a45d44\&quot;,\&quot;isContentSeparator\&quot;:false}],\&quot;docId\&quot;:\&quot;doc:5ac0ad0ce4b0770b05a45d44\&quot;,\&quot;isContentSeparator\&quot;:false},{\&quot;text\&quot;:\&quot;)\&quot;,\&quot;docId\&quot;:null,\&quot;isContentSeparator\&quot;:true}],\&quot;docId\&quot;:null,\&quot;isContentSeparator\&quot;:false},\&quot;cit:_706719073\&quot;:{\&quot;children\&quot;:[{\&quot;text\&quot;:\&quot;(\&quot;,\&quot;docId\&quot;:null,\&quot;isContentSeparator\&quot;:true},{\&quot;children\&quot;:[{\&quot;children\&quot;:[{\&quot;children\&quot;:[{\&quot;text\&quot;:\&quot;Hou\&quot;,\&quot;docId\&quot;:\&quot;doc:5ac0ad0ce4b0770b05a45d44\&quot;,\&quot;isContentSeparator\&quot;:false}],\&quot;docId\&quot;:\&quot;doc:5ac0ad0ce4b0770b05a45d44\&quot;,\&quot;isContentSeparator\&quot;:false},{\&quot;text\&quot;:\&quot; et al.\&quot;,\&quot;docId\&quot;:\&quot;doc:5ac0ad0ce4b0770b05a45d44\&quot;,\&quot;isContentSeparator\&quot;:false},{\&quot;text\&quot;:\&quot;, \&quot;,\&quot;docId\&quot;:\&quot;doc:5ac0ad0ce4b0770b05a45d44\&quot;,\&quot;isContentSeparator\&quot;:true}],\&quot;docId\&quot;:\&quot;doc:5ac0ad0ce4b0770b05a45d44\&quot;,\&quot;isContentSeparator\&quot;:false},{\&quot;children\&quot;:[{\&quot;text\&quot;:\&quot;2017\&quot;,\&quot;docId\&quot;:\&quot;doc:5ac0ad0ce4b0770b05a45d44\&quot;,\&quot;isContentSeparator\&quot;:false}],\&quot;docId\&quot;:\&quot;doc:5ac0ad0ce4b0770b05a45d44\&quot;,\&quot;isContentSeparator\&quot;:false}],\&quot;docId\&quot;:\&quot;doc:5ac0ad0ce4b0770b05a45d44\&quot;,\&quot;isContentSeparator\&quot;:false},{\&quot;text\&quot;:\&quot;)\&quot;,\&quot;docId\&quot;:null,\&quot;isContentSeparator\&quot;:true}],\&quot;docId\&quot;:null,\&quot;isContentSeparator\&quot;:false},\&quot;cit:1601829266\&quot;:{\&quot;children\&quot;:[{\&quot;text\&quot;:\&quot;(\&quot;,\&quot;docId\&quot;:null,\&quot;isContentSeparator\&quot;:true},{\&quot;children\&quot;:[{\&quot;children\&quot;:[{\&quot;children\&quot;:[{\&quot;text\&quot;:\&quot;Zhang\&quot;,\&quot;docId\&quot;:\&quot;doc:5ac07787e4b032e838246606\&quot;,\&quot;isContentSeparator\&quot;:false}],\&quot;docId\&quot;:\&quot;doc:5ac07787e4b032e838246606\&quot;,\&quot;isContentSeparator\&quot;:false},{\&quot;text\&quot;:\&quot; &amp; \&quot;,\&quot;docId\&quot;:\&quot;doc:5ac07787e4b032e838246606\&quot;,\&quot;isContentSeparator\&quot;:true},{\&quot;children\&quot;:[{\&quot;text\&quot;:\&quot;Haghani\&quot;,\&quot;docId\&quot;:\&quot;doc:5ac07787e4b032e838246606\&quot;,\&quot;isContentSeparator\&quot;:false}],\&quot;docId\&quot;:\&quot;doc:5ac07787e4b032e838246606\&quot;,\&quot;isContentSeparator\&quot;:false},{\&quot;text\&quot;:\&quot;, \&quot;,\&quot;docId\&quot;:\&quot;doc:5ac07787e4b032e838246606\&quot;,\&quot;isContentSeparator\&quot;:true}],\&quot;docId\&quot;:\&quot;doc:5ac07787e4b032e838246606\&quot;,\&quot;isContentSeparator\&quot;:false},{\&quot;children\&quot;:[{\&quot;text\&quot;:\&quot;2015\&quot;,\&quot;docId\&quot;:\&quot;doc:5ac07787e4b032e838246606\&quot;,\&quot;isContentSeparator\&quot;:false}],\&quot;docId\&quot;:\&quot;doc:5ac07787e4b032e838246606\&quot;,\&quot;isContentSeparator\&quot;:false}],\&quot;docId\&quot;:\&quot;doc:5ac07787e4b032e838246606\&quot;,\&quot;isContentSeparator\&quot;:false},{\&quot;text\&quot;:\&quot;)\&quot;,\&quot;docId\&quot;:null,\&quot;isContentSeparator\&quot;:true}],\&quot;docId\&quot;:null,\&quot;isContentSeparator\&quot;:false},\&quot;cit:1605457180\&quot;:{\&quot;children\&quot;:[{\&quot;text\&quot;:\&quot;(\&quot;,\&quot;docId\&quot;:null,\&quot;isContentSeparator\&quot;:true},{\&quot;children\&quot;:[{\&quot;children\&quot;:[{\&quot;children\&quot;:[{\&quot;text\&quot;:\&quot;Leshem\&quot;,\&quot;docId\&quot;:\&quot;doc:5ac077cde4b03d53f0d1cc8d\&quot;,\&quot;isContentSeparator\&quot;:false}],\&quot;docId\&quot;:\&quot;doc:5ac077cde4b03d53f0d1cc8d\&quot;,\&quot;isContentSeparator\&quot;:false},{\&quot;text\&quot;:\&quot; &amp; \&quot;,\&quot;docId\&quot;:\&quot;doc:5ac077cde4b03d53f0d1cc8d\&quot;,\&quot;isContentSeparator\&quot;:true},{\&quot;children\&quot;:[{\&quot;text\&quot;:\&quot;Ritov\&quot;,\&quot;docId\&quot;:\&quot;doc:5ac077cde4b03d53f0d1cc8d\&quot;,\&quot;isContentSeparator\&quot;:false}],\&quot;docId\&quot;:\&quot;doc:5ac077cde4b03d53f0d1cc8d\&quot;,\&quot;isContentSeparator\&quot;:false},{\&quot;text\&quot;:\&quot;, \&quot;,\&quot;docId\&quot;:\&quot;doc:5ac077cde4b03d53f0d1cc8d\&quot;,\&quot;isContentSeparator\&quot;:true}],\&quot;docId\&quot;:\&quot;doc:5ac077cde4b03d53f0d1cc8d\&quot;,\&quot;isContentSeparator\&quot;:false},{\&quot;children\&quot;:[{\&quot;text\&quot;:\&quot;2007\&quot;,\&quot;docId\&quot;:\&quot;doc:5ac077cde4b03d53f0d1cc8d\&quot;,\&quot;isContentSeparator\&quot;:false}],\&quot;docId\&quot;:\&quot;doc:5ac077cde4b03d53f0d1cc8d\&quot;,\&quot;isContentSeparator\&quot;:false}],\&quot;docId\&quot;:\&quot;doc:5ac077cde4b03d53f0d1cc8d\&quot;,\&quot;isContentSeparator\&quot;:false},{\&quot;text\&quot;:\&quot;)\&quot;,\&quot;docId\&quot;:null,\&quot;isContentSeparator\&quot;:true}],\&quot;docId\&quot;:null,\&quot;isContentSeparator\&quot;:false},\&quot;cit:_338544662\&quot;:{\&quot;children\&quot;:[{\&quot;text\&quot;:\&quot;(\&quot;,\&quot;docId\&quot;:null,\&quot;isContentSeparator\&quot;:true},{\&quot;children\&quot;:[{\&quot;children\&quot;:[{\&quot;children\&quot;:[{\&quot;text\&quot;:\&quot;Liu\&quot;,\&quot;docId\&quot;:\&quot;doc:5ac079dfe4b003f4468e7fb3\&quot;,\&quot;isContentSeparator\&quot;:false}],\&quot;docId\&quot;:\&quot;doc:5ac079dfe4b003f4468e7fb3\&quot;,\&quot;isContentSeparator\&quot;:false},{\&quot;text\&quot;:\&quot; et al.\&quot;,\&quot;docId\&quot;:\&quot;doc:5ac079dfe4b003f4468e7fb3\&quot;,\&quot;isContentSeparator\&quot;:false},{\&quot;text\&quot;:\&quot;, \&quot;,\&quot;docId\&quot;:\&quot;doc:5ac079dfe4b003f4468e7fb3\&quot;,\&quot;isContentSeparator\&quot;:true}],\&quot;docId\&quot;:\&quot;doc:5ac079dfe4b003f4468e7fb3\&quot;,\&quot;isContentSeparator\&quot;:false},{\&quot;children\&quot;:[{\&quot;text\&quot;:\&quot;2018\&quot;,\&quot;docId\&quot;:\&quot;doc:5ac079dfe4b003f4468e7fb3\&quot;,\&quot;isContentSeparator\&quot;:false}],\&quot;docId\&quot;:\&quot;doc:5ac079dfe4b003f4468e7fb3\&quot;,\&quot;isContentSeparator\&quot;:false}],\&quot;docId\&quot;:\&quot;doc:5ac079dfe4b003f4468e7fb3\&quot;,\&quot;isContentSeparator\&quot;:false},{\&quot;text\&quot;:\&quot;)\&quot;,\&quot;docId\&quot;:null,\&quot;isContentSeparator\&quot;:true}],\&quot;docId\&quot;:null,\&quot;isContentSeparator\&quot;:false},\&quot;cit:662982921\&quot;:{\&quot;children\&quot;:[{\&quot;text\&quot;:\&quot;(\&quot;,\&quot;docId\&quot;:null,\&quot;isContentSeparator\&quot;:true},{\&quot;children\&quot;:[{\&quot;children\&quot;:[{\&quot;children\&quot;:[{\&quot;text\&quot;:\&quot;Kim\&quot;,\&quot;docId\&quot;:\&quot;doc:5ac0771be4b0770b05a45b3f\&quot;,\&quot;isContentSeparator\&quot;:false}],\&quot;docId\&quot;:\&quot;doc:5ac0771be4b0770b05a45b3f\&quot;,\&quot;isContentSeparator\&quot;:false},{\&quot;text\&quot;:\&quot; &amp; \&quot;,\&quot;docId\&quot;:\&quot;doc:5ac0771be4b0770b05a45b3f\&quot;,\&quot;isContentSeparator\&quot;:true},{\&quot;children\&quot;:[{\&quot;text\&quot;:\&quot;Giles\&quot;,\&quot;docId\&quot;:\&quot;doc:5ac0771be4b0770b05a45b3f\&quot;,\&quot;isContentSeparator\&quot;:false}],\&quot;docId\&quot;:\&quot;doc:5ac0771be4b0770b05a45b3f\&quot;,\&quot;isContentSeparator\&quot;:false},{\&quot;text\&quot;:\&quot;, \&quot;,\&quot;docId\&quot;:\&quot;doc:5ac0771be4b0770b05a45b3f\&quot;,\&quot;isContentSeparator\&quot;:true}],\&quot;docId\&quot;:\&quot;doc:5ac0771be4b0770b05a45b3f\&quot;,\&quot;isContentSeparator\&quot;:false},{\&quot;children\&quot;:[{\&quot;text\&quot;:\&quot;2016\&quot;,\&quot;docId\&quot;:\&quot;doc:5ac0771be4b0770b05a45b3f\&quot;,\&quot;isContentSeparator\&quot;:false}],\&quot;docId\&quot;:\&quot;doc:5ac0771be4b0770b05a45b3f\&quot;,\&quot;isContentSeparator\&quot;:false}],\&quot;docId\&quot;:\&quot;doc:5ac0771be4b0770b05a45b3f\&quot;,\&quot;isContentSeparator\&quot;:false},{\&quot;text\&quot;:\&quot;)\&quot;,\&quot;docId\&quot;:null,\&quot;isContentSeparator\&quot;:true}],\&quot;docId\&quot;:null,\&quot;isContentSeparator\&quot;:false},\&quot;cit:1815684844\&quot;:{\&quot;children\&quot;:[{\&quot;text\&quot;:\&quot;(\&quot;,\&quot;docId\&quot;:null,\&quot;isContentSeparator\&quot;:true},{\&quot;children\&quot;:[{\&quot;children\&quot;:[{\&quot;children\&quot;:[{\&quot;text\&quot;:\&quot;Hou\&quot;,\&quot;docId\&quot;:\&quot;doc:5ac0ad0ce4b0770b05a45d44\&quot;,\&quot;isContentSeparator\&quot;:false}],\&quot;docId\&quot;:\&quot;doc:5ac0ad0ce4b0770b05a45d44\&quot;,\&quot;isContentSeparator\&quot;:false},{\&quot;text\&quot;:\&quot; et al.\&quot;,\&quot;docId\&quot;:\&quot;doc:5ac0ad0ce4b0770b05a45d44\&quot;,\&quot;isContentSeparator\&quot;:false},{\&quot;text\&quot;:\&quot;, \&quot;,\&quot;docId\&quot;:\&quot;doc:5ac0ad0ce4b0770b05a45d44\&quot;,\&quot;isContentSeparator\&quot;:true}],\&quot;docId\&quot;:\&quot;doc:5ac0ad0ce4b0770b05a45d44\&quot;,\&quot;isContentSeparator\&quot;:false},{\&quot;children\&quot;:[{\&quot;text\&quot;:\&quot;2017\&quot;,\&quot;docId\&quot;:\&quot;doc:5ac0ad0ce4b0770b05a45d44\&quot;,\&quot;isContentSeparator\&quot;:false}],\&quot;docId\&quot;:\&quot;doc:5ac0ad0ce4b0770b05a45d44\&quot;,\&quot;isContentSeparator\&quot;:false}],\&quot;docId\&quot;:\&quot;doc:5ac0ad0ce4b0770b05a45d44\&quot;,\&quot;isContentSeparator\&quot;:false},{\&quot;text\&quot;:\&quot;)\&quot;,\&quot;docId\&quot;:null,\&quot;isContentSeparator\&quot;:true}],\&quot;docId\&quot;:null,\&quot;isContentSeparator\&quot;:false}}&quot;"/>
+    <we:property name="contentControlsValues" value="&quot;{}&quot;"/>
     <we:property name="optionsValues" value="&quot;{\&quot;doc:5ac07757e4b0a5268cd408e6&amp;1085965308\&quot;:{\&quot;id\&quot;:\&quot;doc:5ac07757e4b0a5268cd408e6\&quot;,\&quot;pageReplace\&quot;:\&quot;\&quot;,\&quot;author\&quot;:true,\&quot;year\&quot;:true,\&quot;prefix\&quot;:\&quot;\&quot;,\&quot;suffix\&quot;:\&quot;\&quot;},\&quot;doc:5ac0771be4b0770b05a45b3f&amp;642774116\&quot;:{\&quot;id\&quot;:\&quot;doc:5ac0771be4b0770b05a45b3f\&quot;,\&quot;pageReplace\&quot;:\&quot;\&quot;,\&quot;author\&quot;:true,\&quot;year\&quot;:true,\&quot;prefix\&quot;:\&quot;\&quot;,\&quot;suffix\&quot;:\&quot;\&quot;},\&quot;doc:5ac0771be4b0770b05a45b3f&amp;-375239926\&quot;:{\&quot;pageReplace\&quot;:\&quot;\&quot;,\&quot;author\&quot;:false,\&quot;year\&quot;:true,\&quot;prefix\&quot;:\&quot;\&quot;,\&quot;suffix\&quot;:\&quot;\&quot;,\&quot;id\&quot;:\&quot;doc:5ac0771be4b0770b05a45b3f\&quot;},\&quot;doc:5ac07677e4b003f4468e7f97&amp;-1285261748\&quot;:{\&quot;pageReplace\&quot;:\&quot;\&quot;,\&quot;author\&quot;:false,\&quot;year\&quot;:true,\&quot;prefix\&quot;:\&quot;\&quot;,\&quot;suffix\&quot;:\&quot;\&quot;,\&quot;id\&quot;:\&quot;doc:5ac07677e4b003f4468e7f97\&quot;},\&quot;doc:5ac0761de4b0392658e7b2de&amp;-826357758\&quot;:{\&quot;pageReplace\&quot;:\&quot;\&quot;,\&quot;author\&quot;:false,\&quot;year\&quot;:true,\&quot;prefix\&quot;:\&quot;\&quot;,\&quot;suffix\&quot;:\&quot;\&quot;,\&quot;id\&quot;:\&quot;doc:5ac0761de4b0392658e7b2de\&quot;},\&quot;doc:5ac079dfe4b003f4468e7fb3&amp;-1161609685\&quot;:{\&quot;pageReplace\&quot;:\&quot;\&quot;,\&quot;author\&quot;:false,\&quot;year\&quot;:true,\&quot;prefix\&quot;:\&quot;\&quot;,\&quot;suffix\&quot;:\&quot;\&quot;,\&quot;id\&quot;:\&quot;doc:5ac079dfe4b003f4468e7fb3\&quot;},\&quot;doc:5ac079dfe4b003f4468e7fb3&amp;-1459880161\&quot;:{\&quot;pageReplace\&quot;:\&quot;\&quot;,\&quot;author\&quot;:false,\&quot;year\&quot;:true,\&quot;prefix\&quot;:\&quot;\&quot;,\&quot;suffix\&quot;:\&quot;\&quot;,\&quot;id\&quot;:\&quot;doc:5ac079dfe4b003f4468e7fb3\&quot;},\&quot;doc:5ac0a07ce4b032e838246749&amp;-1969434284\&quot;:{\&quot;pageReplace\&quot;:\&quot;\&quot;,\&quot;author\&quot;:true,\&quot;year\&quot;:true,\&quot;prefix\&quot;:\&quot;\&quot;,\&quot;suffix\&quot;:\&quot;\&quot;,\&quot;id\&quot;:\&quot;doc:5ac0a07ce4b032e838246749\&quot;},\&quot;doc:5ac07677e4b003f4468e7f97&amp;-884096582\&quot;:{\&quot;id\&quot;:\&quot;doc:5ac07677e4b003f4468e7f97\&quot;,\&quot;pageReplace\&quot;:\&quot;\&quot;,\&quot;author\&quot;:true,\&quot;year\&quot;:true,\&quot;prefix\&quot;:\&quot;\&quot;,\&quot;suffix\&quot;:\&quot;\&quot;},\&quot;doc:5ac07710e4b009ad5fa0157f&amp;-347328406\&quot;:{\&quot;id\&quot;:\&quot;doc:5ac07710e4b009ad5fa0157f\&quot;,\&quot;pageReplace\&quot;:\&quot;\&quot;,\&quot;author\&quot;:true,\&quot;year\&quot;:true,\&quot;prefix\&quot;:\&quot;\&quot;,\&quot;suffix\&quot;:\&quot;\&quot;},\&quot;doc:5ac07710e4b009ad5fa0157f&amp;-1994166915\&quot;:{\&quot;id\&quot;:\&quot;doc:5ac07710e4b009ad5fa0157f\&quot;,\&quot;pageReplace\&quot;:\&quot;\&quot;,\&quot;author\&quot;:true,\&quot;year\&quot;:true,\&quot;prefix\&quot;:\&quot;\&quot;,\&quot;suffix\&quot;:\&quot;\&quot;},\&quot;doc:5ac07677e4b003f4468e7f97&amp;-1411155023\&quot;:{\&quot;pageReplace\&quot;:\&quot;\&quot;,\&quot;author\&quot;:false,\&quot;year\&quot;:true,\&quot;prefix\&quot;:\&quot;\&quot;,\&quot;suffix\&quot;:\&quot;\&quot;,\&quot;id\&quot;:\&quot;doc:5ac07677e4b003f4468e7f97\&quot;},\&quot;doc:5ac07741e4b032e838246604&amp;1176536246\&quot;:{\&quot;id\&quot;:\&quot;doc:5ac07741e4b032e838246604\&quot;,\&quot;pageReplace\&quot;:\&quot;\&quot;,\&quot;author\&quot;:true,\&quot;year\&quot;:true,\&quot;prefix\&quot;:\&quot;\&quot;,\&quot;suffix\&quot;:\&quot;\&quot;},\&quot;doc:5ac07757e4b0a5268cd408e6&amp;-1904680840\&quot;:{\&quot;id\&quot;:\&quot;doc:5ac07757e4b0a5268cd408e6\&quot;,\&quot;pageReplace\&quot;:\&quot;\&quot;,\&quot;author\&quot;:true,\&quot;year\&quot;:true,\&quot;prefix\&quot;:\&quot;\&quot;,\&quot;suffix\&quot;:\&quot;\&quot;},\&quot;doc:5ac07757e4b0a5268cd408e6&amp;1653101681\&quot;:{\&quot;id\&quot;:\&quot;doc:5ac07757e4b0a5268cd408e6\&quot;,\&quot;pageReplace\&quot;:\&quot;\&quot;,\&quot;author\&quot;:true,\&quot;year\&quot;:true,\&quot;prefix\&quot;:\&quot;\&quot;,\&quot;suffix\&quot;:\&quot;\&quot;},\&quot;doc:5ac07741e4b032e838246604&amp;-1008825700\&quot;:{\&quot;id\&quot;:\&quot;doc:5ac07741e4b032e838246604\&quot;,\&quot;pageReplace\&quot;:\&quot;\&quot;,\&quot;author\&quot;:true,\&quot;year\&quot;:true,\&quot;prefix\&quot;:\&quot;\&quot;,\&quot;suffix\&quot;:\&quot;\&quot;},\&quot;doc:5ac0a874e4b03d53f0d1cdfe&amp;-1765210819\&quot;:{\&quot;id\&quot;:\&quot;doc:5ac0a874e4b03d53f0d1cdfe\&quot;,\&quot;pageReplace\&quot;:\&quot;\&quot;,\&quot;author\&quot;:true,\&quot;year\&quot;:true,\&quot;prefix\&quot;:\&quot;\&quot;,\&quot;suffix\&quot;:\&quot;\&quot;},\&quot;doc:5ac0a874e4b03d53f0d1cdfe&amp;-1395737005\&quot;:{\&quot;pageReplace\&quot;:\&quot;37-46\&quot;,\&quot;author\&quot;:true,\&quot;year\&quot;:true,\&quot;prefix\&quot;:\&quot;\&quot;,\&quot;suffix\&quot;:\&quot;\&quot;,\&quot;id\&quot;:\&quot;doc:5ac0a874e4b03d53f0d1cdfe\&quot;},\&quot;doc:5ac0a874e4b03d53f0d1cdfe&amp;1392619982\&quot;:{\&quot;pageReplace\&quot;:\&quot;37-46\&quot;,\&quot;author\&quot;:true,\&quot;year\&quot;:true,\&quot;prefix\&quot;:\&quot;\&quot;,\&quot;suffix\&quot;:\&quot;\&quot;,\&quot;id\&quot;:\&quot;doc:5ac0a874e4b03d53f0d1cdfe\&quot;},\&quot;doc:5ac0a874e4b03d53f0d1cdfe&amp;-935601569\&quot;:{\&quot;id\&quot;:\&quot;doc:5ac0a874e4b03d53f0d1cdfe\&quot;,\&quot;pageReplace\&quot;:\&quot;\&quot;,\&quot;author\&quot;:true,\&quot;year\&quot;:true,\&quot;prefix\&quot;:\&quot;\&quot;,\&quot;suffix\&quot;:\&quot;\&quot;},\&quot;doc:5ac0ad0ce4b0770b05a45d44&amp;1849135343\&quot;:{\&quot;pageReplace\&quot;:\&quot;\&quot;,\&quot;author\&quot;:false,\&quot;year\&quot;:true,\&quot;prefix\&quot;:\&quot;\&quot;,\&quot;suffix\&quot;:\&quot;\&quot;,\&quot;id\&quot;:\&quot;doc:5ac0ad0ce4b0770b05a45d44\&quot;},\&quot;doc:5ac0ad0ce4b0770b05a45d44&amp;-483847937\&quot;:{\&quot;id\&quot;:\&quot;doc:5ac0ad0ce4b0770b05a45d44\&quot;,\&quot;pageReplace\&quot;:\&quot;\&quot;,\&quot;author\&quot;:true,\&quot;year\&quot;:true,\&quot;prefix\&quot;:\&quot;\&quot;,\&quot;suffix\&quot;:\&quot;\&quot;},\&quot;doc:5ac0ad0ce4b0770b05a45d44&amp;1532150439\&quot;:{\&quot;id\&quot;:\&quot;doc:5ac0ad0ce4b0770b05a45d44\&quot;,\&quot;pageReplace\&quot;:\&quot;\&quot;,\&quot;author\&quot;:true,\&quot;year\&quot;:true,\&quot;prefix\&quot;:\&quot;\&quot;,\&quot;suffix\&quot;:\&quot;\&quot;},\&quot;doc:5ac0ad0ce4b0770b05a45d44&amp;475954727\&quot;:{\&quot;id\&quot;:\&quot;doc:5ac0ad0ce4b0770b05a45d44\&quot;,\&quot;pageReplace\&quot;:\&quot;\&quot;,\&quot;author\&quot;:true,\&quot;year\&quot;:true,\&quot;prefix\&quot;:\&quot;\&quot;,\&quot;suffix\&quot;:\&quot;\&quot;},\&quot;doc:5ac0ad0ce4b0770b05a45d44&amp;-706719073\&quot;:{\&quot;id\&quot;:\&quot;doc:5ac0ad0ce4b0770b05a45d44\&quot;,\&quot;pageReplace\&quot;:\&quot;\&quot;,\&quot;author\&quot;:true,\&quot;year\&quot;:true,\&quot;prefix\&quot;:\&quot;\&quot;,\&quot;suffix\&quot;:\&quot;\&quot;},\&quot;doc:5ac07787e4b032e838246606&amp;1601829266\&quot;:{\&quot;id\&quot;:\&quot;doc:5ac07787e4b032e838246606\&quot;,\&quot;pageReplace\&quot;:\&quot;\&quot;,\&quot;author\&quot;:true,\&quot;year\&quot;:true,\&quot;prefix\&quot;:\&quot;\&quot;,\&quot;suffix\&quot;:\&quot;\&quot;},\&quot;doc:5ac077cde4b03d53f0d1cc8d&amp;1605457180\&quot;:{\&quot;id\&quot;:\&quot;doc:5ac077cde4b03d53f0d1cc8d\&quot;,\&quot;pageReplace\&quot;:\&quot;\&quot;,\&quot;author\&quot;:true,\&quot;year\&quot;:true,\&quot;prefix\&quot;:\&quot;\&quot;,\&quot;suffix\&quot;:\&quot;\&quot;},\&quot;doc:5ac079dfe4b003f4468e7fb3&amp;-338544662\&quot;:{\&quot;id\&quot;:\&quot;doc:5ac079dfe4b003f4468e7fb3\&quot;,\&quot;pageReplace\&quot;:\&quot;\&quot;,\&quot;author\&quot;:true,\&quot;year\&quot;:true,\&quot;prefix\&quot;:\&quot;\&quot;,\&quot;suffix\&quot;:\&quot;\&quot;},\&quot;doc:5ac0771be4b0770b05a45b3f&amp;662982921\&quot;:{\&quot;id\&quot;:\&quot;doc:5ac0771be4b0770b05a45b3f\&quot;,\&quot;pageReplace\&quot;:\&quot;\&quot;,\&quot;author\&quot;:true,\&quot;year\&quot;:true,\&quot;prefix\&quot;:\&quot;\&quot;,\&quot;suffix\&quot;:\&quot;\&quot;},\&quot;doc:5ac0ad0ce4b0770b05a45d44&amp;1815684844\&quot;:{\&quot;id\&quot;:\&quot;doc:5ac0ad0ce4b0770b05a45d44\&quot;,\&quot;pageReplace\&quot;:\&quot;\&quot;,\&quot;author\&quot;:true,\&quot;year\&quot;:true,\&quot;prefix\&quot;:\&quot;\&quot;,\&quot;suffix\&quot;:\&quot;\&quot;}}&quot;"/>
-    <we:property name="cit:_1411155023" value="&quot;{\&quot;docs\&quot;:[{\&quot;pageReplace\&quot;:\&quot;\&quot;,\&quot;author\&quot;:false,\&quot;year\&quot;:true,\&quot;prefix\&quot;:\&quot;\&quot;,\&quot;suffix\&quot;:\&quot;\&quot;,\&quot;id\&quot;:\&quot;doc:5ac07677e4b003f4468e7f97\&quot;}],\&quot;position\&quot;:\&quot;body\&quot;}&quot;"/>
-    <we:property name="cit:1176536246" value="&quot;{\&quot;docs\&quot;:[{\&quot;id\&quot;:\&quot;doc:5ac07741e4b032e838246604\&quot;,\&quot;pageReplace\&quot;:\&quot;\&quot;,\&quot;author\&quot;:true,\&quot;year\&quot;:true,\&quot;prefix\&quot;:\&quot;\&quot;,\&quot;suffix\&quot;:\&quot;\&quot;}],\&quot;position\&quot;:\&quot;body\&quot;}&quot;"/>
-    <we:property name="cit:_1904680840" value="&quot;{\&quot;docs\&quot;:[{\&quot;id\&quot;:\&quot;doc:5ac07757e4b0a5268cd408e6\&quot;,\&quot;pageReplace\&quot;:\&quot;\&quot;,\&quot;author\&quot;:true,\&quot;year\&quot;:true,\&quot;prefix\&quot;:\&quot;\&quot;,\&quot;suffix\&quot;:\&quot;\&quot;}],\&quot;position\&quot;:\&quot;body\&quot;}&quot;"/>
-    <we:property name="cit:1653101681" value="&quot;{\&quot;docs\&quot;:[{\&quot;id\&quot;:\&quot;doc:5ac07757e4b0a5268cd408e6\&quot;,\&quot;pageReplace\&quot;:\&quot;\&quot;,\&quot;author\&quot;:true,\&quot;year\&quot;:true,\&quot;prefix\&quot;:\&quot;\&quot;,\&quot;suffix\&quot;:\&quot;\&quot;}],\&quot;position\&quot;:\&quot;body\&quot;}&quot;"/>
-    <we:property name="cit:_1008825700" value="&quot;{\&quot;docs\&quot;:[{\&quot;id\&quot;:\&quot;doc:5ac07741e4b032e838246604\&quot;,\&quot;pageReplace\&quot;:\&quot;\&quot;,\&quot;author\&quot;:true,\&quot;year\&quot;:true,\&quot;prefix\&quot;:\&quot;\&quot;,\&quot;suffix\&quot;:\&quot;\&quot;}],\&quot;position\&quot;:\&quot;body\&quot;}&quot;"/>
-    <we:property name="cit:_1765210819" value="&quot;{\&quot;docs\&quot;:[{\&quot;id\&quot;:\&quot;doc:5ac0a874e4b03d53f0d1cdfe\&quot;,\&quot;pageReplace\&quot;:\&quot;\&quot;,\&quot;author\&quot;:true,\&quot;year\&quot;:true,\&quot;prefix\&quot;:\&quot;\&quot;,\&quot;suffix\&quot;:\&quot;\&quot;}],\&quot;position\&quot;:\&quot;body\&quot;}&quot;"/>
-    <we:property name="cit:_1395737005" value="&quot;{\&quot;docs\&quot;:[{\&quot;pageReplace\&quot;:\&quot;37-46\&quot;,\&quot;author\&quot;:true,\&quot;year\&quot;:true,\&quot;prefix\&quot;:\&quot;\&quot;,\&quot;suffix\&quot;:\&quot;\&quot;,\&quot;id\&quot;:\&quot;doc:5ac0a874e4b03d53f0d1cdfe\&quot;}],\&quot;position\&quot;:\&quot;body\&quot;}&quot;"/>
-    <we:property name="cit:1392619982" value="&quot;{\&quot;docs\&quot;:[{\&quot;pageReplace\&quot;:\&quot;37-46\&quot;,\&quot;author\&quot;:true,\&quot;year\&quot;:true,\&quot;prefix\&quot;:\&quot;\&quot;,\&quot;suffix\&quot;:\&quot;\&quot;,\&quot;id\&quot;:\&quot;doc:5ac0a874e4b03d53f0d1cdfe\&quot;}],\&quot;position\&quot;:\&quot;body\&quot;}&quot;"/>
-    <we:property name="cit:_935601569" value="&quot;{\&quot;docs\&quot;:[{\&quot;id\&quot;:\&quot;doc:5ac0a874e4b03d53f0d1cdfe\&quot;,\&quot;pageReplace\&quot;:\&quot;\&quot;,\&quot;author\&quot;:true,\&quot;year\&quot;:true,\&quot;prefix\&quot;:\&quot;\&quot;,\&quot;suffix\&quot;:\&quot;\&quot;}],\&quot;position\&quot;:\&quot;body\&quot;}&quot;"/>
-    <we:property name="cit:1849135343" value="&quot;{\&quot;docs\&quot;:[{\&quot;pageReplace\&quot;:\&quot;\&quot;,\&quot;author\&quot;:false,\&quot;year\&quot;:true,\&quot;prefix\&quot;:\&quot;\&quot;,\&quot;suffix\&quot;:\&quot;\&quot;,\&quot;id\&quot;:\&quot;doc:5ac0ad0ce4b0770b05a45d44\&quot;}],\&quot;position\&quot;:\&quot;body\&quot;}&quot;"/>
-    <we:property name="cit:_483847937" value="&quot;{\&quot;docs\&quot;:[{\&quot;id\&quot;:\&quot;doc:5ac0ad0ce4b0770b05a45d44\&quot;,\&quot;pageReplace\&quot;:\&quot;\&quot;,\&quot;author\&quot;:true,\&quot;year\&quot;:true,\&quot;prefix\&quot;:\&quot;\&quot;,\&quot;suffix\&quot;:\&quot;\&quot;}],\&quot;position\&quot;:\&quot;body\&quot;}&quot;"/>
-    <we:property name="cit:1532150439" value="&quot;{\&quot;docs\&quot;:[{\&quot;id\&quot;:\&quot;doc:5ac0ad0ce4b0770b05a45d44\&quot;,\&quot;pageReplace\&quot;:\&quot;\&quot;,\&quot;author\&quot;:true,\&quot;year\&quot;:true,\&quot;prefix\&quot;:\&quot;\&quot;,\&quot;suffix\&quot;:\&quot;\&quot;}],\&quot;position\&quot;:\&quot;body\&quot;}&quot;"/>
-    <we:property name="cit:475954727" value="&quot;{\&quot;docs\&quot;:[{\&quot;id\&quot;:\&quot;doc:5ac0ad0ce4b0770b05a45d44\&quot;,\&quot;pageReplace\&quot;:\&quot;\&quot;,\&quot;author\&quot;:true,\&quot;year\&quot;:true,\&quot;prefix\&quot;:\&quot;\&quot;,\&quot;suffix\&quot;:\&quot;\&quot;}],\&quot;position\&quot;:\&quot;body\&quot;}&quot;"/>
-    <we:property name="cit:_706719073" value="&quot;{\&quot;docs\&quot;:[{\&quot;id\&quot;:\&quot;doc:5ac0ad0ce4b0770b05a45d44\&quot;,\&quot;pageReplace\&quot;:\&quot;\&quot;,\&quot;author\&quot;:true,\&quot;year\&quot;:true,\&quot;prefix\&quot;:\&quot;\&quot;,\&quot;suffix\&quot;:\&quot;\&quot;}],\&quot;position\&quot;:\&quot;body\&quot;}&quot;"/>
-    <we:property name="cit:1601829266" value="&quot;{\&quot;docs\&quot;:[{\&quot;id\&quot;:\&quot;doc:5ac07787e4b032e838246606\&quot;,\&quot;pageReplace\&quot;:\&quot;\&quot;,\&quot;author\&quot;:true,\&quot;year\&quot;:true,\&quot;prefix\&quot;:\&quot;\&quot;,\&quot;suffix\&quot;:\&quot;\&quot;}],\&quot;position\&quot;:\&quot;body\&quot;}&quot;"/>
-    <we:property name="cit:1605457180" value="&quot;{\&quot;docs\&quot;:[{\&quot;id\&quot;:\&quot;doc:5ac077cde4b03d53f0d1cc8d\&quot;,\&quot;pageReplace\&quot;:\&quot;\&quot;,\&quot;author\&quot;:true,\&quot;year\&quot;:true,\&quot;prefix\&quot;:\&quot;\&quot;,\&quot;suffix\&quot;:\&quot;\&quot;}],\&quot;position\&quot;:\&quot;body\&quot;}&quot;"/>
-    <we:property name="cit:_338544662" value="&quot;{\&quot;docs\&quot;:[{\&quot;id\&quot;:\&quot;doc:5ac079dfe4b003f4468e7fb3\&quot;,\&quot;pageReplace\&quot;:\&quot;\&quot;,\&quot;author\&quot;:true,\&quot;year\&quot;:true,\&quot;prefix\&quot;:\&quot;\&quot;,\&quot;suffix\&quot;:\&quot;\&quot;}],\&quot;position\&quot;:\&quot;body\&quot;}&quot;"/>
-    <we:property name="cit:662982921" value="&quot;{\&quot;docs\&quot;:[{\&quot;id\&quot;:\&quot;doc:5ac0771be4b0770b05a45b3f\&quot;,\&quot;pageReplace\&quot;:\&quot;\&quot;,\&quot;author\&quot;:true,\&quot;year\&quot;:true,\&quot;prefix\&quot;:\&quot;\&quot;,\&quot;suffix\&quot;:\&quot;\&quot;}],\&quot;position\&quot;:\&quot;body\&quot;}&quot;"/>
-    <we:property name="cit:1815684844" value="&quot;{\&quot;docs\&quot;:[{\&quot;id\&quot;:\&quot;doc:5ac0ad0ce4b0770b05a45d44\&quot;,\&quot;pageReplace\&quot;:\&quot;\&quot;,\&quot;author\&quot;:true,\&quot;year\&quot;:true,\&quot;prefix\&quot;:\&quot;\&quot;,\&quot;suffix\&quot;:\&quot;\&quot;}],\&quot;position\&quot;:\&quot;body\&quot;}&quot;"/>
   </we:properties>
   <we:bindings/>
   <we:snapshot xmlns:r="http://schemas.openxmlformats.org/officeDocument/2006/relationships"/>
@@ -8896,7 +9553,7 @@
 </file>
 
 <file path=customXml/itemProps1.xml><?xml version="1.0" encoding="utf-8"?>
-<ds:datastoreItem xmlns:ds="http://schemas.openxmlformats.org/officeDocument/2006/customXml" ds:itemID="{223874FE-8CBC-D94C-ACFA-02FBF0944064}">
+<ds:datastoreItem xmlns:ds="http://schemas.openxmlformats.org/officeDocument/2006/customXml" ds:itemID="{4A22D9C4-F217-8E4C-B76F-68BEC8C15077}">
   <ds:schemaRefs>
     <ds:schemaRef ds:uri="http://schemas.openxmlformats.org/officeDocument/2006/bibliography"/>
   </ds:schemaRefs>

</xml_diff>